<commit_message>
use case diagram start
</commit_message>
<xml_diff>
--- a/docs/Praca Dyplomowa.docx
+++ b/docs/Praca Dyplomowa.docx
@@ -2,6 +2,528 @@
 <file path=word/document.xml><?xml version="1.0" encoding="utf-8"?>
 <w:document xmlns:wpc="http://schemas.microsoft.com/office/word/2010/wordprocessingCanvas" xmlns:cx="http://schemas.microsoft.com/office/drawing/2014/chartex" xmlns:cx1="http://schemas.microsoft.com/office/drawing/2015/9/8/chartex" xmlns:cx2="http://schemas.microsoft.com/office/drawing/2015/10/21/chartex" xmlns:cx3="http://schemas.microsoft.com/office/drawing/2016/5/9/chartex" xmlns:cx4="http://schemas.microsoft.com/office/drawing/2016/5/10/chartex" xmlns:cx5="http://schemas.microsoft.com/office/drawing/2016/5/11/chartex" xmlns:cx6="http://schemas.microsoft.com/office/drawing/2016/5/12/chartex" xmlns:cx7="http://schemas.microsoft.com/office/drawing/2016/5/13/chartex" xmlns:cx8="http://schemas.microsoft.com/office/drawing/2016/5/14/chartex" xmlns:mc="http://schemas.openxmlformats.org/markup-compatibility/2006" xmlns:aink="http://schemas.microsoft.com/office/drawing/2016/ink" xmlns:am3d="http://schemas.microsoft.com/office/drawing/2017/model3d" xmlns:o="urn:schemas-microsoft-com:office:office" xmlns:oel="http://schemas.microsoft.com/office/2019/extlst" xmlns:r="http://schemas.openxmlformats.org/officeDocument/2006/relationships" xmlns:m="http://schemas.openxmlformats.org/officeDocument/2006/math" xmlns:v="urn:schemas-microsoft-com:vml" xmlns:wp14="http://schemas.microsoft.com/office/word/2010/wordprocessingDrawing" xmlns:wp="http://schemas.openxmlformats.org/drawingml/2006/wordprocessingDrawing" xmlns:w10="urn:schemas-microsoft-com:office:word" xmlns:w="http://schemas.openxmlformats.org/wordprocessingml/2006/main" xmlns:w14="http://schemas.microsoft.com/office/word/2010/wordml" xmlns:w15="http://schemas.microsoft.com/office/word/2012/wordml" xmlns:w16cex="http://schemas.microsoft.com/office/word/2018/wordml/cex" xmlns:w16cid="http://schemas.microsoft.com/office/word/2016/wordml/cid" xmlns:w16="http://schemas.microsoft.com/office/word/2018/wordml" xmlns:w16sdtdh="http://schemas.microsoft.com/office/word/2020/wordml/sdtdatahash" xmlns:w16se="http://schemas.microsoft.com/office/word/2015/wordml/symex" xmlns:wpg="http://schemas.microsoft.com/office/word/2010/wordprocessingGroup" xmlns:wpi="http://schemas.microsoft.com/office/word/2010/wordprocessingInk" xmlns:wne="http://schemas.microsoft.com/office/word/2006/wordml" xmlns:wps="http://schemas.microsoft.com/office/word/2010/wordprocessingShape" mc:Ignorable="w14 w15 w16se w16cid w16 w16cex w16sdtdh wp14">
   <w:body>
+    <w:sdt>
+      <w:sdtPr>
+        <w:id w:val="-634708318"/>
+        <w:docPartObj>
+          <w:docPartGallery w:val="Table of Contents"/>
+          <w:docPartUnique/>
+        </w:docPartObj>
+      </w:sdtPr>
+      <w:sdtEndPr>
+        <w:rPr>
+          <w:rFonts w:ascii="Times New Roman" w:eastAsiaTheme="minorHAnsi" w:hAnsi="Times New Roman" w:cstheme="minorBidi"/>
+          <w:b/>
+          <w:bCs/>
+          <w:kern w:val="2"/>
+          <w:sz w:val="24"/>
+          <w:szCs w:val="22"/>
+          <w:lang w:eastAsia="en-US"/>
+          <w14:ligatures w14:val="standardContextual"/>
+        </w:rPr>
+      </w:sdtEndPr>
+      <w:sdtContent>
+        <w:p>
+          <w:pPr>
+            <w:pStyle w:val="Nagwekspisutreci"/>
+          </w:pPr>
+          <w:r>
+            <w:t>Spis treści</w:t>
+          </w:r>
+        </w:p>
+        <w:p>
+          <w:pPr>
+            <w:pStyle w:val="Spistreci1"/>
+            <w:tabs>
+              <w:tab w:val="right" w:leader="dot" w:pos="9061"/>
+            </w:tabs>
+            <w:rPr>
+              <w:rFonts w:asciiTheme="minorHAnsi" w:eastAsiaTheme="minorEastAsia" w:hAnsiTheme="minorHAnsi"/>
+              <w:noProof/>
+              <w:sz w:val="22"/>
+              <w:lang w:eastAsia="pl-PL"/>
+            </w:rPr>
+          </w:pPr>
+          <w:r>
+            <w:fldChar w:fldCharType="begin"/>
+          </w:r>
+          <w:r>
+            <w:instrText xml:space="preserve"> TOC \o "1-3" \h \z \u </w:instrText>
+          </w:r>
+          <w:r>
+            <w:fldChar w:fldCharType="separate"/>
+          </w:r>
+          <w:hyperlink w:anchor="_Toc159745287" w:history="1">
+            <w:r>
+              <w:rPr>
+                <w:rStyle w:val="Hipercze"/>
+                <w:noProof/>
+              </w:rPr>
+              <w:t>WSTĘP</w:t>
+            </w:r>
+            <w:r>
+              <w:rPr>
+                <w:noProof/>
+                <w:webHidden/>
+              </w:rPr>
+              <w:tab/>
+            </w:r>
+            <w:r>
+              <w:rPr>
+                <w:noProof/>
+                <w:webHidden/>
+              </w:rPr>
+              <w:fldChar w:fldCharType="begin"/>
+            </w:r>
+            <w:r>
+              <w:rPr>
+                <w:noProof/>
+                <w:webHidden/>
+              </w:rPr>
+              <w:instrText xml:space="preserve"> PAGEREF _Toc159745287 \h </w:instrText>
+            </w:r>
+            <w:r>
+              <w:rPr>
+                <w:noProof/>
+                <w:webHidden/>
+              </w:rPr>
+            </w:r>
+            <w:r>
+              <w:rPr>
+                <w:noProof/>
+                <w:webHidden/>
+              </w:rPr>
+              <w:fldChar w:fldCharType="separate"/>
+            </w:r>
+            <w:r>
+              <w:rPr>
+                <w:noProof/>
+                <w:webHidden/>
+              </w:rPr>
+              <w:t>1</w:t>
+            </w:r>
+            <w:r>
+              <w:rPr>
+                <w:noProof/>
+                <w:webHidden/>
+              </w:rPr>
+              <w:fldChar w:fldCharType="end"/>
+            </w:r>
+          </w:hyperlink>
+        </w:p>
+        <w:p>
+          <w:pPr>
+            <w:pStyle w:val="Spistreci1"/>
+            <w:tabs>
+              <w:tab w:val="left" w:pos="440"/>
+              <w:tab w:val="right" w:leader="dot" w:pos="9061"/>
+            </w:tabs>
+            <w:rPr>
+              <w:rFonts w:asciiTheme="minorHAnsi" w:eastAsiaTheme="minorEastAsia" w:hAnsiTheme="minorHAnsi"/>
+              <w:noProof/>
+              <w:sz w:val="22"/>
+              <w:lang w:eastAsia="pl-PL"/>
+            </w:rPr>
+          </w:pPr>
+          <w:hyperlink w:anchor="_Toc159745288" w:history="1">
+            <w:r>
+              <w:rPr>
+                <w:rStyle w:val="Hipercze"/>
+                <w:rFonts w:cs="Times New Roman"/>
+                <w:noProof/>
+                <w:lang w:val="en-GB"/>
+              </w:rPr>
+              <w:t>1.</w:t>
+            </w:r>
+            <w:r>
+              <w:rPr>
+                <w:rFonts w:asciiTheme="minorHAnsi" w:eastAsiaTheme="minorEastAsia" w:hAnsiTheme="minorHAnsi"/>
+                <w:noProof/>
+                <w:sz w:val="22"/>
+                <w:lang w:eastAsia="pl-PL"/>
+              </w:rPr>
+              <w:tab/>
+            </w:r>
+            <w:r>
+              <w:rPr>
+                <w:rStyle w:val="Hipercze"/>
+                <w:rFonts w:cs="Times New Roman"/>
+                <w:noProof/>
+                <w:lang w:val="en-GB"/>
+              </w:rPr>
+              <w:t>ANALIZA WYMAGAŃ</w:t>
+            </w:r>
+            <w:r>
+              <w:rPr>
+                <w:noProof/>
+                <w:webHidden/>
+              </w:rPr>
+              <w:tab/>
+            </w:r>
+            <w:r>
+              <w:rPr>
+                <w:noProof/>
+                <w:webHidden/>
+              </w:rPr>
+              <w:fldChar w:fldCharType="begin"/>
+            </w:r>
+            <w:r>
+              <w:rPr>
+                <w:noProof/>
+                <w:webHidden/>
+              </w:rPr>
+              <w:instrText xml:space="preserve"> PAGEREF _Toc159745288 \h </w:instrText>
+            </w:r>
+            <w:r>
+              <w:rPr>
+                <w:noProof/>
+                <w:webHidden/>
+              </w:rPr>
+            </w:r>
+            <w:r>
+              <w:rPr>
+                <w:noProof/>
+                <w:webHidden/>
+              </w:rPr>
+              <w:fldChar w:fldCharType="separate"/>
+            </w:r>
+            <w:r>
+              <w:rPr>
+                <w:noProof/>
+                <w:webHidden/>
+              </w:rPr>
+              <w:t>2</w:t>
+            </w:r>
+            <w:r>
+              <w:rPr>
+                <w:noProof/>
+                <w:webHidden/>
+              </w:rPr>
+              <w:fldChar w:fldCharType="end"/>
+            </w:r>
+          </w:hyperlink>
+        </w:p>
+        <w:p>
+          <w:pPr>
+            <w:pStyle w:val="Spistreci2"/>
+            <w:tabs>
+              <w:tab w:val="left" w:pos="880"/>
+              <w:tab w:val="right" w:leader="dot" w:pos="9061"/>
+            </w:tabs>
+            <w:rPr>
+              <w:rFonts w:asciiTheme="minorHAnsi" w:eastAsiaTheme="minorEastAsia" w:hAnsiTheme="minorHAnsi"/>
+              <w:noProof/>
+              <w:sz w:val="22"/>
+              <w:lang w:eastAsia="pl-PL"/>
+            </w:rPr>
+          </w:pPr>
+          <w:hyperlink w:anchor="_Toc159745289" w:history="1">
+            <w:r>
+              <w:rPr>
+                <w:rStyle w:val="Hipercze"/>
+                <w:rFonts w:cs="Times New Roman"/>
+                <w:noProof/>
+              </w:rPr>
+              <w:t>1.1.</w:t>
+            </w:r>
+            <w:r>
+              <w:rPr>
+                <w:rFonts w:asciiTheme="minorHAnsi" w:eastAsiaTheme="minorEastAsia" w:hAnsiTheme="minorHAnsi"/>
+                <w:noProof/>
+                <w:sz w:val="22"/>
+                <w:lang w:eastAsia="pl-PL"/>
+              </w:rPr>
+              <w:tab/>
+            </w:r>
+            <w:r>
+              <w:rPr>
+                <w:rStyle w:val="Hipercze"/>
+                <w:rFonts w:cs="Times New Roman"/>
+                <w:noProof/>
+              </w:rPr>
+              <w:t>Wymagania biznesowe</w:t>
+            </w:r>
+            <w:r>
+              <w:rPr>
+                <w:noProof/>
+                <w:webHidden/>
+              </w:rPr>
+              <w:tab/>
+            </w:r>
+            <w:r>
+              <w:rPr>
+                <w:noProof/>
+                <w:webHidden/>
+              </w:rPr>
+              <w:fldChar w:fldCharType="begin"/>
+            </w:r>
+            <w:r>
+              <w:rPr>
+                <w:noProof/>
+                <w:webHidden/>
+              </w:rPr>
+              <w:instrText xml:space="preserve"> PAGEREF _Toc159745289 \h </w:instrText>
+            </w:r>
+            <w:r>
+              <w:rPr>
+                <w:noProof/>
+                <w:webHidden/>
+              </w:rPr>
+            </w:r>
+            <w:r>
+              <w:rPr>
+                <w:noProof/>
+                <w:webHidden/>
+              </w:rPr>
+              <w:fldChar w:fldCharType="separate"/>
+            </w:r>
+            <w:r>
+              <w:rPr>
+                <w:noProof/>
+                <w:webHidden/>
+              </w:rPr>
+              <w:t>2</w:t>
+            </w:r>
+            <w:r>
+              <w:rPr>
+                <w:noProof/>
+                <w:webHidden/>
+              </w:rPr>
+              <w:fldChar w:fldCharType="end"/>
+            </w:r>
+          </w:hyperlink>
+        </w:p>
+        <w:p>
+          <w:pPr>
+            <w:pStyle w:val="Spistreci2"/>
+            <w:tabs>
+              <w:tab w:val="left" w:pos="880"/>
+              <w:tab w:val="right" w:leader="dot" w:pos="9061"/>
+            </w:tabs>
+            <w:rPr>
+              <w:rFonts w:asciiTheme="minorHAnsi" w:eastAsiaTheme="minorEastAsia" w:hAnsiTheme="minorHAnsi"/>
+              <w:noProof/>
+              <w:sz w:val="22"/>
+              <w:lang w:eastAsia="pl-PL"/>
+            </w:rPr>
+          </w:pPr>
+          <w:hyperlink w:anchor="_Toc159745290" w:history="1">
+            <w:r>
+              <w:rPr>
+                <w:rStyle w:val="Hipercze"/>
+                <w:rFonts w:cs="Times New Roman"/>
+                <w:noProof/>
+              </w:rPr>
+              <w:t>1.2.</w:t>
+            </w:r>
+            <w:r>
+              <w:rPr>
+                <w:rFonts w:asciiTheme="minorHAnsi" w:eastAsiaTheme="minorEastAsia" w:hAnsiTheme="minorHAnsi"/>
+                <w:noProof/>
+                <w:sz w:val="22"/>
+                <w:lang w:eastAsia="pl-PL"/>
+              </w:rPr>
+              <w:tab/>
+            </w:r>
+            <w:r>
+              <w:rPr>
+                <w:rStyle w:val="Hipercze"/>
+                <w:rFonts w:cs="Times New Roman"/>
+                <w:noProof/>
+              </w:rPr>
+              <w:t>Diagram modeli domenowych</w:t>
+            </w:r>
+            <w:r>
+              <w:rPr>
+                <w:noProof/>
+                <w:webHidden/>
+              </w:rPr>
+              <w:tab/>
+            </w:r>
+            <w:r>
+              <w:rPr>
+                <w:noProof/>
+                <w:webHidden/>
+              </w:rPr>
+              <w:fldChar w:fldCharType="begin"/>
+            </w:r>
+            <w:r>
+              <w:rPr>
+                <w:noProof/>
+                <w:webHidden/>
+              </w:rPr>
+              <w:instrText xml:space="preserve"> PAGEREF _Toc159745290 \h </w:instrText>
+            </w:r>
+            <w:r>
+              <w:rPr>
+                <w:noProof/>
+                <w:webHidden/>
+              </w:rPr>
+            </w:r>
+            <w:r>
+              <w:rPr>
+                <w:noProof/>
+                <w:webHidden/>
+              </w:rPr>
+              <w:fldChar w:fldCharType="separate"/>
+            </w:r>
+            <w:r>
+              <w:rPr>
+                <w:noProof/>
+                <w:webHidden/>
+              </w:rPr>
+              <w:t>4</w:t>
+            </w:r>
+            <w:r>
+              <w:rPr>
+                <w:noProof/>
+                <w:webHidden/>
+              </w:rPr>
+              <w:fldChar w:fldCharType="end"/>
+            </w:r>
+          </w:hyperlink>
+        </w:p>
+        <w:p>
+          <w:pPr>
+            <w:pStyle w:val="Spistreci2"/>
+            <w:tabs>
+              <w:tab w:val="left" w:pos="880"/>
+              <w:tab w:val="right" w:leader="dot" w:pos="9061"/>
+            </w:tabs>
+            <w:rPr>
+              <w:rFonts w:asciiTheme="minorHAnsi" w:eastAsiaTheme="minorEastAsia" w:hAnsiTheme="minorHAnsi"/>
+              <w:noProof/>
+              <w:sz w:val="22"/>
+              <w:lang w:eastAsia="pl-PL"/>
+            </w:rPr>
+          </w:pPr>
+          <w:hyperlink w:anchor="_Toc159745291" w:history="1">
+            <w:r>
+              <w:rPr>
+                <w:rStyle w:val="Hipercze"/>
+                <w:rFonts w:cs="Times New Roman"/>
+                <w:noProof/>
+              </w:rPr>
+              <w:t>1.3.</w:t>
+            </w:r>
+            <w:r>
+              <w:rPr>
+                <w:rFonts w:asciiTheme="minorHAnsi" w:eastAsiaTheme="minorEastAsia" w:hAnsiTheme="minorHAnsi"/>
+                <w:noProof/>
+                <w:sz w:val="22"/>
+                <w:lang w:eastAsia="pl-PL"/>
+              </w:rPr>
+              <w:tab/>
+            </w:r>
+            <w:r>
+              <w:rPr>
+                <w:rStyle w:val="Hipercze"/>
+                <w:rFonts w:cs="Times New Roman"/>
+                <w:noProof/>
+              </w:rPr>
+              <w:t>Diagram przypadków użycia</w:t>
+            </w:r>
+            <w:r>
+              <w:rPr>
+                <w:noProof/>
+                <w:webHidden/>
+              </w:rPr>
+              <w:tab/>
+            </w:r>
+            <w:r>
+              <w:rPr>
+                <w:noProof/>
+                <w:webHidden/>
+              </w:rPr>
+              <w:fldChar w:fldCharType="begin"/>
+            </w:r>
+            <w:r>
+              <w:rPr>
+                <w:noProof/>
+                <w:webHidden/>
+              </w:rPr>
+              <w:instrText xml:space="preserve"> PAGEREF _Toc159745291 \h </w:instrText>
+            </w:r>
+            <w:r>
+              <w:rPr>
+                <w:noProof/>
+                <w:webHidden/>
+              </w:rPr>
+            </w:r>
+            <w:r>
+              <w:rPr>
+                <w:noProof/>
+                <w:webHidden/>
+              </w:rPr>
+              <w:fldChar w:fldCharType="separate"/>
+            </w:r>
+            <w:r>
+              <w:rPr>
+                <w:noProof/>
+                <w:webHidden/>
+              </w:rPr>
+              <w:t>6</w:t>
+            </w:r>
+            <w:r>
+              <w:rPr>
+                <w:noProof/>
+                <w:webHidden/>
+              </w:rPr>
+              <w:fldChar w:fldCharType="end"/>
+            </w:r>
+          </w:hyperlink>
+        </w:p>
+        <w:p>
+          <w:r>
+            <w:rPr>
+              <w:b/>
+              <w:bCs/>
+            </w:rPr>
+            <w:fldChar w:fldCharType="end"/>
+          </w:r>
+        </w:p>
+      </w:sdtContent>
+    </w:sdt>
+    <w:p>
+      <w:pPr>
+        <w:pStyle w:val="Nagwek1"/>
+      </w:pPr>
+    </w:p>
+    <w:p>
+      <w:pPr>
+        <w:pStyle w:val="Nagwek1"/>
+      </w:pPr>
+      <w:bookmarkStart w:id="0" w:name="_Toc159745287"/>
+      <w:r>
+        <w:t>WSTĘP</w:t>
+      </w:r>
+      <w:bookmarkEnd w:id="0"/>
+    </w:p>
+    <w:p/>
+    <w:p/>
+    <w:p/>
+    <w:p/>
+    <w:p/>
+    <w:p/>
+    <w:p/>
+    <w:p/>
+    <w:p/>
+    <w:p/>
+    <w:p/>
+    <w:p/>
+    <w:p/>
+    <w:p/>
+    <w:p/>
+    <w:p/>
+    <w:p/>
+    <w:p/>
+    <w:p/>
+    <w:p/>
+    <w:p/>
+    <w:p/>
+    <w:p/>
+    <w:p/>
+    <w:p/>
     <w:p>
       <w:pPr>
         <w:pStyle w:val="Nagwek1"/>
@@ -9,28 +531,29 @@
           <w:ilvl w:val="0"/>
           <w:numId w:val="2"/>
         </w:numPr>
-        <w:rPr>
+        <w:spacing w:line="360" w:lineRule="auto"/>
+        <w:rPr>
+          <w:rFonts w:cs="Times New Roman"/>
+          <w:szCs w:val="28"/>
           <w:lang w:val="en-GB"/>
         </w:rPr>
       </w:pPr>
-      <w:r>
-        <w:rPr>
+      <w:bookmarkStart w:id="1" w:name="_Toc159745288"/>
+      <w:r>
+        <w:rPr>
+          <w:rFonts w:cs="Times New Roman"/>
+          <w:szCs w:val="28"/>
           <w:lang w:val="en-GB"/>
         </w:rPr>
-        <w:t xml:space="preserve">Analiza </w:t>
-      </w:r>
-      <w:proofErr w:type="spellStart"/>
-      <w:r>
-        <w:rPr>
-          <w:lang w:val="en-GB"/>
-        </w:rPr>
-        <w:t>wymagań</w:t>
-      </w:r>
-      <w:proofErr w:type="spellEnd"/>
-    </w:p>
-    <w:p>
-      <w:pPr>
-        <w:rPr>
+        <w:t>ANALIZA WYMAGAŃ</w:t>
+      </w:r>
+      <w:bookmarkEnd w:id="1"/>
+    </w:p>
+    <w:p>
+      <w:pPr>
+        <w:spacing w:line="360" w:lineRule="auto"/>
+        <w:rPr>
+          <w:rFonts w:cs="Times New Roman"/>
           <w:lang w:val="en-GB"/>
         </w:rPr>
       </w:pPr>
@@ -42,137 +565,1182 @@
           <w:ilvl w:val="1"/>
           <w:numId w:val="2"/>
         </w:numPr>
-      </w:pPr>
-      <w:r>
+        <w:spacing w:line="360" w:lineRule="auto"/>
+        <w:rPr>
+          <w:rFonts w:ascii="Times New Roman" w:hAnsi="Times New Roman" w:cs="Times New Roman"/>
+        </w:rPr>
+      </w:pPr>
+      <w:bookmarkStart w:id="2" w:name="_Toc159745289"/>
+      <w:r>
+        <w:rPr>
+          <w:rFonts w:ascii="Times New Roman" w:hAnsi="Times New Roman" w:cs="Times New Roman"/>
+        </w:rPr>
         <w:t>Wymagania biznesowe</w:t>
       </w:r>
-    </w:p>
-    <w:p>
-      <w:pPr>
+      <w:bookmarkEnd w:id="2"/>
+    </w:p>
+    <w:p>
+      <w:pPr>
+        <w:spacing w:line="360" w:lineRule="auto"/>
         <w:ind w:firstLine="360"/>
-      </w:pPr>
-      <w:r>
+        <w:rPr>
+          <w:rFonts w:cs="Times New Roman"/>
+          <w:szCs w:val="24"/>
+        </w:rPr>
+      </w:pPr>
+      <w:r>
+        <w:rPr>
+          <w:rFonts w:cs="Times New Roman"/>
+          <w:szCs w:val="24"/>
+        </w:rPr>
         <w:t>Budow</w:t>
       </w:r>
       <w:r>
+        <w:rPr>
+          <w:rFonts w:cs="Times New Roman"/>
+          <w:szCs w:val="24"/>
+        </w:rPr>
         <w:t>ę</w:t>
       </w:r>
       <w:r>
+        <w:rPr>
+          <w:rFonts w:cs="Times New Roman"/>
+          <w:szCs w:val="24"/>
+        </w:rPr>
         <w:t xml:space="preserve"> każdego systemu komputerowego, należy rozpocząć od ustalenia problemu, który ma on rozwiązać</w:t>
       </w:r>
       <w:r>
+        <w:rPr>
+          <w:rFonts w:cs="Times New Roman"/>
+          <w:szCs w:val="24"/>
+        </w:rPr>
         <w:t>. Następnie należy dostrzec możliwe rozwiązania i wybrać jedno z nich</w:t>
       </w:r>
       <w:r>
-        <w:t>. Poniżej przedstawiona jest analiza wymagań biznesowych klienta,</w:t>
-      </w:r>
-      <w:r>
-        <w:t xml:space="preserve"> wykonana zgodnie z </w:t>
-      </w:r>
-      <w:r>
-        <w:t>tymże</w:t>
-      </w:r>
-      <w:r>
-        <w:t xml:space="preserve"> schematem</w:t>
-      </w:r>
-      <w:r>
-        <w:t>.</w:t>
-      </w:r>
-    </w:p>
-    <w:p>
-      <w:pPr>
+        <w:rPr>
+          <w:rFonts w:cs="Times New Roman"/>
+          <w:szCs w:val="24"/>
+        </w:rPr>
+        <w:t xml:space="preserve">. </w:t>
+      </w:r>
+      <w:r>
+        <w:rPr>
+          <w:rFonts w:cs="Times New Roman"/>
+          <w:szCs w:val="24"/>
+        </w:rPr>
+        <w:t xml:space="preserve">Powszechnie przyjętym sposobem na opis dlaczego organizacja implementuje system są tzw. wymagania biznesowe skupiające się na </w:t>
+      </w:r>
+      <w:r>
+        <w:rPr>
+          <w:rFonts w:cs="Times New Roman"/>
+          <w:szCs w:val="24"/>
+        </w:rPr>
+        <w:t>celach biznesowych</w:t>
+      </w:r>
+      <w:r>
+        <w:rPr>
+          <w:rStyle w:val="Odwoanieprzypisudolnego"/>
+          <w:rFonts w:cs="Times New Roman"/>
+          <w:szCs w:val="24"/>
+        </w:rPr>
+        <w:footnoteReference w:id="1"/>
+      </w:r>
+      <w:r>
+        <w:rPr>
+          <w:rFonts w:cs="Times New Roman"/>
+          <w:szCs w:val="24"/>
+        </w:rPr>
+        <w:t xml:space="preserve">. </w:t>
+      </w:r>
+      <w:r>
+        <w:rPr>
+          <w:rFonts w:cs="Times New Roman"/>
+          <w:szCs w:val="24"/>
+        </w:rPr>
+        <w:t>Poniżej przedstawiona jest analiza wymagań biznesowych klienta.</w:t>
+      </w:r>
+    </w:p>
+    <w:p>
+      <w:pPr>
+        <w:spacing w:line="360" w:lineRule="auto"/>
         <w:ind w:firstLine="360"/>
         <w:jc w:val="both"/>
-      </w:pPr>
-      <w:r>
+        <w:rPr>
+          <w:rFonts w:cs="Times New Roman"/>
+          <w:szCs w:val="24"/>
+        </w:rPr>
+      </w:pPr>
+      <w:r>
+        <w:rPr>
+          <w:rFonts w:cs="Times New Roman"/>
+          <w:szCs w:val="24"/>
+        </w:rPr>
         <w:t xml:space="preserve">Przychodnia o nazwie </w:t>
       </w:r>
       <w:r>
         <w:rPr>
+          <w:rFonts w:cs="Times New Roman"/>
           <w:i/>
           <w:iCs/>
-        </w:rPr>
-        <w:t>G</w:t>
-      </w:r>
-      <w:r>
-        <w:rPr>
-          <w:i/>
-          <w:iCs/>
-        </w:rPr>
-        <w:t>reat</w:t>
-      </w:r>
-      <w:r>
-        <w:rPr>
-          <w:i/>
-          <w:iCs/>
+          <w:szCs w:val="24"/>
+        </w:rPr>
+        <w:t xml:space="preserve">Great Health </w:t>
+      </w:r>
+      <w:r>
+        <w:rPr>
+          <w:rFonts w:cs="Times New Roman"/>
+          <w:szCs w:val="24"/>
+        </w:rPr>
+        <w:t>potrzebuje systemu, który odciąży jej pracowników w rejestracji pacjentów</w:t>
+      </w:r>
+      <w:r>
+        <w:rPr>
+          <w:rFonts w:cs="Times New Roman"/>
+          <w:szCs w:val="24"/>
+        </w:rPr>
+        <w:t>, tym samym zwiększając wydajność, zmniejszając zapotrzebowanie na rekrutację nowej kadry oraz poprawiając konkurencyjność</w:t>
+      </w:r>
+      <w:r>
+        <w:rPr>
+          <w:rFonts w:cs="Times New Roman"/>
+          <w:szCs w:val="24"/>
+        </w:rPr>
+        <w:t xml:space="preserve">. </w:t>
+      </w:r>
+      <w:r>
+        <w:rPr>
+          <w:rFonts w:cs="Times New Roman"/>
+          <w:szCs w:val="24"/>
+        </w:rPr>
+        <w:t>Obecnie</w:t>
+      </w:r>
+      <w:r>
+        <w:rPr>
+          <w:rFonts w:cs="Times New Roman"/>
+          <w:szCs w:val="24"/>
+        </w:rPr>
+        <w:t xml:space="preserve"> każdy pacjent musi</w:t>
+      </w:r>
+      <w:r>
+        <w:rPr>
+          <w:rFonts w:cs="Times New Roman"/>
+          <w:szCs w:val="24"/>
+        </w:rPr>
+        <w:t xml:space="preserve"> się</w:t>
+      </w:r>
+      <w:r>
+        <w:rPr>
+          <w:rFonts w:cs="Times New Roman"/>
+          <w:szCs w:val="24"/>
+        </w:rPr>
+        <w:t xml:space="preserve"> najpierw zarejestrować w przychodni poprzez stawienie się fizycznie w przychodni oraz przedstawienie swojego dowodu osobistego. Wówczas </w:t>
+      </w:r>
+      <w:r>
+        <w:rPr>
+          <w:rFonts w:cs="Times New Roman"/>
+          <w:szCs w:val="24"/>
+        </w:rPr>
+        <w:t>recepcjonista</w:t>
+      </w:r>
+      <w:r>
+        <w:rPr>
+          <w:rFonts w:cs="Times New Roman"/>
+          <w:szCs w:val="24"/>
         </w:rPr>
         <w:t xml:space="preserve"> </w:t>
       </w:r>
-      <w:proofErr w:type="spellStart"/>
-      <w:r>
-        <w:rPr>
-          <w:i/>
-          <w:iCs/>
-        </w:rPr>
-        <w:t>Health</w:t>
-      </w:r>
-      <w:proofErr w:type="spellEnd"/>
-      <w:r>
-        <w:rPr>
-          <w:i/>
-          <w:iCs/>
+      <w:r>
+        <w:rPr>
+          <w:rFonts w:cs="Times New Roman"/>
+          <w:szCs w:val="24"/>
+        </w:rPr>
+        <w:t>prowadząc rejestr pacjentów w formie papierowej, wpisuje nowo zarejestrowaną osobę na liście. Ponadto, pracownicy muszą prowadzić rejestr lekarzy. Podobnie jak z pacjentami, każdy lekarz musi być wpisany w papierowym rejestrze, a w przypadku zwolnienia</w:t>
+      </w:r>
+      <w:r>
+        <w:rPr>
+          <w:rFonts w:cs="Times New Roman"/>
+          <w:szCs w:val="24"/>
+        </w:rPr>
+        <w:t>,</w:t>
+      </w:r>
+      <w:r>
+        <w:rPr>
+          <w:rFonts w:cs="Times New Roman"/>
+          <w:szCs w:val="24"/>
+        </w:rPr>
+        <w:t xml:space="preserve"> z nie</w:t>
+      </w:r>
+      <w:r>
+        <w:rPr>
+          <w:rFonts w:cs="Times New Roman"/>
+          <w:szCs w:val="24"/>
+        </w:rPr>
+        <w:t>go</w:t>
+      </w:r>
+      <w:r>
+        <w:rPr>
+          <w:rFonts w:cs="Times New Roman"/>
+          <w:szCs w:val="24"/>
+        </w:rPr>
+        <w:t xml:space="preserve"> wypisany. Oprócz wyżej wspomnianych rejestrów, prowadzony jest grafik dostępności lekarzy, ponieważ większość z nich pełni swoje obowiązki również w innych placówkach. Kiedy </w:t>
+      </w:r>
+      <w:r>
+        <w:rPr>
+          <w:rFonts w:cs="Times New Roman"/>
+          <w:szCs w:val="24"/>
+        </w:rPr>
+        <w:t>recepcjonista</w:t>
+      </w:r>
+      <w:r>
+        <w:rPr>
+          <w:rFonts w:cs="Times New Roman"/>
+          <w:szCs w:val="24"/>
         </w:rPr>
         <w:t xml:space="preserve"> </w:t>
       </w:r>
       <w:r>
-        <w:t xml:space="preserve">potrzebuje systemu, który odciąży jej pracowników w rejestracji pacjentów. </w:t>
-      </w:r>
-      <w:r>
-        <w:t>Obecnie</w:t>
-      </w:r>
-      <w:r>
-        <w:t xml:space="preserve"> każdy pacjent musi</w:t>
-      </w:r>
-      <w:r>
-        <w:t xml:space="preserve"> się</w:t>
-      </w:r>
-      <w:r>
-        <w:t xml:space="preserve"> najpierw zarejestrować w przychodni poprzez stawienie się fizycznie w przychodni oraz przedstawienie swojego dowodu osobistego. Wówczas pracownik </w:t>
-      </w:r>
-      <w:r>
-        <w:t>prowadząc rejestr pacjentów w formie papierowej, wpisuje nowo zarejestrowaną osobę na liście. Ponadto, pracownicy muszą prowadzić rejestr lekarzy. Podobnie jak z pacjentami, każdy lekarz musi być wpisany w papierowym rejestrze kadr, a w przypadku zwolnienia</w:t>
-      </w:r>
-      <w:r>
+        <w:rPr>
+          <w:rFonts w:cs="Times New Roman"/>
+          <w:szCs w:val="24"/>
+        </w:rPr>
+        <w:t>placówki ma już przed sobą rejestr pacjentów, lekarzy oraz grafik dostępności specjalistów, może on przyjmować osobiście stawionych pacjentów proszących o umówienie na wizytę z konkretnym lekarzem, o konkretnej godzinie. Informacje te są przechowywane w formie kalendarza. W przypadku jakichkolwiek zmian terminów, pracownik na recepcji musi wykreślić daną osobę z kalendarza i znaleźć jej nowy termin.</w:t>
+      </w:r>
+      <w:r>
+        <w:rPr>
+          <w:rFonts w:cs="Times New Roman"/>
+          <w:szCs w:val="24"/>
+        </w:rPr>
+        <w:t xml:space="preserve"> Cały ten proces, jest żmudny i łatwo o popełnienie w nim błędu, co może skutkować pewnym zamieszaniem oraz opóźnieniami. Zaś z perspektywy samych lekarzy, również nie jest to najlepszy system zarządzania, ponieważ są oni informowani o każdej zmianie z pewnym opóźnieniem. W idealnej sytuacji, lekarze wiedzą kiedy mają </w:t>
+      </w:r>
+      <w:r>
+        <w:rPr>
+          <w:rFonts w:cs="Times New Roman"/>
+          <w:szCs w:val="24"/>
+        </w:rPr>
+        <w:lastRenderedPageBreak/>
+        <w:t>pacjenta, a kiedy nie</w:t>
+      </w:r>
+      <w:r>
+        <w:rPr>
+          <w:rFonts w:cs="Times New Roman"/>
+          <w:szCs w:val="24"/>
+        </w:rPr>
         <w:t>,</w:t>
       </w:r>
       <w:r>
-        <w:t xml:space="preserve"> z niej </w:t>
-      </w:r>
-      <w:r>
-        <w:t>wypisany</w:t>
-      </w:r>
-      <w:r>
-        <w:t>. Oprócz wyżej wspomnianych rejestrów, prowadzony jest grafik dostępności lekarzy, ponieważ większość z nich pełni swoje obowiązki również w innych placówkach. Kiedy pracownik placówki ma już przed sobą rejestr pacjentów, lekarzy oraz grafik dostępności specjalistów, może on przyjmować osobiście stawionych pacjentów proszących o umówienie na wizytę z konkretnym lekarzem, o konkretnej godzinie. Informacje te są przechowywane w formie kalendarza. W przypadku jakichkolwiek zmian terminów, pracownik na recepcji musi wykreślić daną osobę z kalendarza i znaleźć jej nowy termin.</w:t>
-      </w:r>
-      <w:r>
-        <w:t xml:space="preserve"> Cały ten proces, jest żmudny i łatwo o popełnienie w nim błędu, co może skutkować pewnym zamieszaniem oraz opóźnieniami. Zaś z perspektywy samych lekarzy, również nie jest to najlepszy system zarządzania, ponieważ są oni informowani o każdej zmianie z pewnym opóźnieniem. W idealnej sytuacji, lekarze wiedzą kiedy mają pacjenta, a kiedy nie</w:t>
-      </w:r>
-      <w:r>
+        <w:rPr>
+          <w:rFonts w:cs="Times New Roman"/>
+          <w:szCs w:val="24"/>
+        </w:rPr>
+        <w:t xml:space="preserve"> najszybciej jak tylko się da, oraz nie muszą być o tym informowani przez pracowników z recepcji. Pracownicy na recepcji powinni tylko i wyłącznie weryfikować tożsamość oraz obecność pacjentów gotowych na wizytę</w:t>
+      </w:r>
+      <w:r>
+        <w:rPr>
+          <w:rFonts w:cs="Times New Roman"/>
+          <w:szCs w:val="24"/>
+        </w:rPr>
+        <w:t>, a następnie przekierowywać ich do konkretnego gabinetu.</w:t>
+      </w:r>
+      <w:r>
+        <w:rPr>
+          <w:rFonts w:cs="Times New Roman"/>
+          <w:szCs w:val="24"/>
+        </w:rPr>
+        <w:t xml:space="preserve"> Zaś z perspektywy pacjentów, najlepiej byłoby nie wychodzić z domu, aby umówić się do lekarza oraz mieć jasny obraz wolnych terminów na każdy dzień.</w:t>
+      </w:r>
+    </w:p>
+    <w:p>
+      <w:pPr>
+        <w:spacing w:line="360" w:lineRule="auto"/>
+        <w:ind w:firstLine="360"/>
+        <w:jc w:val="both"/>
+        <w:rPr>
+          <w:rFonts w:cs="Times New Roman"/>
+          <w:szCs w:val="24"/>
+        </w:rPr>
+      </w:pPr>
+    </w:p>
+    <w:p>
+      <w:pPr>
+        <w:spacing w:line="360" w:lineRule="auto"/>
+        <w:ind w:firstLine="360"/>
+        <w:jc w:val="both"/>
+        <w:rPr>
+          <w:rFonts w:cs="Times New Roman"/>
+          <w:szCs w:val="24"/>
+        </w:rPr>
+      </w:pPr>
+    </w:p>
+    <w:p>
+      <w:pPr>
+        <w:spacing w:line="360" w:lineRule="auto"/>
+        <w:ind w:firstLine="360"/>
+        <w:jc w:val="both"/>
+        <w:rPr>
+          <w:rFonts w:cs="Times New Roman"/>
+          <w:szCs w:val="24"/>
+        </w:rPr>
+      </w:pPr>
+    </w:p>
+    <w:p>
+      <w:pPr>
+        <w:spacing w:line="360" w:lineRule="auto"/>
+        <w:ind w:firstLine="360"/>
+        <w:jc w:val="both"/>
+        <w:rPr>
+          <w:rFonts w:cs="Times New Roman"/>
+          <w:szCs w:val="24"/>
+        </w:rPr>
+      </w:pPr>
+    </w:p>
+    <w:p>
+      <w:pPr>
+        <w:spacing w:line="360" w:lineRule="auto"/>
+        <w:ind w:firstLine="360"/>
+        <w:jc w:val="both"/>
+        <w:rPr>
+          <w:rFonts w:cs="Times New Roman"/>
+          <w:szCs w:val="24"/>
+        </w:rPr>
+      </w:pPr>
+    </w:p>
+    <w:p>
+      <w:pPr>
+        <w:spacing w:line="360" w:lineRule="auto"/>
+        <w:ind w:firstLine="360"/>
+        <w:jc w:val="both"/>
+        <w:rPr>
+          <w:rFonts w:cs="Times New Roman"/>
+          <w:szCs w:val="24"/>
+        </w:rPr>
+      </w:pPr>
+    </w:p>
+    <w:p>
+      <w:pPr>
+        <w:spacing w:line="360" w:lineRule="auto"/>
+        <w:ind w:firstLine="360"/>
+        <w:jc w:val="both"/>
+      </w:pPr>
+    </w:p>
+    <w:p>
+      <w:pPr>
+        <w:spacing w:line="360" w:lineRule="auto"/>
+        <w:ind w:firstLine="360"/>
+        <w:jc w:val="both"/>
+      </w:pPr>
+    </w:p>
+    <w:p>
+      <w:pPr>
+        <w:spacing w:line="360" w:lineRule="auto"/>
+        <w:ind w:firstLine="360"/>
+        <w:jc w:val="both"/>
+      </w:pPr>
+    </w:p>
+    <w:p>
+      <w:pPr>
+        <w:spacing w:line="360" w:lineRule="auto"/>
+        <w:ind w:firstLine="360"/>
+        <w:jc w:val="both"/>
+      </w:pPr>
+    </w:p>
+    <w:p>
+      <w:pPr>
+        <w:spacing w:line="360" w:lineRule="auto"/>
+        <w:ind w:firstLine="360"/>
+        <w:jc w:val="both"/>
+      </w:pPr>
+    </w:p>
+    <w:p>
+      <w:pPr>
+        <w:spacing w:line="360" w:lineRule="auto"/>
+        <w:ind w:firstLine="360"/>
+        <w:jc w:val="both"/>
+      </w:pPr>
+    </w:p>
+    <w:p>
+      <w:pPr>
+        <w:spacing w:line="360" w:lineRule="auto"/>
+        <w:ind w:firstLine="360"/>
+        <w:jc w:val="both"/>
+      </w:pPr>
+    </w:p>
+    <w:p>
+      <w:pPr>
+        <w:spacing w:line="360" w:lineRule="auto"/>
+        <w:ind w:firstLine="360"/>
+        <w:jc w:val="both"/>
+      </w:pPr>
+    </w:p>
+    <w:p>
+      <w:pPr>
+        <w:spacing w:line="360" w:lineRule="auto"/>
+        <w:ind w:firstLine="360"/>
+        <w:jc w:val="both"/>
+      </w:pPr>
+    </w:p>
+    <w:p>
+      <w:pPr>
+        <w:spacing w:line="360" w:lineRule="auto"/>
+        <w:ind w:firstLine="360"/>
+        <w:jc w:val="both"/>
+      </w:pPr>
+    </w:p>
+    <w:p>
+      <w:pPr>
+        <w:spacing w:line="360" w:lineRule="auto"/>
+        <w:ind w:firstLine="360"/>
+        <w:jc w:val="both"/>
+      </w:pPr>
+    </w:p>
+    <w:p>
+      <w:pPr>
+        <w:spacing w:line="360" w:lineRule="auto"/>
+        <w:ind w:firstLine="360"/>
+        <w:jc w:val="both"/>
+      </w:pPr>
+    </w:p>
+    <w:p>
+      <w:pPr>
+        <w:spacing w:line="360" w:lineRule="auto"/>
+        <w:ind w:firstLine="360"/>
+        <w:jc w:val="both"/>
+      </w:pPr>
+    </w:p>
+    <w:p>
+      <w:pPr>
+        <w:spacing w:line="360" w:lineRule="auto"/>
+        <w:ind w:firstLine="360"/>
+        <w:jc w:val="both"/>
+      </w:pPr>
+    </w:p>
+    <w:p>
+      <w:pPr>
+        <w:pStyle w:val="Nagwek2"/>
+        <w:numPr>
+          <w:ilvl w:val="1"/>
+          <w:numId w:val="2"/>
+        </w:numPr>
+        <w:spacing w:line="360" w:lineRule="auto"/>
+        <w:rPr>
+          <w:rFonts w:ascii="Times New Roman" w:hAnsi="Times New Roman" w:cs="Times New Roman"/>
+        </w:rPr>
+      </w:pPr>
+      <w:bookmarkStart w:id="3" w:name="_Toc159745290"/>
+      <w:r>
+        <w:rPr>
+          <w:rFonts w:ascii="Times New Roman" w:hAnsi="Times New Roman" w:cs="Times New Roman"/>
+        </w:rPr>
+        <w:lastRenderedPageBreak/>
+        <w:t>Diagram modeli domenowych</w:t>
+      </w:r>
+      <w:bookmarkEnd w:id="3"/>
+    </w:p>
+    <w:p>
+      <w:pPr>
+        <w:spacing w:line="360" w:lineRule="auto"/>
+        <w:ind w:firstLine="360"/>
+        <w:jc w:val="both"/>
+        <w:rPr>
+          <w:rFonts w:cs="Times New Roman"/>
+          <w:szCs w:val="24"/>
+        </w:rPr>
+      </w:pPr>
+      <w:r>
+        <w:rPr>
+          <w:rFonts w:cs="Times New Roman"/>
+          <w:szCs w:val="24"/>
+        </w:rPr>
+        <w:t>Na podstawie wyżej o</w:t>
+      </w:r>
+      <w:r>
+        <w:rPr>
+          <w:rFonts w:cs="Times New Roman"/>
+          <w:szCs w:val="24"/>
+        </w:rPr>
+        <w:t>pisanych wymagań</w:t>
+      </w:r>
+      <w:r>
+        <w:rPr>
+          <w:rFonts w:cs="Times New Roman"/>
+          <w:szCs w:val="24"/>
+        </w:rPr>
+        <w:t xml:space="preserve"> </w:t>
+      </w:r>
+      <w:r>
+        <w:rPr>
+          <w:rFonts w:cs="Times New Roman"/>
+          <w:szCs w:val="24"/>
+        </w:rPr>
+        <w:t>biznesowych</w:t>
+      </w:r>
+      <w:r>
+        <w:rPr>
+          <w:rFonts w:cs="Times New Roman"/>
+          <w:szCs w:val="24"/>
+        </w:rPr>
+        <w:t xml:space="preserve"> przychodni</w:t>
+      </w:r>
+      <w:r>
+        <w:rPr>
+          <w:rFonts w:cs="Times New Roman"/>
+          <w:szCs w:val="24"/>
+        </w:rPr>
         <w:t>,</w:t>
       </w:r>
       <w:r>
-        <w:t xml:space="preserve"> najszybciej jak tylko się da, oraz nie muszą być o tym informowani przez pracowników z recepcji. Pracownicy na recepcji powinni tylko i wyłącznie weryfikować tożsamość oraz obecność pacjentów gotowych na wizytę</w:t>
-      </w:r>
-      <w:r>
-        <w:t>, a następnie przekierowywać ich do konkretnego gabinetu.</w:t>
-      </w:r>
-      <w:r>
-        <w:t xml:space="preserve"> Zaś z perspektywy pacjentów, najlepiej byłoby nie wychodzić z domu, aby umówić się do lekarza oraz mieć jasny obraz wolnych terminów na każdy dzień.</w:t>
+        <w:rPr>
+          <w:rFonts w:cs="Times New Roman"/>
+          <w:szCs w:val="24"/>
+        </w:rPr>
+        <w:t xml:space="preserve"> należy </w:t>
+      </w:r>
+      <w:r>
+        <w:rPr>
+          <w:rFonts w:cs="Times New Roman"/>
+          <w:szCs w:val="24"/>
+        </w:rPr>
+        <w:t>przełożyć j</w:t>
+      </w:r>
+      <w:r>
+        <w:rPr>
+          <w:rFonts w:cs="Times New Roman"/>
+          <w:szCs w:val="24"/>
+        </w:rPr>
+        <w:t>e</w:t>
+      </w:r>
+      <w:r>
+        <w:rPr>
+          <w:rFonts w:cs="Times New Roman"/>
+          <w:szCs w:val="24"/>
+        </w:rPr>
+        <w:t xml:space="preserve"> na wymagania użytkownika</w:t>
+      </w:r>
+      <w:r>
+        <w:rPr>
+          <w:rStyle w:val="Odwoanieprzypisudolnego"/>
+          <w:rFonts w:cs="Times New Roman"/>
+          <w:szCs w:val="24"/>
+        </w:rPr>
+        <w:footnoteReference w:id="2"/>
+      </w:r>
+      <w:r>
+        <w:rPr>
+          <w:rFonts w:cs="Times New Roman"/>
+          <w:szCs w:val="24"/>
+        </w:rPr>
+        <w:t xml:space="preserve">. </w:t>
+      </w:r>
+      <w:r>
+        <w:rPr>
+          <w:rFonts w:cs="Times New Roman"/>
+          <w:szCs w:val="24"/>
+        </w:rPr>
+        <w:t>Najlepiej zrobić to w postaci diagramów przypadków użycia.</w:t>
+      </w:r>
+      <w:r>
+        <w:rPr>
+          <w:rFonts w:cs="Times New Roman"/>
+          <w:szCs w:val="24"/>
+        </w:rPr>
+        <w:t xml:space="preserve"> Jednakże najpierw pomocnym jest zacząć od zdefiniowania modeli domenowych, które tworzyć będą system</w:t>
+      </w:r>
+      <w:r>
+        <w:rPr>
+          <w:rStyle w:val="Odwoanieprzypisudolnego"/>
+          <w:rFonts w:cs="Times New Roman"/>
+          <w:szCs w:val="24"/>
+        </w:rPr>
+        <w:footnoteReference w:id="3"/>
+      </w:r>
+      <w:r>
+        <w:rPr>
+          <w:rFonts w:cs="Times New Roman"/>
+          <w:szCs w:val="24"/>
+        </w:rPr>
+        <w:t xml:space="preserve">. </w:t>
+      </w:r>
+      <w:r>
+        <w:rPr>
+          <w:rFonts w:cs="Times New Roman"/>
+          <w:szCs w:val="24"/>
+        </w:rPr>
+        <w:t>Tworząc taki diagram, warto trzymać się pewnych zasad. Są to</w:t>
+      </w:r>
+      <w:r>
+        <w:rPr>
+          <w:rStyle w:val="Odwoanieprzypisudolnego"/>
+          <w:rFonts w:cs="Times New Roman"/>
+          <w:szCs w:val="24"/>
+        </w:rPr>
+        <w:footnoteReference w:id="4"/>
+      </w:r>
+      <w:r>
+        <w:rPr>
+          <w:rFonts w:cs="Times New Roman"/>
+          <w:szCs w:val="24"/>
+        </w:rPr>
+        <w:t>:</w:t>
+      </w:r>
+    </w:p>
+    <w:p>
+      <w:pPr>
+        <w:pStyle w:val="Akapitzlist"/>
+        <w:numPr>
+          <w:ilvl w:val="0"/>
+          <w:numId w:val="3"/>
+        </w:numPr>
+        <w:spacing w:line="360" w:lineRule="auto"/>
+        <w:jc w:val="both"/>
+        <w:rPr>
+          <w:rFonts w:cs="Times New Roman"/>
+          <w:szCs w:val="24"/>
+        </w:rPr>
+      </w:pPr>
+      <w:r>
+        <w:rPr>
+          <w:rFonts w:cs="Times New Roman"/>
+          <w:szCs w:val="24"/>
+        </w:rPr>
+        <w:t xml:space="preserve">Koncentracja na obiektach </w:t>
+      </w:r>
+      <w:r>
+        <w:rPr>
+          <w:rFonts w:cs="Times New Roman"/>
+          <w:szCs w:val="24"/>
+        </w:rPr>
+        <w:t>występujących w</w:t>
+      </w:r>
+      <w:r>
+        <w:rPr>
+          <w:rFonts w:cs="Times New Roman"/>
+          <w:szCs w:val="24"/>
+        </w:rPr>
+        <w:t xml:space="preserve"> d</w:t>
+      </w:r>
+      <w:r>
+        <w:rPr>
+          <w:rFonts w:cs="Times New Roman"/>
+          <w:szCs w:val="24"/>
+        </w:rPr>
+        <w:t>omenie biznesowej</w:t>
+      </w:r>
+    </w:p>
+    <w:p>
+      <w:pPr>
+        <w:pStyle w:val="Akapitzlist"/>
+        <w:numPr>
+          <w:ilvl w:val="0"/>
+          <w:numId w:val="3"/>
+        </w:numPr>
+        <w:spacing w:line="360" w:lineRule="auto"/>
+        <w:jc w:val="both"/>
+        <w:rPr>
+          <w:rFonts w:cs="Times New Roman"/>
+          <w:szCs w:val="24"/>
+          <w:lang w:val="en-GB"/>
+        </w:rPr>
+      </w:pPr>
+      <w:r>
+        <w:rPr>
+          <w:rFonts w:cs="Times New Roman"/>
+          <w:szCs w:val="24"/>
+        </w:rPr>
+        <w:t>Używanie abstrakcji oraz agregacji w celu odzwierciedlenia relacji między</w:t>
+      </w:r>
+      <w:r>
+        <w:rPr>
+          <w:rFonts w:cs="Times New Roman"/>
+          <w:szCs w:val="24"/>
+        </w:rPr>
+        <w:t xml:space="preserve"> obiektami</w:t>
+      </w:r>
+    </w:p>
+    <w:p>
+      <w:pPr>
+        <w:pStyle w:val="Akapitzlist"/>
+        <w:numPr>
+          <w:ilvl w:val="0"/>
+          <w:numId w:val="3"/>
+        </w:numPr>
+        <w:spacing w:line="360" w:lineRule="auto"/>
+        <w:jc w:val="both"/>
+        <w:rPr>
+          <w:rFonts w:cs="Times New Roman"/>
+          <w:szCs w:val="24"/>
+        </w:rPr>
+      </w:pPr>
+      <w:r>
+        <w:rPr>
+          <w:rFonts w:cs="Times New Roman"/>
+          <w:szCs w:val="24"/>
+        </w:rPr>
+        <w:t>Zorganizowanie ob</w:t>
+      </w:r>
+      <w:r>
+        <w:rPr>
+          <w:rFonts w:cs="Times New Roman"/>
+          <w:szCs w:val="24"/>
+        </w:rPr>
+        <w:t>iektów</w:t>
+      </w:r>
+      <w:r>
+        <w:rPr>
+          <w:rFonts w:cs="Times New Roman"/>
+          <w:szCs w:val="24"/>
+        </w:rPr>
+        <w:t xml:space="preserve"> wokół kluczowych abstrakcji w domenie biznesowej</w:t>
+      </w:r>
+    </w:p>
+    <w:p>
+      <w:pPr>
+        <w:pStyle w:val="Akapitzlist"/>
+        <w:numPr>
+          <w:ilvl w:val="0"/>
+          <w:numId w:val="3"/>
+        </w:numPr>
+        <w:spacing w:line="360" w:lineRule="auto"/>
+        <w:jc w:val="both"/>
+        <w:rPr>
+          <w:rFonts w:cs="Times New Roman"/>
+          <w:szCs w:val="24"/>
+        </w:rPr>
+      </w:pPr>
+      <w:r>
+        <w:rPr>
+          <w:rFonts w:cs="Times New Roman"/>
+          <w:szCs w:val="24"/>
+        </w:rPr>
+        <w:t>Wykorzystywanie modeli domenowych w celu utworz</w:t>
+      </w:r>
+      <w:r>
+        <w:rPr>
+          <w:rFonts w:cs="Times New Roman"/>
+          <w:szCs w:val="24"/>
+        </w:rPr>
+        <w:t>enia słownika projektu</w:t>
+      </w:r>
+    </w:p>
+    <w:p>
+      <w:pPr>
+        <w:pStyle w:val="Akapitzlist"/>
+        <w:numPr>
+          <w:ilvl w:val="0"/>
+          <w:numId w:val="3"/>
+        </w:numPr>
+        <w:spacing w:line="360" w:lineRule="auto"/>
+        <w:jc w:val="both"/>
+        <w:rPr>
+          <w:rFonts w:cs="Times New Roman"/>
+          <w:szCs w:val="24"/>
+        </w:rPr>
+      </w:pPr>
+      <w:r>
+        <w:rPr>
+          <w:rFonts w:cs="Times New Roman"/>
+          <w:szCs w:val="24"/>
+        </w:rPr>
+        <w:t>Utworzenie diagram</w:t>
+      </w:r>
+      <w:r>
+        <w:rPr>
+          <w:rFonts w:cs="Times New Roman"/>
+          <w:szCs w:val="24"/>
+        </w:rPr>
+        <w:t>u</w:t>
+      </w:r>
+      <w:r>
+        <w:rPr>
+          <w:rFonts w:cs="Times New Roman"/>
+          <w:szCs w:val="24"/>
+        </w:rPr>
+        <w:t xml:space="preserve"> modeli domenowych przed diagramem klas tak, aby w tym drugim unikn</w:t>
+      </w:r>
+      <w:r>
+        <w:rPr>
+          <w:rFonts w:cs="Times New Roman"/>
+          <w:szCs w:val="24"/>
+        </w:rPr>
+        <w:t>ąć wieloznaczności używanych terminów</w:t>
+      </w:r>
+    </w:p>
+    <w:p>
+      <w:pPr>
+        <w:spacing w:line="360" w:lineRule="auto"/>
+        <w:jc w:val="both"/>
+        <w:rPr>
+          <w:rFonts w:cs="Times New Roman"/>
+          <w:szCs w:val="24"/>
+        </w:rPr>
+      </w:pPr>
+      <w:r>
+        <w:rPr>
+          <w:rFonts w:cs="Times New Roman"/>
+          <w:szCs w:val="24"/>
+        </w:rPr>
+        <w:t>Na podstawie powyższych rekomendacji utworzony z</w:t>
+      </w:r>
+      <w:r>
+        <w:rPr>
+          <w:rFonts w:cs="Times New Roman"/>
+          <w:szCs w:val="24"/>
+        </w:rPr>
+        <w:t>ostał diagram modeli domenowych</w:t>
+      </w:r>
+      <w:r>
+        <w:rPr>
+          <w:rFonts w:cs="Times New Roman"/>
+          <w:szCs w:val="24"/>
+        </w:rPr>
+        <w:t>, który znaleźć można na rysunku 1.1</w:t>
+      </w:r>
+      <w:r>
+        <w:rPr>
+          <w:rFonts w:cs="Times New Roman"/>
+          <w:szCs w:val="24"/>
+        </w:rPr>
+        <w:t>.</w:t>
+      </w:r>
+      <w:r>
+        <w:rPr>
+          <w:rFonts w:cs="Times New Roman"/>
+          <w:szCs w:val="24"/>
+        </w:rPr>
+        <w:t xml:space="preserve"> Wyszczególnionych zostało trzech aktorów – pacjent, recepcjonista oraz lekarz. Dla każdego z nich, utworzony został obiekt będącym kontem w systemie. </w:t>
+      </w:r>
+      <w:r>
+        <w:rPr>
+          <w:rFonts w:cs="Times New Roman"/>
+          <w:szCs w:val="24"/>
+        </w:rPr>
+        <w:t xml:space="preserve">Konto pacjenta zawiera listę wizyt u lekarzy oraz jest częścią rejestru pacjentów. Natomiast konto recepcjonisty </w:t>
+      </w:r>
+      <w:r>
+        <w:rPr>
+          <w:rFonts w:cs="Times New Roman"/>
+          <w:szCs w:val="24"/>
+        </w:rPr>
+        <w:t>ma dostęp do</w:t>
+      </w:r>
+      <w:r>
+        <w:rPr>
+          <w:rFonts w:cs="Times New Roman"/>
+          <w:szCs w:val="24"/>
+        </w:rPr>
+        <w:t xml:space="preserve"> rejestr</w:t>
+      </w:r>
+      <w:r>
+        <w:rPr>
+          <w:rFonts w:cs="Times New Roman"/>
+          <w:szCs w:val="24"/>
+        </w:rPr>
+        <w:t>u</w:t>
+      </w:r>
+      <w:r>
+        <w:rPr>
+          <w:rFonts w:cs="Times New Roman"/>
+          <w:szCs w:val="24"/>
+        </w:rPr>
+        <w:t xml:space="preserve"> pacjentów oraz rejestr</w:t>
+      </w:r>
+      <w:r>
+        <w:rPr>
+          <w:rFonts w:cs="Times New Roman"/>
+          <w:szCs w:val="24"/>
+        </w:rPr>
+        <w:t>u</w:t>
+      </w:r>
+      <w:r>
+        <w:rPr>
+          <w:rFonts w:cs="Times New Roman"/>
+          <w:szCs w:val="24"/>
+        </w:rPr>
+        <w:t xml:space="preserve"> lekarzy. Pracownik na recepcji będzie </w:t>
+      </w:r>
+      <w:r>
+        <w:rPr>
+          <w:rFonts w:cs="Times New Roman"/>
+          <w:szCs w:val="24"/>
+        </w:rPr>
+        <w:t xml:space="preserve">również </w:t>
+      </w:r>
+      <w:r>
+        <w:rPr>
+          <w:rFonts w:cs="Times New Roman"/>
+          <w:szCs w:val="24"/>
+        </w:rPr>
+        <w:t xml:space="preserve">zarządzać kalendarzem umówionych wizyt, dlatego też jego konto </w:t>
+      </w:r>
+      <w:r>
+        <w:rPr>
+          <w:rFonts w:cs="Times New Roman"/>
+          <w:szCs w:val="24"/>
+        </w:rPr>
+        <w:t>powiązane jest z kalendarzem umówionych wizyt. Ostatnim kontem, jest konto lekarza, do którego przypisany jest grafik dostępności, zaś samo konto jest częścią rejestru lekarzy oraz kalendarza umówionych wizyt.</w:t>
+      </w:r>
+    </w:p>
+    <w:p>
+      <w:pPr>
+        <w:keepNext/>
+        <w:spacing w:line="360" w:lineRule="auto"/>
+        <w:jc w:val="both"/>
+      </w:pPr>
+      <w:r>
+        <w:lastRenderedPageBreak/>
+        <w:drawing>
+          <wp:inline distT="0" distB="0" distL="0" distR="0" wp14:anchorId="66E90067" wp14:editId="6437F318">
+            <wp:extent cx="5760085" cy="4442460"/>
+            <wp:effectExtent l="0" t="0" r="0" b="0"/>
+            <wp:docPr id="339950773" name="Obraz 1"/>
+            <wp:cNvGraphicFramePr>
+              <a:graphicFrameLocks xmlns:a="http://schemas.openxmlformats.org/drawingml/2006/main" noChangeAspect="1"/>
+            </wp:cNvGraphicFramePr>
+            <a:graphic xmlns:a="http://schemas.openxmlformats.org/drawingml/2006/main">
+              <a:graphicData uri="http://schemas.openxmlformats.org/drawingml/2006/picture">
+                <pic:pic xmlns:pic="http://schemas.openxmlformats.org/drawingml/2006/picture">
+                  <pic:nvPicPr>
+                    <pic:cNvPr id="339950773" name=""/>
+                    <pic:cNvPicPr/>
+                  </pic:nvPicPr>
+                  <pic:blipFill>
+                    <a:blip r:embed="rId8"/>
+                    <a:stretch>
+                      <a:fillRect/>
+                    </a:stretch>
+                  </pic:blipFill>
+                  <pic:spPr>
+                    <a:xfrm>
+                      <a:off x="0" y="0"/>
+                      <a:ext cx="5760085" cy="4442460"/>
+                    </a:xfrm>
+                    <a:prstGeom prst="rect">
+                      <a:avLst/>
+                    </a:prstGeom>
+                  </pic:spPr>
+                </pic:pic>
+              </a:graphicData>
+            </a:graphic>
+          </wp:inline>
+        </w:drawing>
+      </w:r>
+    </w:p>
+    <w:p>
+      <w:pPr>
+        <w:pStyle w:val="Legenda"/>
+        <w:jc w:val="center"/>
+        <w:rPr>
+          <w:rFonts w:cs="Times New Roman"/>
+        </w:rPr>
+      </w:pPr>
+      <w:r>
+        <w:rPr>
+          <w:rFonts w:cs="Times New Roman"/>
+        </w:rPr>
+        <w:t xml:space="preserve">Rys. </w:t>
+      </w:r>
+      <w:r>
+        <w:rPr>
+          <w:rFonts w:cs="Times New Roman"/>
+        </w:rPr>
+        <w:fldChar w:fldCharType="begin"/>
+      </w:r>
+      <w:r>
+        <w:rPr>
+          <w:rFonts w:cs="Times New Roman"/>
+        </w:rPr>
+        <w:instrText xml:space="preserve"> STYLEREF 1 \s </w:instrText>
+      </w:r>
+      <w:r>
+        <w:rPr>
+          <w:rFonts w:cs="Times New Roman"/>
+        </w:rPr>
+        <w:fldChar w:fldCharType="separate"/>
+      </w:r>
+      <w:r>
+        <w:rPr>
+          <w:rFonts w:cs="Times New Roman"/>
+          <w:noProof/>
+        </w:rPr>
+        <w:t>1</w:t>
+      </w:r>
+      <w:r>
+        <w:rPr>
+          <w:rFonts w:cs="Times New Roman"/>
+        </w:rPr>
+        <w:fldChar w:fldCharType="end"/>
+      </w:r>
+      <w:r>
+        <w:rPr>
+          <w:rFonts w:cs="Times New Roman"/>
+        </w:rPr>
+        <w:t>.</w:t>
+      </w:r>
+      <w:r>
+        <w:rPr>
+          <w:rFonts w:cs="Times New Roman"/>
+        </w:rPr>
+        <w:fldChar w:fldCharType="begin"/>
+      </w:r>
+      <w:r>
+        <w:rPr>
+          <w:rFonts w:cs="Times New Roman"/>
+        </w:rPr>
+        <w:instrText xml:space="preserve"> SEQ Rys. \* ARABIC \s 1 </w:instrText>
+      </w:r>
+      <w:r>
+        <w:rPr>
+          <w:rFonts w:cs="Times New Roman"/>
+        </w:rPr>
+        <w:fldChar w:fldCharType="separate"/>
+      </w:r>
+      <w:r>
+        <w:rPr>
+          <w:rFonts w:cs="Times New Roman"/>
+          <w:noProof/>
+        </w:rPr>
+        <w:t>1</w:t>
+      </w:r>
+      <w:r>
+        <w:rPr>
+          <w:rFonts w:cs="Times New Roman"/>
+        </w:rPr>
+        <w:fldChar w:fldCharType="end"/>
+      </w:r>
+      <w:r>
+        <w:rPr>
+          <w:rFonts w:cs="Times New Roman"/>
+        </w:rPr>
+        <w:t xml:space="preserve"> Diagram modeli domenowych</w:t>
+      </w:r>
+    </w:p>
+    <w:p>
+      <w:pPr>
+        <w:rPr>
+          <w:rFonts w:cs="Times New Roman"/>
+          <w:szCs w:val="24"/>
+        </w:rPr>
+      </w:pPr>
+    </w:p>
+    <w:p>
+      <w:pPr>
+        <w:rPr>
+          <w:rFonts w:cs="Times New Roman"/>
+          <w:szCs w:val="24"/>
+        </w:rPr>
+      </w:pPr>
+    </w:p>
+    <w:p>
+      <w:pPr>
+        <w:rPr>
+          <w:rFonts w:cs="Times New Roman"/>
+          <w:szCs w:val="24"/>
+        </w:rPr>
+      </w:pPr>
+    </w:p>
+    <w:p>
+      <w:pPr>
+        <w:rPr>
+          <w:rFonts w:cs="Times New Roman"/>
+          <w:szCs w:val="24"/>
+        </w:rPr>
+      </w:pPr>
+    </w:p>
+    <w:p>
+      <w:pPr>
+        <w:rPr>
+          <w:rFonts w:cs="Times New Roman"/>
+          <w:szCs w:val="24"/>
+        </w:rPr>
+      </w:pPr>
+    </w:p>
+    <w:p>
+      <w:pPr>
+        <w:rPr>
+          <w:rFonts w:cs="Times New Roman"/>
+          <w:szCs w:val="24"/>
+        </w:rPr>
+      </w:pPr>
+    </w:p>
+    <w:p>
+      <w:pPr>
+        <w:rPr>
+          <w:rFonts w:cs="Times New Roman"/>
+          <w:szCs w:val="24"/>
+        </w:rPr>
+      </w:pPr>
+    </w:p>
+    <w:p>
+      <w:pPr>
+        <w:rPr>
+          <w:rFonts w:cs="Times New Roman"/>
+          <w:szCs w:val="24"/>
+        </w:rPr>
+      </w:pPr>
+    </w:p>
+    <w:p>
+      <w:pPr>
+        <w:rPr>
+          <w:rFonts w:cs="Times New Roman"/>
+          <w:szCs w:val="24"/>
+        </w:rPr>
+      </w:pPr>
+    </w:p>
+    <w:p/>
+    <w:p/>
+    <w:p/>
+    <w:p/>
+    <w:p/>
+    <w:p>
+      <w:pPr>
+        <w:pStyle w:val="Nagwek2"/>
+        <w:numPr>
+          <w:ilvl w:val="1"/>
+          <w:numId w:val="2"/>
+        </w:numPr>
+        <w:spacing w:line="360" w:lineRule="auto"/>
+        <w:rPr>
+          <w:rFonts w:ascii="Times New Roman" w:hAnsi="Times New Roman" w:cs="Times New Roman"/>
+        </w:rPr>
+      </w:pPr>
+      <w:bookmarkStart w:id="4" w:name="_Toc159745291"/>
+      <w:r>
+        <w:rPr>
+          <w:rFonts w:ascii="Times New Roman" w:hAnsi="Times New Roman" w:cs="Times New Roman"/>
+        </w:rPr>
+        <w:lastRenderedPageBreak/>
+        <w:t xml:space="preserve">Diagram </w:t>
+      </w:r>
+      <w:r>
+        <w:rPr>
+          <w:rFonts w:ascii="Times New Roman" w:hAnsi="Times New Roman" w:cs="Times New Roman"/>
+        </w:rPr>
+        <w:t>przypadków użycia</w:t>
+      </w:r>
+      <w:bookmarkEnd w:id="4"/>
+    </w:p>
+    <w:p>
+      <w:pPr>
+        <w:ind w:firstLine="708"/>
+      </w:pPr>
+      <w:r>
+        <w:t>Kiedy utworzony już został diagram modeli domenowych, można rozpocząć tworzenie</w:t>
+      </w:r>
+      <w:r>
+        <w:t xml:space="preserve"> diagramu</w:t>
+      </w:r>
+      <w:r>
+        <w:t xml:space="preserve"> przypadków użycia. </w:t>
+      </w:r>
+      <w:r>
+        <w:t xml:space="preserve">Podobnie jak z tym pierwszym, istnieją pewne dobre praktyki, których warto się trzymać. </w:t>
+      </w:r>
+      <w:r>
+        <w:t>Są to odpowiednio:</w:t>
       </w:r>
     </w:p>
     <w:sectPr>
+      <w:footerReference w:type="default" r:id="rId9"/>
       <w:pgSz w:w="11906" w:h="16838"/>
-      <w:pgMar w:top="1417" w:right="1417" w:bottom="1417" w:left="1417" w:header="708" w:footer="708" w:gutter="0"/>
+      <w:pgMar w:top="1418" w:right="1134" w:bottom="1418" w:left="1701" w:header="709" w:footer="709" w:gutter="0"/>
       <w:cols w:space="708"/>
       <w:docGrid w:linePitch="360"/>
     </w:sectPr>
@@ -205,6 +1773,48 @@
 </w:endnotes>
 </file>
 
+<file path=word/footer1.xml><?xml version="1.0" encoding="utf-8"?>
+<w:ftr xmlns:wpc="http://schemas.microsoft.com/office/word/2010/wordprocessingCanvas" xmlns:cx="http://schemas.microsoft.com/office/drawing/2014/chartex" xmlns:cx1="http://schemas.microsoft.com/office/drawing/2015/9/8/chartex" xmlns:cx2="http://schemas.microsoft.com/office/drawing/2015/10/21/chartex" xmlns:cx3="http://schemas.microsoft.com/office/drawing/2016/5/9/chartex" xmlns:cx4="http://schemas.microsoft.com/office/drawing/2016/5/10/chartex" xmlns:cx5="http://schemas.microsoft.com/office/drawing/2016/5/11/chartex" xmlns:cx6="http://schemas.microsoft.com/office/drawing/2016/5/12/chartex" xmlns:cx7="http://schemas.microsoft.com/office/drawing/2016/5/13/chartex" xmlns:cx8="http://schemas.microsoft.com/office/drawing/2016/5/14/chartex" xmlns:mc="http://schemas.openxmlformats.org/markup-compatibility/2006" xmlns:aink="http://schemas.microsoft.com/office/drawing/2016/ink" xmlns:am3d="http://schemas.microsoft.com/office/drawing/2017/model3d" xmlns:o="urn:schemas-microsoft-com:office:office" xmlns:oel="http://schemas.microsoft.com/office/2019/extlst" xmlns:r="http://schemas.openxmlformats.org/officeDocument/2006/relationships" xmlns:m="http://schemas.openxmlformats.org/officeDocument/2006/math" xmlns:v="urn:schemas-microsoft-com:vml" xmlns:wp14="http://schemas.microsoft.com/office/word/2010/wordprocessingDrawing" xmlns:wp="http://schemas.openxmlformats.org/drawingml/2006/wordprocessingDrawing" xmlns:w10="urn:schemas-microsoft-com:office:word" xmlns:w="http://schemas.openxmlformats.org/wordprocessingml/2006/main" xmlns:w14="http://schemas.microsoft.com/office/word/2010/wordml" xmlns:w15="http://schemas.microsoft.com/office/word/2012/wordml" xmlns:w16cex="http://schemas.microsoft.com/office/word/2018/wordml/cex" xmlns:w16cid="http://schemas.microsoft.com/office/word/2016/wordml/cid" xmlns:w16="http://schemas.microsoft.com/office/word/2018/wordml" xmlns:w16sdtdh="http://schemas.microsoft.com/office/word/2020/wordml/sdtdatahash" xmlns:w16se="http://schemas.microsoft.com/office/word/2015/wordml/symex" xmlns:wpg="http://schemas.microsoft.com/office/word/2010/wordprocessingGroup" xmlns:wpi="http://schemas.microsoft.com/office/word/2010/wordprocessingInk" xmlns:wne="http://schemas.microsoft.com/office/word/2006/wordml" xmlns:wps="http://schemas.microsoft.com/office/word/2010/wordprocessingShape" mc:Ignorable="w14 w15 w16se w16cid w16 w16cex w16sdtdh wp14">
+  <w:sdt>
+    <w:sdtPr>
+      <w:id w:val="1213470396"/>
+      <w:docPartObj>
+        <w:docPartGallery w:val="Page Numbers (Bottom of Page)"/>
+        <w:docPartUnique/>
+      </w:docPartObj>
+    </w:sdtPr>
+    <w:sdtContent>
+      <w:p>
+        <w:pPr>
+          <w:pStyle w:val="Stopka"/>
+          <w:jc w:val="center"/>
+        </w:pPr>
+        <w:r>
+          <w:fldChar w:fldCharType="begin"/>
+        </w:r>
+        <w:r>
+          <w:instrText>PAGE   \* MERGEFORMAT</w:instrText>
+        </w:r>
+        <w:r>
+          <w:fldChar w:fldCharType="separate"/>
+        </w:r>
+        <w:r>
+          <w:t>2</w:t>
+        </w:r>
+        <w:r>
+          <w:fldChar w:fldCharType="end"/>
+        </w:r>
+      </w:p>
+    </w:sdtContent>
+  </w:sdt>
+  <w:p>
+    <w:pPr>
+      <w:pStyle w:val="Stopka"/>
+    </w:pPr>
+  </w:p>
+</w:ftr>
+</file>
+
 <file path=word/footnotes.xml><?xml version="1.0" encoding="utf-8"?>
 <w:footnotes xmlns:wpc="http://schemas.microsoft.com/office/word/2010/wordprocessingCanvas" xmlns:cx="http://schemas.microsoft.com/office/drawing/2014/chartex" xmlns:cx1="http://schemas.microsoft.com/office/drawing/2015/9/8/chartex" xmlns:cx2="http://schemas.microsoft.com/office/drawing/2015/10/21/chartex" xmlns:cx3="http://schemas.microsoft.com/office/drawing/2016/5/9/chartex" xmlns:cx4="http://schemas.microsoft.com/office/drawing/2016/5/10/chartex" xmlns:cx5="http://schemas.microsoft.com/office/drawing/2016/5/11/chartex" xmlns:cx6="http://schemas.microsoft.com/office/drawing/2016/5/12/chartex" xmlns:cx7="http://schemas.microsoft.com/office/drawing/2016/5/13/chartex" xmlns:cx8="http://schemas.microsoft.com/office/drawing/2016/5/14/chartex" xmlns:mc="http://schemas.openxmlformats.org/markup-compatibility/2006" xmlns:aink="http://schemas.microsoft.com/office/drawing/2016/ink" xmlns:am3d="http://schemas.microsoft.com/office/drawing/2017/model3d" xmlns:o="urn:schemas-microsoft-com:office:office" xmlns:oel="http://schemas.microsoft.com/office/2019/extlst" xmlns:r="http://schemas.openxmlformats.org/officeDocument/2006/relationships" xmlns:m="http://schemas.openxmlformats.org/officeDocument/2006/math" xmlns:v="urn:schemas-microsoft-com:vml" xmlns:wp14="http://schemas.microsoft.com/office/word/2010/wordprocessingDrawing" xmlns:wp="http://schemas.openxmlformats.org/drawingml/2006/wordprocessingDrawing" xmlns:w10="urn:schemas-microsoft-com:office:word" xmlns:w="http://schemas.openxmlformats.org/wordprocessingml/2006/main" xmlns:w14="http://schemas.microsoft.com/office/word/2010/wordml" xmlns:w15="http://schemas.microsoft.com/office/word/2012/wordml" xmlns:w16cex="http://schemas.microsoft.com/office/word/2018/wordml/cex" xmlns:w16cid="http://schemas.microsoft.com/office/word/2016/wordml/cid" xmlns:w16="http://schemas.microsoft.com/office/word/2018/wordml" xmlns:w16sdtdh="http://schemas.microsoft.com/office/word/2020/wordml/sdtdatahash" xmlns:w16se="http://schemas.microsoft.com/office/word/2015/wordml/symex" xmlns:wpg="http://schemas.microsoft.com/office/word/2010/wordprocessingGroup" xmlns:wpi="http://schemas.microsoft.com/office/word/2010/wordprocessingInk" xmlns:wne="http://schemas.microsoft.com/office/word/2006/wordml" xmlns:wps="http://schemas.microsoft.com/office/word/2010/wordprocessingShape" mc:Ignorable="w14 w15 w16se w16cid w16 w16cex w16sdtdh wp14">
   <w:footnote w:type="separator" w:id="-1">
@@ -224,6 +1834,256 @@
       </w:pPr>
       <w:r>
         <w:continuationSeparator/>
+      </w:r>
+    </w:p>
+  </w:footnote>
+  <w:footnote w:id="1">
+    <w:p>
+      <w:pPr>
+        <w:pStyle w:val="Tekstprzypisudolnego"/>
+      </w:pPr>
+      <w:r>
+        <w:rPr>
+          <w:rStyle w:val="Odwoanieprzypisudolnego"/>
+        </w:rPr>
+        <w:footnoteRef/>
+      </w:r>
+      <w:r>
+        <w:t xml:space="preserve"> Karl E Wiegers, Joy Beatty, </w:t>
+      </w:r>
+      <w:r>
+        <w:t>Specyfikacja oprogramowania. Inżynieria wymagań. Wydanie III</w:t>
+      </w:r>
+      <w:r>
+        <w:t xml:space="preserve">, Helion, </w:t>
+      </w:r>
+      <w:r>
+        <w:t>2014</w:t>
+      </w:r>
+      <w:r>
+        <w:t>, s. 35</w:t>
+      </w:r>
+    </w:p>
+  </w:footnote>
+  <w:footnote w:id="2">
+    <w:p>
+      <w:pPr>
+        <w:pStyle w:val="Tekstprzypisudolnego"/>
+      </w:pPr>
+      <w:r>
+        <w:rPr>
+          <w:rStyle w:val="Odwoanieprzypisudolnego"/>
+        </w:rPr>
+        <w:footnoteRef/>
+      </w:r>
+      <w:r>
+        <w:t xml:space="preserve"> </w:t>
+      </w:r>
+      <w:r>
+        <w:t xml:space="preserve">Karl E Wiegers, Joy Beatty, </w:t>
+      </w:r>
+      <w:r>
+        <w:t>Specyfikacja oprogramowania. Inżynieria wymagań. Wydanie III</w:t>
+      </w:r>
+      <w:r>
+        <w:t xml:space="preserve">, Helion, </w:t>
+      </w:r>
+      <w:r>
+        <w:t>2014</w:t>
+      </w:r>
+      <w:r>
+        <w:t>, s. 35</w:t>
+      </w:r>
+    </w:p>
+  </w:footnote>
+  <w:footnote w:id="3">
+    <w:p>
+      <w:pPr>
+        <w:pStyle w:val="Tekstprzypisudolnego"/>
+        <w:rPr>
+          <w:lang w:val="en-GB"/>
+        </w:rPr>
+      </w:pPr>
+      <w:r>
+        <w:rPr>
+          <w:rStyle w:val="Odwoanieprzypisudolnego"/>
+        </w:rPr>
+        <w:footnoteRef/>
+      </w:r>
+      <w:r>
+        <w:rPr>
+          <w:lang w:val="en-GB"/>
+        </w:rPr>
+        <w:t xml:space="preserve"> </w:t>
+      </w:r>
+      <w:r>
+        <w:rPr>
+          <w:lang w:val="en-GB"/>
+        </w:rPr>
+        <w:t>Doug Rosenberg</w:t>
+      </w:r>
+      <w:r>
+        <w:rPr>
+          <w:lang w:val="en-GB"/>
+        </w:rPr>
+        <w:t xml:space="preserve">, </w:t>
+      </w:r>
+      <w:r>
+        <w:rPr>
+          <w:lang w:val="en-GB"/>
+        </w:rPr>
+        <w:t>Matt Stephens</w:t>
+      </w:r>
+      <w:r>
+        <w:rPr>
+          <w:lang w:val="en-GB"/>
+        </w:rPr>
+        <w:t xml:space="preserve">, </w:t>
+      </w:r>
+      <w:r>
+        <w:rPr>
+          <w:lang w:val="en-GB"/>
+        </w:rPr>
+        <w:t>Use Case Driven</w:t>
+      </w:r>
+      <w:r>
+        <w:rPr>
+          <w:lang w:val="en-GB"/>
+        </w:rPr>
+        <w:t xml:space="preserve"> </w:t>
+      </w:r>
+      <w:r>
+        <w:rPr>
+          <w:lang w:val="en-GB"/>
+        </w:rPr>
+        <w:t>Object Modeling</w:t>
+      </w:r>
+      <w:r>
+        <w:rPr>
+          <w:lang w:val="en-GB"/>
+        </w:rPr>
+        <w:t xml:space="preserve"> </w:t>
+      </w:r>
+      <w:r>
+        <w:rPr>
+          <w:lang w:val="en-GB"/>
+        </w:rPr>
+        <w:t>with UML</w:t>
+      </w:r>
+      <w:r>
+        <w:rPr>
+          <w:lang w:val="en-GB"/>
+        </w:rPr>
+        <w:t xml:space="preserve">. </w:t>
+      </w:r>
+      <w:r>
+        <w:rPr>
+          <w:lang w:val="en-GB"/>
+        </w:rPr>
+        <w:t>Theory and Practice</w:t>
+      </w:r>
+      <w:r>
+        <w:rPr>
+          <w:lang w:val="en-GB"/>
+        </w:rPr>
+        <w:t>. Appress, 2007, s. 25</w:t>
+      </w:r>
+    </w:p>
+  </w:footnote>
+  <w:footnote w:id="4">
+    <w:p>
+      <w:pPr>
+        <w:pStyle w:val="Tekstprzypisudolnego"/>
+      </w:pPr>
+      <w:r>
+        <w:rPr>
+          <w:rStyle w:val="Odwoanieprzypisudolnego"/>
+        </w:rPr>
+        <w:footnoteRef/>
+      </w:r>
+      <w:r>
+        <w:rPr>
+          <w:lang w:val="en-GB"/>
+        </w:rPr>
+        <w:t xml:space="preserve"> </w:t>
+      </w:r>
+      <w:r>
+        <w:rPr>
+          <w:lang w:val="en-GB"/>
+        </w:rPr>
+        <w:t>Doug Rosenberg</w:t>
+      </w:r>
+      <w:r>
+        <w:rPr>
+          <w:lang w:val="en-GB"/>
+        </w:rPr>
+        <w:t xml:space="preserve">, </w:t>
+      </w:r>
+      <w:r>
+        <w:rPr>
+          <w:lang w:val="en-GB"/>
+        </w:rPr>
+        <w:t>Matt Stephens</w:t>
+      </w:r>
+      <w:r>
+        <w:rPr>
+          <w:lang w:val="en-GB"/>
+        </w:rPr>
+        <w:t xml:space="preserve">, </w:t>
+      </w:r>
+      <w:r>
+        <w:rPr>
+          <w:lang w:val="en-GB"/>
+        </w:rPr>
+        <w:t>Use Case Driven</w:t>
+      </w:r>
+      <w:r>
+        <w:rPr>
+          <w:lang w:val="en-GB"/>
+        </w:rPr>
+        <w:t xml:space="preserve"> </w:t>
+      </w:r>
+      <w:r>
+        <w:rPr>
+          <w:lang w:val="en-GB"/>
+        </w:rPr>
+        <w:t>Object Modeling</w:t>
+      </w:r>
+      <w:r>
+        <w:rPr>
+          <w:lang w:val="en-GB"/>
+        </w:rPr>
+        <w:t xml:space="preserve"> </w:t>
+      </w:r>
+      <w:r>
+        <w:rPr>
+          <w:lang w:val="en-GB"/>
+        </w:rPr>
+        <w:t>with UML</w:t>
+      </w:r>
+      <w:r>
+        <w:rPr>
+          <w:lang w:val="en-GB"/>
+        </w:rPr>
+        <w:t xml:space="preserve">. </w:t>
+      </w:r>
+      <w:r>
+        <w:rPr>
+          <w:lang w:val="en-GB"/>
+        </w:rPr>
+        <w:t>Theory and Practice</w:t>
+      </w:r>
+      <w:r>
+        <w:rPr>
+          <w:lang w:val="en-GB"/>
+        </w:rPr>
+        <w:t>. Appress, 2007, s. 2</w:t>
+      </w:r>
+      <w:r>
+        <w:rPr>
+          <w:lang w:val="en-GB"/>
+        </w:rPr>
+        <w:t>6</w:t>
       </w:r>
     </w:p>
   </w:footnote>
@@ -242,7 +2102,7 @@
       <w:lvlText w:val="%1."/>
       <w:lvlJc w:val="left"/>
       <w:pPr>
-        <w:ind w:left="720" w:hanging="360"/>
+        <w:ind w:left="360" w:hanging="360"/>
       </w:pPr>
       <w:rPr>
         <w:rFonts w:hint="default"/>
@@ -255,7 +2115,7 @@
       <w:lvlText w:val="%1.%2."/>
       <w:lvlJc w:val="left"/>
       <w:pPr>
-        <w:ind w:left="1080" w:hanging="720"/>
+        <w:ind w:left="720" w:hanging="720"/>
       </w:pPr>
       <w:rPr>
         <w:rFonts w:hint="default"/>
@@ -268,7 +2128,7 @@
       <w:lvlText w:val="%1.%2.%3."/>
       <w:lvlJc w:val="left"/>
       <w:pPr>
-        <w:ind w:left="1080" w:hanging="720"/>
+        <w:ind w:left="720" w:hanging="720"/>
       </w:pPr>
       <w:rPr>
         <w:rFonts w:hint="default"/>
@@ -281,7 +2141,7 @@
       <w:lvlText w:val="%1.%2.%3.%4."/>
       <w:lvlJc w:val="left"/>
       <w:pPr>
-        <w:ind w:left="1440" w:hanging="1080"/>
+        <w:ind w:left="1080" w:hanging="1080"/>
       </w:pPr>
       <w:rPr>
         <w:rFonts w:hint="default"/>
@@ -294,7 +2154,7 @@
       <w:lvlText w:val="%1.%2.%3.%4.%5."/>
       <w:lvlJc w:val="left"/>
       <w:pPr>
-        <w:ind w:left="1440" w:hanging="1080"/>
+        <w:ind w:left="1080" w:hanging="1080"/>
       </w:pPr>
       <w:rPr>
         <w:rFonts w:hint="default"/>
@@ -307,7 +2167,7 @@
       <w:lvlText w:val="%1.%2.%3.%4.%5.%6."/>
       <w:lvlJc w:val="left"/>
       <w:pPr>
-        <w:ind w:left="1800" w:hanging="1440"/>
+        <w:ind w:left="1440" w:hanging="1440"/>
       </w:pPr>
       <w:rPr>
         <w:rFonts w:hint="default"/>
@@ -320,7 +2180,7 @@
       <w:lvlText w:val="%1.%2.%3.%4.%5.%6.%7."/>
       <w:lvlJc w:val="left"/>
       <w:pPr>
-        <w:ind w:left="1800" w:hanging="1440"/>
+        <w:ind w:left="1440" w:hanging="1440"/>
       </w:pPr>
       <w:rPr>
         <w:rFonts w:hint="default"/>
@@ -333,7 +2193,7 @@
       <w:lvlText w:val="%1.%2.%3.%4.%5.%6.%7.%8."/>
       <w:lvlJc w:val="left"/>
       <w:pPr>
-        <w:ind w:left="2160" w:hanging="1800"/>
+        <w:ind w:left="1800" w:hanging="1800"/>
       </w:pPr>
       <w:rPr>
         <w:rFonts w:hint="default"/>
@@ -346,7 +2206,7 @@
       <w:lvlText w:val="%1.%2.%3.%4.%5.%6.%7.%8.%9."/>
       <w:lvlJc w:val="left"/>
       <w:pPr>
-        <w:ind w:left="2160" w:hanging="1800"/>
+        <w:ind w:left="1800" w:hanging="1800"/>
       </w:pPr>
       <w:rPr>
         <w:rFonts w:hint="default"/>
@@ -442,11 +2302,127 @@
       </w:pPr>
     </w:lvl>
   </w:abstractNum>
+  <w:abstractNum w:abstractNumId="2" w15:restartNumberingAfterBreak="0">
+    <w:nsid w:val="7AF606A5"/>
+    <w:multiLevelType w:val="hybridMultilevel"/>
+    <w:tmpl w:val="39D2A0DA"/>
+    <w:lvl w:ilvl="0" w:tplc="04150001">
+      <w:start w:val="1"/>
+      <w:numFmt w:val="bullet"/>
+      <w:lvlText w:val=""/>
+      <w:lvlJc w:val="left"/>
+      <w:pPr>
+        <w:ind w:left="1080" w:hanging="360"/>
+      </w:pPr>
+      <w:rPr>
+        <w:rFonts w:ascii="Symbol" w:hAnsi="Symbol" w:hint="default"/>
+      </w:rPr>
+    </w:lvl>
+    <w:lvl w:ilvl="1" w:tplc="04150003" w:tentative="1">
+      <w:start w:val="1"/>
+      <w:numFmt w:val="bullet"/>
+      <w:lvlText w:val="o"/>
+      <w:lvlJc w:val="left"/>
+      <w:pPr>
+        <w:ind w:left="1800" w:hanging="360"/>
+      </w:pPr>
+      <w:rPr>
+        <w:rFonts w:ascii="Courier New" w:hAnsi="Courier New" w:cs="Courier New" w:hint="default"/>
+      </w:rPr>
+    </w:lvl>
+    <w:lvl w:ilvl="2" w:tplc="04150005" w:tentative="1">
+      <w:start w:val="1"/>
+      <w:numFmt w:val="bullet"/>
+      <w:lvlText w:val=""/>
+      <w:lvlJc w:val="left"/>
+      <w:pPr>
+        <w:ind w:left="2520" w:hanging="360"/>
+      </w:pPr>
+      <w:rPr>
+        <w:rFonts w:ascii="Wingdings" w:hAnsi="Wingdings" w:hint="default"/>
+      </w:rPr>
+    </w:lvl>
+    <w:lvl w:ilvl="3" w:tplc="04150001" w:tentative="1">
+      <w:start w:val="1"/>
+      <w:numFmt w:val="bullet"/>
+      <w:lvlText w:val=""/>
+      <w:lvlJc w:val="left"/>
+      <w:pPr>
+        <w:ind w:left="3240" w:hanging="360"/>
+      </w:pPr>
+      <w:rPr>
+        <w:rFonts w:ascii="Symbol" w:hAnsi="Symbol" w:hint="default"/>
+      </w:rPr>
+    </w:lvl>
+    <w:lvl w:ilvl="4" w:tplc="04150003" w:tentative="1">
+      <w:start w:val="1"/>
+      <w:numFmt w:val="bullet"/>
+      <w:lvlText w:val="o"/>
+      <w:lvlJc w:val="left"/>
+      <w:pPr>
+        <w:ind w:left="3960" w:hanging="360"/>
+      </w:pPr>
+      <w:rPr>
+        <w:rFonts w:ascii="Courier New" w:hAnsi="Courier New" w:cs="Courier New" w:hint="default"/>
+      </w:rPr>
+    </w:lvl>
+    <w:lvl w:ilvl="5" w:tplc="04150005" w:tentative="1">
+      <w:start w:val="1"/>
+      <w:numFmt w:val="bullet"/>
+      <w:lvlText w:val=""/>
+      <w:lvlJc w:val="left"/>
+      <w:pPr>
+        <w:ind w:left="4680" w:hanging="360"/>
+      </w:pPr>
+      <w:rPr>
+        <w:rFonts w:ascii="Wingdings" w:hAnsi="Wingdings" w:hint="default"/>
+      </w:rPr>
+    </w:lvl>
+    <w:lvl w:ilvl="6" w:tplc="04150001" w:tentative="1">
+      <w:start w:val="1"/>
+      <w:numFmt w:val="bullet"/>
+      <w:lvlText w:val=""/>
+      <w:lvlJc w:val="left"/>
+      <w:pPr>
+        <w:ind w:left="5400" w:hanging="360"/>
+      </w:pPr>
+      <w:rPr>
+        <w:rFonts w:ascii="Symbol" w:hAnsi="Symbol" w:hint="default"/>
+      </w:rPr>
+    </w:lvl>
+    <w:lvl w:ilvl="7" w:tplc="04150003" w:tentative="1">
+      <w:start w:val="1"/>
+      <w:numFmt w:val="bullet"/>
+      <w:lvlText w:val="o"/>
+      <w:lvlJc w:val="left"/>
+      <w:pPr>
+        <w:ind w:left="6120" w:hanging="360"/>
+      </w:pPr>
+      <w:rPr>
+        <w:rFonts w:ascii="Courier New" w:hAnsi="Courier New" w:cs="Courier New" w:hint="default"/>
+      </w:rPr>
+    </w:lvl>
+    <w:lvl w:ilvl="8" w:tplc="04150005" w:tentative="1">
+      <w:start w:val="1"/>
+      <w:numFmt w:val="bullet"/>
+      <w:lvlText w:val=""/>
+      <w:lvlJc w:val="left"/>
+      <w:pPr>
+        <w:ind w:left="6840" w:hanging="360"/>
+      </w:pPr>
+      <w:rPr>
+        <w:rFonts w:ascii="Wingdings" w:hAnsi="Wingdings" w:hint="default"/>
+      </w:rPr>
+    </w:lvl>
+  </w:abstractNum>
   <w:num w:numId="1" w16cid:durableId="1810705498">
     <w:abstractNumId w:val="1"/>
   </w:num>
   <w:num w:numId="2" w16cid:durableId="1749034881">
     <w:abstractNumId w:val="0"/>
+  </w:num>
+  <w:num w:numId="3" w16cid:durableId="29648895">
+    <w:abstractNumId w:val="2"/>
   </w:num>
 </w:numbering>
 </file>
@@ -851,6 +2827,11 @@
   <w:style w:type="paragraph" w:default="1" w:styleId="Normalny">
     <w:name w:val="Normal"/>
     <w:qFormat/>
+    <w:rsid w:val="004D200F"/>
+    <w:rPr>
+      <w:rFonts w:ascii="Times New Roman" w:hAnsi="Times New Roman"/>
+      <w:sz w:val="24"/>
+    </w:rPr>
   </w:style>
   <w:style w:type="paragraph" w:styleId="Nagwek1">
     <w:name w:val="heading 1"/>
@@ -859,7 +2840,7 @@
     <w:link w:val="Nagwek1Znak"/>
     <w:uiPriority w:val="9"/>
     <w:qFormat/>
-    <w:rsid w:val="00CD5D64"/>
+    <w:rsid w:val="00BE5F32"/>
     <w:pPr>
       <w:keepNext/>
       <w:keepLines/>
@@ -867,9 +2848,9 @@
       <w:outlineLvl w:val="0"/>
     </w:pPr>
     <w:rPr>
-      <w:rFonts w:asciiTheme="majorHAnsi" w:eastAsiaTheme="majorEastAsia" w:hAnsiTheme="majorHAnsi" w:cstheme="majorBidi"/>
-      <w:color w:val="2F5496" w:themeColor="accent1" w:themeShade="BF"/>
-      <w:sz w:val="32"/>
+      <w:rFonts w:eastAsiaTheme="majorEastAsia" w:cstheme="majorBidi"/>
+      <w:b/>
+      <w:sz w:val="28"/>
       <w:szCs w:val="32"/>
     </w:rPr>
   </w:style>
@@ -881,7 +2862,7 @@
     <w:uiPriority w:val="9"/>
     <w:unhideWhenUsed/>
     <w:qFormat/>
-    <w:rsid w:val="00917EDC"/>
+    <w:rsid w:val="0078365F"/>
     <w:pPr>
       <w:keepNext/>
       <w:keepLines/>
@@ -890,7 +2871,7 @@
     </w:pPr>
     <w:rPr>
       <w:rFonts w:asciiTheme="majorHAnsi" w:eastAsiaTheme="majorEastAsia" w:hAnsiTheme="majorHAnsi" w:cstheme="majorBidi"/>
-      <w:color w:val="2F5496" w:themeColor="accent1" w:themeShade="BF"/>
+      <w:b/>
       <w:sz w:val="26"/>
       <w:szCs w:val="26"/>
     </w:rPr>
@@ -898,7 +2879,6 @@
   <w:style w:type="character" w:default="1" w:styleId="Domylnaczcionkaakapitu">
     <w:name w:val="Default Paragraph Font"/>
     <w:uiPriority w:val="1"/>
-    <w:semiHidden/>
     <w:unhideWhenUsed/>
   </w:style>
   <w:style w:type="table" w:default="1" w:styleId="Standardowy">
@@ -938,11 +2918,11 @@
     <w:basedOn w:val="Domylnaczcionkaakapitu"/>
     <w:link w:val="Nagwek1"/>
     <w:uiPriority w:val="9"/>
-    <w:rsid w:val="00CD5D64"/>
+    <w:rsid w:val="00BE5F32"/>
     <w:rPr>
-      <w:rFonts w:asciiTheme="majorHAnsi" w:eastAsiaTheme="majorEastAsia" w:hAnsiTheme="majorHAnsi" w:cstheme="majorBidi"/>
-      <w:color w:val="2F5496" w:themeColor="accent1" w:themeShade="BF"/>
-      <w:sz w:val="32"/>
+      <w:rFonts w:ascii="Times New Roman" w:eastAsiaTheme="majorEastAsia" w:hAnsi="Times New Roman" w:cstheme="majorBidi"/>
+      <w:b/>
+      <w:sz w:val="28"/>
       <w:szCs w:val="32"/>
     </w:rPr>
   </w:style>
@@ -951,10 +2931,10 @@
     <w:basedOn w:val="Domylnaczcionkaakapitu"/>
     <w:link w:val="Nagwek2"/>
     <w:uiPriority w:val="9"/>
-    <w:rsid w:val="00917EDC"/>
+    <w:rsid w:val="0078365F"/>
     <w:rPr>
       <w:rFonts w:asciiTheme="majorHAnsi" w:eastAsiaTheme="majorEastAsia" w:hAnsiTheme="majorHAnsi" w:cstheme="majorBidi"/>
-      <w:color w:val="2F5496" w:themeColor="accent1" w:themeShade="BF"/>
+      <w:b/>
       <w:sz w:val="26"/>
       <w:szCs w:val="26"/>
     </w:rPr>
@@ -996,6 +2976,164 @@
     <w:rsid w:val="00917EDC"/>
     <w:rPr>
       <w:vertAlign w:val="superscript"/>
+    </w:rPr>
+  </w:style>
+  <w:style w:type="paragraph" w:styleId="Nagwek">
+    <w:name w:val="header"/>
+    <w:basedOn w:val="Normalny"/>
+    <w:link w:val="NagwekZnak"/>
+    <w:uiPriority w:val="99"/>
+    <w:unhideWhenUsed/>
+    <w:rsid w:val="000865ED"/>
+    <w:pPr>
+      <w:tabs>
+        <w:tab w:val="center" w:pos="4536"/>
+        <w:tab w:val="right" w:pos="9072"/>
+      </w:tabs>
+      <w:spacing w:after="0" w:line="240" w:lineRule="auto"/>
+    </w:pPr>
+  </w:style>
+  <w:style w:type="character" w:customStyle="1" w:styleId="NagwekZnak">
+    <w:name w:val="Nagłówek Znak"/>
+    <w:basedOn w:val="Domylnaczcionkaakapitu"/>
+    <w:link w:val="Nagwek"/>
+    <w:uiPriority w:val="99"/>
+    <w:rsid w:val="000865ED"/>
+  </w:style>
+  <w:style w:type="paragraph" w:styleId="Stopka">
+    <w:name w:val="footer"/>
+    <w:basedOn w:val="Normalny"/>
+    <w:link w:val="StopkaZnak"/>
+    <w:uiPriority w:val="99"/>
+    <w:unhideWhenUsed/>
+    <w:rsid w:val="000865ED"/>
+    <w:pPr>
+      <w:tabs>
+        <w:tab w:val="center" w:pos="4536"/>
+        <w:tab w:val="right" w:pos="9072"/>
+      </w:tabs>
+      <w:spacing w:after="0" w:line="240" w:lineRule="auto"/>
+    </w:pPr>
+  </w:style>
+  <w:style w:type="character" w:customStyle="1" w:styleId="StopkaZnak">
+    <w:name w:val="Stopka Znak"/>
+    <w:basedOn w:val="Domylnaczcionkaakapitu"/>
+    <w:link w:val="Stopka"/>
+    <w:uiPriority w:val="99"/>
+    <w:rsid w:val="000865ED"/>
+  </w:style>
+  <w:style w:type="paragraph" w:styleId="Tekstprzypisudolnego">
+    <w:name w:val="footnote text"/>
+    <w:basedOn w:val="Normalny"/>
+    <w:link w:val="TekstprzypisudolnegoZnak"/>
+    <w:uiPriority w:val="99"/>
+    <w:semiHidden/>
+    <w:unhideWhenUsed/>
+    <w:rsid w:val="00313335"/>
+    <w:pPr>
+      <w:spacing w:after="0" w:line="240" w:lineRule="auto"/>
+    </w:pPr>
+    <w:rPr>
+      <w:sz w:val="20"/>
+      <w:szCs w:val="20"/>
+    </w:rPr>
+  </w:style>
+  <w:style w:type="character" w:customStyle="1" w:styleId="TekstprzypisudolnegoZnak">
+    <w:name w:val="Tekst przypisu dolnego Znak"/>
+    <w:basedOn w:val="Domylnaczcionkaakapitu"/>
+    <w:link w:val="Tekstprzypisudolnego"/>
+    <w:uiPriority w:val="99"/>
+    <w:semiHidden/>
+    <w:rsid w:val="00313335"/>
+    <w:rPr>
+      <w:sz w:val="20"/>
+      <w:szCs w:val="20"/>
+    </w:rPr>
+  </w:style>
+  <w:style w:type="character" w:styleId="Odwoanieprzypisudolnego">
+    <w:name w:val="footnote reference"/>
+    <w:basedOn w:val="Domylnaczcionkaakapitu"/>
+    <w:uiPriority w:val="99"/>
+    <w:semiHidden/>
+    <w:unhideWhenUsed/>
+    <w:rsid w:val="00313335"/>
+    <w:rPr>
+      <w:vertAlign w:val="superscript"/>
+    </w:rPr>
+  </w:style>
+  <w:style w:type="paragraph" w:styleId="Nagwekspisutreci">
+    <w:name w:val="TOC Heading"/>
+    <w:basedOn w:val="Nagwek1"/>
+    <w:next w:val="Normalny"/>
+    <w:uiPriority w:val="39"/>
+    <w:unhideWhenUsed/>
+    <w:qFormat/>
+    <w:rsid w:val="00AD7E9F"/>
+    <w:pPr>
+      <w:outlineLvl w:val="9"/>
+    </w:pPr>
+    <w:rPr>
+      <w:rFonts w:asciiTheme="majorHAnsi" w:hAnsiTheme="majorHAnsi"/>
+      <w:b w:val="0"/>
+      <w:kern w:val="0"/>
+      <w:sz w:val="32"/>
+      <w:lang w:eastAsia="pl-PL"/>
+      <w14:ligatures w14:val="none"/>
+    </w:rPr>
+  </w:style>
+  <w:style w:type="paragraph" w:styleId="Spistreci1">
+    <w:name w:val="toc 1"/>
+    <w:basedOn w:val="Normalny"/>
+    <w:next w:val="Normalny"/>
+    <w:autoRedefine/>
+    <w:uiPriority w:val="39"/>
+    <w:unhideWhenUsed/>
+    <w:rsid w:val="00AD7E9F"/>
+    <w:pPr>
+      <w:spacing w:after="100"/>
+    </w:pPr>
+  </w:style>
+  <w:style w:type="paragraph" w:styleId="Spistreci2">
+    <w:name w:val="toc 2"/>
+    <w:basedOn w:val="Normalny"/>
+    <w:next w:val="Normalny"/>
+    <w:autoRedefine/>
+    <w:uiPriority w:val="39"/>
+    <w:unhideWhenUsed/>
+    <w:rsid w:val="00AD7E9F"/>
+    <w:pPr>
+      <w:spacing w:after="100"/>
+      <w:ind w:left="220"/>
+    </w:pPr>
+  </w:style>
+  <w:style w:type="character" w:styleId="Hipercze">
+    <w:name w:val="Hyperlink"/>
+    <w:basedOn w:val="Domylnaczcionkaakapitu"/>
+    <w:uiPriority w:val="99"/>
+    <w:unhideWhenUsed/>
+    <w:rsid w:val="00AD7E9F"/>
+    <w:rPr>
+      <w:color w:val="0563C1" w:themeColor="hyperlink"/>
+      <w:u w:val="single"/>
+    </w:rPr>
+  </w:style>
+  <w:style w:type="paragraph" w:styleId="Legenda">
+    <w:name w:val="caption"/>
+    <w:basedOn w:val="Normalny"/>
+    <w:next w:val="Normalny"/>
+    <w:uiPriority w:val="35"/>
+    <w:unhideWhenUsed/>
+    <w:qFormat/>
+    <w:rsid w:val="00F230AD"/>
+    <w:pPr>
+      <w:spacing w:after="200" w:line="240" w:lineRule="auto"/>
+    </w:pPr>
+    <w:rPr>
+      <w:i/>
+      <w:iCs/>
+      <w:color w:val="44546A" w:themeColor="text2"/>
+      <w:sz w:val="18"/>
+      <w:szCs w:val="18"/>
     </w:rPr>
   </w:style>
 </w:styles>
@@ -1294,4 +3432,16 @@
     </a:ext>
   </a:extLst>
 </a:theme>
+</file>
+
+<file path=customXml/item1.xml><?xml version="1.0" encoding="utf-8"?>
+<b:Sources xmlns:b="http://schemas.openxmlformats.org/officeDocument/2006/bibliography" xmlns="http://schemas.openxmlformats.org/officeDocument/2006/bibliography" SelectedStyle="\APASixthEditionOfficeOnline.xsl" StyleName="APA" Version="6"/>
+</file>
+
+<file path=customXml/itemProps1.xml><?xml version="1.0" encoding="utf-8"?>
+<ds:datastoreItem xmlns:ds="http://schemas.openxmlformats.org/officeDocument/2006/customXml" ds:itemID="{5954CFB9-16A2-4AAE-96DE-998983352D83}">
+  <ds:schemaRefs>
+    <ds:schemaRef ds:uri="http://schemas.openxmlformats.org/officeDocument/2006/bibliography"/>
+  </ds:schemaRefs>
+</ds:datastoreItem>
 </file>
</xml_diff>

<commit_message>
1.3 Diagram przypdkow uzycia
</commit_message>
<xml_diff>
--- a/docs/Praca Dyplomowa.docx
+++ b/docs/Praca Dyplomowa.docx
@@ -4,6 +4,14 @@
   <w:body>
     <w:sdt>
       <w:sdtPr>
+        <w:rPr>
+          <w:rFonts w:ascii="Times New Roman" w:eastAsiaTheme="minorHAnsi" w:hAnsi="Times New Roman" w:cstheme="minorBidi"/>
+          <w:kern w:val="2"/>
+          <w:sz w:val="24"/>
+          <w:szCs w:val="22"/>
+          <w:lang w:eastAsia="en-US"/>
+          <w14:ligatures w14:val="standardContextual"/>
+        </w:rPr>
         <w:id w:val="-634708318"/>
         <w:docPartObj>
           <w:docPartGallery w:val="Table of Contents"/>
@@ -12,14 +20,8 @@
       </w:sdtPr>
       <w:sdtEndPr>
         <w:rPr>
-          <w:rFonts w:ascii="Times New Roman" w:eastAsiaTheme="minorHAnsi" w:hAnsi="Times New Roman" w:cstheme="minorBidi"/>
           <w:b/>
           <w:bCs/>
-          <w:kern w:val="2"/>
-          <w:sz w:val="24"/>
-          <w:szCs w:val="22"/>
-          <w:lang w:eastAsia="en-US"/>
-          <w14:ligatures w14:val="standardContextual"/>
         </w:rPr>
       </w:sdtEndPr>
       <w:sdtContent>
@@ -39,7 +41,6 @@
             </w:tabs>
             <w:rPr>
               <w:rFonts w:asciiTheme="minorHAnsi" w:eastAsiaTheme="minorEastAsia" w:hAnsiTheme="minorHAnsi"/>
-              <w:noProof/>
               <w:sz w:val="22"/>
               <w:lang w:eastAsia="pl-PL"/>
             </w:rPr>
@@ -57,54 +58,46 @@
             <w:r>
               <w:rPr>
                 <w:rStyle w:val="Hipercze"/>
-                <w:noProof/>
               </w:rPr>
               <w:t>WSTĘP</w:t>
             </w:r>
             <w:r>
               <w:rPr>
-                <w:noProof/>
                 <w:webHidden/>
               </w:rPr>
               <w:tab/>
             </w:r>
             <w:r>
               <w:rPr>
-                <w:noProof/>
                 <w:webHidden/>
               </w:rPr>
               <w:fldChar w:fldCharType="begin"/>
             </w:r>
             <w:r>
               <w:rPr>
-                <w:noProof/>
                 <w:webHidden/>
               </w:rPr>
               <w:instrText xml:space="preserve"> PAGEREF _Toc159745287 \h </w:instrText>
             </w:r>
             <w:r>
               <w:rPr>
-                <w:noProof/>
                 <w:webHidden/>
               </w:rPr>
             </w:r>
             <w:r>
               <w:rPr>
-                <w:noProof/>
                 <w:webHidden/>
               </w:rPr>
               <w:fldChar w:fldCharType="separate"/>
             </w:r>
             <w:r>
               <w:rPr>
-                <w:noProof/>
                 <w:webHidden/>
               </w:rPr>
               <w:t>1</w:t>
             </w:r>
             <w:r>
               <w:rPr>
-                <w:noProof/>
                 <w:webHidden/>
               </w:rPr>
               <w:fldChar w:fldCharType="end"/>
@@ -120,7 +113,6 @@
             </w:tabs>
             <w:rPr>
               <w:rFonts w:asciiTheme="minorHAnsi" w:eastAsiaTheme="minorEastAsia" w:hAnsiTheme="minorHAnsi"/>
-              <w:noProof/>
               <w:sz w:val="22"/>
               <w:lang w:eastAsia="pl-PL"/>
             </w:rPr>
@@ -130,15 +122,12 @@
               <w:rPr>
                 <w:rStyle w:val="Hipercze"/>
                 <w:rFonts w:cs="Times New Roman"/>
-                <w:noProof/>
-                <w:lang w:val="en-GB"/>
               </w:rPr>
               <w:t>1.</w:t>
             </w:r>
             <w:r>
               <w:rPr>
                 <w:rFonts w:asciiTheme="minorHAnsi" w:eastAsiaTheme="minorEastAsia" w:hAnsiTheme="minorHAnsi"/>
-                <w:noProof/>
                 <w:sz w:val="22"/>
                 <w:lang w:eastAsia="pl-PL"/>
               </w:rPr>
@@ -148,55 +137,46 @@
               <w:rPr>
                 <w:rStyle w:val="Hipercze"/>
                 <w:rFonts w:cs="Times New Roman"/>
-                <w:noProof/>
-                <w:lang w:val="en-GB"/>
               </w:rPr>
               <w:t>ANALIZA WYMAGAŃ</w:t>
             </w:r>
             <w:r>
               <w:rPr>
-                <w:noProof/>
                 <w:webHidden/>
               </w:rPr>
               <w:tab/>
             </w:r>
             <w:r>
               <w:rPr>
-                <w:noProof/>
                 <w:webHidden/>
               </w:rPr>
               <w:fldChar w:fldCharType="begin"/>
             </w:r>
             <w:r>
               <w:rPr>
-                <w:noProof/>
                 <w:webHidden/>
               </w:rPr>
               <w:instrText xml:space="preserve"> PAGEREF _Toc159745288 \h </w:instrText>
             </w:r>
             <w:r>
               <w:rPr>
-                <w:noProof/>
                 <w:webHidden/>
               </w:rPr>
             </w:r>
             <w:r>
               <w:rPr>
-                <w:noProof/>
                 <w:webHidden/>
               </w:rPr>
               <w:fldChar w:fldCharType="separate"/>
             </w:r>
             <w:r>
               <w:rPr>
-                <w:noProof/>
                 <w:webHidden/>
               </w:rPr>
               <w:t>2</w:t>
             </w:r>
             <w:r>
               <w:rPr>
-                <w:noProof/>
                 <w:webHidden/>
               </w:rPr>
               <w:fldChar w:fldCharType="end"/>
@@ -212,7 +192,6 @@
             </w:tabs>
             <w:rPr>
               <w:rFonts w:asciiTheme="minorHAnsi" w:eastAsiaTheme="minorEastAsia" w:hAnsiTheme="minorHAnsi"/>
-              <w:noProof/>
               <w:sz w:val="22"/>
               <w:lang w:eastAsia="pl-PL"/>
             </w:rPr>
@@ -222,14 +201,12 @@
               <w:rPr>
                 <w:rStyle w:val="Hipercze"/>
                 <w:rFonts w:cs="Times New Roman"/>
-                <w:noProof/>
               </w:rPr>
               <w:t>1.1.</w:t>
             </w:r>
             <w:r>
               <w:rPr>
                 <w:rFonts w:asciiTheme="minorHAnsi" w:eastAsiaTheme="minorEastAsia" w:hAnsiTheme="minorHAnsi"/>
-                <w:noProof/>
                 <w:sz w:val="22"/>
                 <w:lang w:eastAsia="pl-PL"/>
               </w:rPr>
@@ -239,54 +216,46 @@
               <w:rPr>
                 <w:rStyle w:val="Hipercze"/>
                 <w:rFonts w:cs="Times New Roman"/>
-                <w:noProof/>
               </w:rPr>
               <w:t>Wymagania biznesowe</w:t>
             </w:r>
             <w:r>
               <w:rPr>
-                <w:noProof/>
                 <w:webHidden/>
               </w:rPr>
               <w:tab/>
             </w:r>
             <w:r>
               <w:rPr>
-                <w:noProof/>
                 <w:webHidden/>
               </w:rPr>
               <w:fldChar w:fldCharType="begin"/>
             </w:r>
             <w:r>
               <w:rPr>
-                <w:noProof/>
                 <w:webHidden/>
               </w:rPr>
               <w:instrText xml:space="preserve"> PAGEREF _Toc159745289 \h </w:instrText>
             </w:r>
             <w:r>
               <w:rPr>
-                <w:noProof/>
                 <w:webHidden/>
               </w:rPr>
             </w:r>
             <w:r>
               <w:rPr>
-                <w:noProof/>
                 <w:webHidden/>
               </w:rPr>
               <w:fldChar w:fldCharType="separate"/>
             </w:r>
             <w:r>
               <w:rPr>
-                <w:noProof/>
                 <w:webHidden/>
               </w:rPr>
               <w:t>2</w:t>
             </w:r>
             <w:r>
               <w:rPr>
-                <w:noProof/>
                 <w:webHidden/>
               </w:rPr>
               <w:fldChar w:fldCharType="end"/>
@@ -302,7 +271,6 @@
             </w:tabs>
             <w:rPr>
               <w:rFonts w:asciiTheme="minorHAnsi" w:eastAsiaTheme="minorEastAsia" w:hAnsiTheme="minorHAnsi"/>
-              <w:noProof/>
               <w:sz w:val="22"/>
               <w:lang w:eastAsia="pl-PL"/>
             </w:rPr>
@@ -312,14 +280,12 @@
               <w:rPr>
                 <w:rStyle w:val="Hipercze"/>
                 <w:rFonts w:cs="Times New Roman"/>
-                <w:noProof/>
               </w:rPr>
               <w:t>1.2.</w:t>
             </w:r>
             <w:r>
               <w:rPr>
                 <w:rFonts w:asciiTheme="minorHAnsi" w:eastAsiaTheme="minorEastAsia" w:hAnsiTheme="minorHAnsi"/>
-                <w:noProof/>
                 <w:sz w:val="22"/>
                 <w:lang w:eastAsia="pl-PL"/>
               </w:rPr>
@@ -329,54 +295,46 @@
               <w:rPr>
                 <w:rStyle w:val="Hipercze"/>
                 <w:rFonts w:cs="Times New Roman"/>
-                <w:noProof/>
               </w:rPr>
               <w:t>Diagram modeli domenowych</w:t>
             </w:r>
             <w:r>
               <w:rPr>
-                <w:noProof/>
                 <w:webHidden/>
               </w:rPr>
               <w:tab/>
             </w:r>
             <w:r>
               <w:rPr>
-                <w:noProof/>
                 <w:webHidden/>
               </w:rPr>
               <w:fldChar w:fldCharType="begin"/>
             </w:r>
             <w:r>
               <w:rPr>
-                <w:noProof/>
                 <w:webHidden/>
               </w:rPr>
               <w:instrText xml:space="preserve"> PAGEREF _Toc159745290 \h </w:instrText>
             </w:r>
             <w:r>
               <w:rPr>
-                <w:noProof/>
                 <w:webHidden/>
               </w:rPr>
             </w:r>
             <w:r>
               <w:rPr>
-                <w:noProof/>
                 <w:webHidden/>
               </w:rPr>
               <w:fldChar w:fldCharType="separate"/>
             </w:r>
             <w:r>
               <w:rPr>
-                <w:noProof/>
                 <w:webHidden/>
               </w:rPr>
               <w:t>4</w:t>
             </w:r>
             <w:r>
               <w:rPr>
-                <w:noProof/>
                 <w:webHidden/>
               </w:rPr>
               <w:fldChar w:fldCharType="end"/>
@@ -392,7 +350,6 @@
             </w:tabs>
             <w:rPr>
               <w:rFonts w:asciiTheme="minorHAnsi" w:eastAsiaTheme="minorEastAsia" w:hAnsiTheme="minorHAnsi"/>
-              <w:noProof/>
               <w:sz w:val="22"/>
               <w:lang w:eastAsia="pl-PL"/>
             </w:rPr>
@@ -402,14 +359,12 @@
               <w:rPr>
                 <w:rStyle w:val="Hipercze"/>
                 <w:rFonts w:cs="Times New Roman"/>
-                <w:noProof/>
               </w:rPr>
               <w:t>1.3.</w:t>
             </w:r>
             <w:r>
               <w:rPr>
                 <w:rFonts w:asciiTheme="minorHAnsi" w:eastAsiaTheme="minorEastAsia" w:hAnsiTheme="minorHAnsi"/>
-                <w:noProof/>
                 <w:sz w:val="22"/>
                 <w:lang w:eastAsia="pl-PL"/>
               </w:rPr>
@@ -419,54 +374,46 @@
               <w:rPr>
                 <w:rStyle w:val="Hipercze"/>
                 <w:rFonts w:cs="Times New Roman"/>
-                <w:noProof/>
               </w:rPr>
               <w:t>Diagram przypadków użycia</w:t>
             </w:r>
             <w:r>
               <w:rPr>
-                <w:noProof/>
                 <w:webHidden/>
               </w:rPr>
               <w:tab/>
             </w:r>
             <w:r>
               <w:rPr>
-                <w:noProof/>
                 <w:webHidden/>
               </w:rPr>
               <w:fldChar w:fldCharType="begin"/>
             </w:r>
             <w:r>
               <w:rPr>
-                <w:noProof/>
                 <w:webHidden/>
               </w:rPr>
               <w:instrText xml:space="preserve"> PAGEREF _Toc159745291 \h </w:instrText>
             </w:r>
             <w:r>
               <w:rPr>
-                <w:noProof/>
                 <w:webHidden/>
               </w:rPr>
             </w:r>
             <w:r>
               <w:rPr>
-                <w:noProof/>
                 <w:webHidden/>
               </w:rPr>
               <w:fldChar w:fldCharType="separate"/>
             </w:r>
             <w:r>
               <w:rPr>
-                <w:noProof/>
                 <w:webHidden/>
               </w:rPr>
               <w:t>6</w:t>
             </w:r>
             <w:r>
               <w:rPr>
-                <w:noProof/>
                 <w:webHidden/>
               </w:rPr>
               <w:fldChar w:fldCharType="end"/>
@@ -535,7 +482,6 @@
         <w:rPr>
           <w:rFonts w:cs="Times New Roman"/>
           <w:szCs w:val="28"/>
-          <w:lang w:val="en-GB"/>
         </w:rPr>
       </w:pPr>
       <w:bookmarkStart w:id="1" w:name="_Toc159745288"/>
@@ -543,7 +489,6 @@
         <w:rPr>
           <w:rFonts w:cs="Times New Roman"/>
           <w:szCs w:val="28"/>
-          <w:lang w:val="en-GB"/>
         </w:rPr>
         <w:t>ANALIZA WYMAGAŃ</w:t>
       </w:r>
@@ -554,7 +499,6 @@
         <w:spacing w:line="360" w:lineRule="auto"/>
         <w:rPr>
           <w:rFonts w:cs="Times New Roman"/>
-          <w:lang w:val="en-GB"/>
         </w:rPr>
       </w:pPr>
     </w:p>
@@ -684,7 +628,27 @@
           <w:iCs/>
           <w:szCs w:val="24"/>
         </w:rPr>
-        <w:t xml:space="preserve">Great Health </w:t>
+        <w:t xml:space="preserve">Great </w:t>
+      </w:r>
+      <w:proofErr w:type="spellStart"/>
+      <w:r>
+        <w:rPr>
+          <w:rFonts w:cs="Times New Roman"/>
+          <w:i/>
+          <w:iCs/>
+          <w:szCs w:val="24"/>
+        </w:rPr>
+        <w:t>Health</w:t>
+      </w:r>
+      <w:proofErr w:type="spellEnd"/>
+      <w:r>
+        <w:rPr>
+          <w:rFonts w:cs="Times New Roman"/>
+          <w:i/>
+          <w:iCs/>
+          <w:szCs w:val="24"/>
+        </w:rPr>
+        <w:t xml:space="preserve"> </w:t>
       </w:r>
       <w:r>
         <w:rPr>
@@ -789,14 +753,7 @@
           <w:rFonts w:cs="Times New Roman"/>
           <w:szCs w:val="24"/>
         </w:rPr>
-        <w:t>recepcjonista</w:t>
-      </w:r>
-      <w:r>
-        <w:rPr>
-          <w:rFonts w:cs="Times New Roman"/>
-          <w:szCs w:val="24"/>
-        </w:rPr>
-        <w:t xml:space="preserve"> </w:t>
+        <w:t xml:space="preserve">recepcjonista </w:t>
       </w:r>
       <w:r>
         <w:rPr>
@@ -1201,28 +1158,7 @@
           <w:rFonts w:cs="Times New Roman"/>
           <w:szCs w:val="24"/>
         </w:rPr>
-        <w:t xml:space="preserve">Koncentracja na obiektach </w:t>
-      </w:r>
-      <w:r>
-        <w:rPr>
-          <w:rFonts w:cs="Times New Roman"/>
-          <w:szCs w:val="24"/>
-        </w:rPr>
-        <w:t>występujących w</w:t>
-      </w:r>
-      <w:r>
-        <w:rPr>
-          <w:rFonts w:cs="Times New Roman"/>
-          <w:szCs w:val="24"/>
-        </w:rPr>
-        <w:t xml:space="preserve"> d</w:t>
-      </w:r>
-      <w:r>
-        <w:rPr>
-          <w:rFonts w:cs="Times New Roman"/>
-          <w:szCs w:val="24"/>
-        </w:rPr>
-        <w:t>omenie biznesowej</w:t>
+        <w:t>Koncentracja na obiektach występujących w domenie biznesowej</w:t>
       </w:r>
     </w:p>
     <w:p>
@@ -1237,22 +1173,14 @@
         <w:rPr>
           <w:rFonts w:cs="Times New Roman"/>
           <w:szCs w:val="24"/>
-          <w:lang w:val="en-GB"/>
-        </w:rPr>
-      </w:pPr>
-      <w:r>
-        <w:rPr>
-          <w:rFonts w:cs="Times New Roman"/>
-          <w:szCs w:val="24"/>
-        </w:rPr>
-        <w:t>Używanie abstrakcji oraz agregacji w celu odzwierciedlenia relacji między</w:t>
-      </w:r>
-      <w:r>
-        <w:rPr>
-          <w:rFonts w:cs="Times New Roman"/>
-          <w:szCs w:val="24"/>
-        </w:rPr>
-        <w:t xml:space="preserve"> obiektami</w:t>
+        </w:rPr>
+      </w:pPr>
+      <w:r>
+        <w:rPr>
+          <w:rFonts w:cs="Times New Roman"/>
+          <w:szCs w:val="24"/>
+        </w:rPr>
+        <w:t>Używanie agregacji w celu odzwierciedlenia relacji między obiektami</w:t>
       </w:r>
     </w:p>
     <w:p>
@@ -1274,21 +1202,7 @@
           <w:rFonts w:cs="Times New Roman"/>
           <w:szCs w:val="24"/>
         </w:rPr>
-        <w:t>Zorganizowanie ob</w:t>
-      </w:r>
-      <w:r>
-        <w:rPr>
-          <w:rFonts w:cs="Times New Roman"/>
-          <w:szCs w:val="24"/>
-        </w:rPr>
-        <w:t>iektów</w:t>
-      </w:r>
-      <w:r>
-        <w:rPr>
-          <w:rFonts w:cs="Times New Roman"/>
-          <w:szCs w:val="24"/>
-        </w:rPr>
-        <w:t xml:space="preserve"> wokół kluczowych abstrakcji w domenie biznesowej</w:t>
+        <w:t>Zorganizowanie obiektów wokół kluczowych abstrakcji w domenie biznesowej</w:t>
       </w:r>
     </w:p>
     <w:p>
@@ -1310,14 +1224,7 @@
           <w:rFonts w:cs="Times New Roman"/>
           <w:szCs w:val="24"/>
         </w:rPr>
-        <w:t>Wykorzystywanie modeli domenowych w celu utworz</w:t>
-      </w:r>
-      <w:r>
-        <w:rPr>
-          <w:rFonts w:cs="Times New Roman"/>
-          <w:szCs w:val="24"/>
-        </w:rPr>
-        <w:t>enia słownika projektu</w:t>
+        <w:t>Wykorzystywanie modeli domenowych w celu utworzenia słownika projektu</w:t>
       </w:r>
     </w:p>
     <w:p>
@@ -1353,19 +1260,13 @@
           <w:rFonts w:cs="Times New Roman"/>
           <w:szCs w:val="24"/>
         </w:rPr>
-        <w:t xml:space="preserve"> modeli domenowych przed diagramem klas tak, aby w tym drugim unikn</w:t>
-      </w:r>
-      <w:r>
-        <w:rPr>
-          <w:rFonts w:cs="Times New Roman"/>
-          <w:szCs w:val="24"/>
-        </w:rPr>
-        <w:t>ąć wieloznaczności używanych terminów</w:t>
-      </w:r>
-    </w:p>
-    <w:p>
-      <w:pPr>
-        <w:spacing w:line="360" w:lineRule="auto"/>
+        <w:t xml:space="preserve"> modeli domenowych przed diagramem klas tak, aby w tym drugim uniknąć wieloznaczności używanych terminów</w:t>
+      </w:r>
+    </w:p>
+    <w:p>
+      <w:pPr>
+        <w:spacing w:line="360" w:lineRule="auto"/>
+        <w:ind w:firstLine="708"/>
         <w:jc w:val="both"/>
         <w:rPr>
           <w:rFonts w:cs="Times New Roman"/>
@@ -1377,14 +1278,7 @@
           <w:rFonts w:cs="Times New Roman"/>
           <w:szCs w:val="24"/>
         </w:rPr>
-        <w:t>Na podstawie powyższych rekomendacji utworzony z</w:t>
-      </w:r>
-      <w:r>
-        <w:rPr>
-          <w:rFonts w:cs="Times New Roman"/>
-          <w:szCs w:val="24"/>
-        </w:rPr>
-        <w:t>ostał diagram modeli domenowych</w:t>
+        <w:t>Na podstawie powyższych rekomendacji utworzony został diagram modeli domenowych</w:t>
       </w:r>
       <w:r>
         <w:rPr>
@@ -1558,7 +1452,6 @@
       <w:r>
         <w:rPr>
           <w:rFonts w:cs="Times New Roman"/>
-          <w:noProof/>
         </w:rPr>
         <w:t>1</w:t>
       </w:r>
@@ -1595,7 +1488,6 @@
       <w:r>
         <w:rPr>
           <w:rFonts w:cs="Times New Roman"/>
-          <w:noProof/>
         </w:rPr>
         <w:t>1</w:t>
       </w:r>
@@ -1707,38 +1599,436 @@
           <w:rFonts w:ascii="Times New Roman" w:hAnsi="Times New Roman" w:cs="Times New Roman"/>
         </w:rPr>
         <w:lastRenderedPageBreak/>
+        <w:t>Diagram przypadków użycia</w:t>
+      </w:r>
+      <w:bookmarkEnd w:id="4"/>
+    </w:p>
+    <w:p>
+      <w:pPr>
+        <w:spacing w:line="360" w:lineRule="auto"/>
+        <w:ind w:firstLine="708"/>
+        <w:jc w:val="both"/>
+        <w:rPr>
+          <w:i/>
+          <w:iCs/>
+        </w:rPr>
+      </w:pPr>
+      <w:r>
+        <w:t>Kiedy utworzony już został diagram modeli domenowych, można rozpocząć tworzenie</w:t>
+      </w:r>
+      <w:r>
+        <w:t xml:space="preserve"> diagramu</w:t>
+      </w:r>
+      <w:r>
+        <w:t xml:space="preserve"> przypadków użycia</w:t>
+      </w:r>
+      <w:r>
+        <w:t>. Ten rodzaj diagramu pozwala uchwycić wymagania zachowania systemu tak, aby możliwym było go zaprojektowanie</w:t>
+      </w:r>
+      <w:r>
+        <w:rPr>
+          <w:rStyle w:val="Odwoanieprzypisudolnego"/>
+        </w:rPr>
+        <w:footnoteReference w:id="5"/>
+      </w:r>
+      <w:r>
+        <w:t>.</w:t>
+      </w:r>
+      <w:r>
+        <w:t xml:space="preserve"> Ponadto,</w:t>
+      </w:r>
+      <w:r>
+        <w:t xml:space="preserve"> </w:t>
+      </w:r>
+      <w:r>
+        <w:t>„</w:t>
+      </w:r>
+      <w:r>
+        <w:t>k</w:t>
+      </w:r>
+      <w:r>
+        <w:rPr>
+          <w:i/>
+          <w:iCs/>
+        </w:rPr>
+        <w:t>ażdy przypadek użycia powinien zostać udokumentowany co najmniej trzema elementami:</w:t>
+      </w:r>
+    </w:p>
+    <w:p>
+      <w:pPr>
+        <w:pStyle w:val="Akapitzlist"/>
+        <w:numPr>
+          <w:ilvl w:val="0"/>
+          <w:numId w:val="4"/>
+        </w:numPr>
+        <w:spacing w:line="360" w:lineRule="auto"/>
+        <w:jc w:val="both"/>
+        <w:rPr>
+          <w:i/>
+          <w:iCs/>
+        </w:rPr>
+      </w:pPr>
+      <w:r>
+        <w:rPr>
+          <w:i/>
+          <w:iCs/>
+        </w:rPr>
+        <w:t>opisem stanu początkowego (warunków początkowych),</w:t>
+      </w:r>
+    </w:p>
+    <w:p>
+      <w:pPr>
+        <w:pStyle w:val="Akapitzlist"/>
+        <w:numPr>
+          <w:ilvl w:val="0"/>
+          <w:numId w:val="4"/>
+        </w:numPr>
+        <w:spacing w:line="360" w:lineRule="auto"/>
+        <w:jc w:val="both"/>
+        <w:rPr>
+          <w:i/>
+          <w:iCs/>
+        </w:rPr>
+      </w:pPr>
+      <w:r>
+        <w:rPr>
+          <w:i/>
+          <w:iCs/>
+        </w:rPr>
+        <w:t>scenariuszem,</w:t>
+      </w:r>
+    </w:p>
+    <w:p>
+      <w:pPr>
+        <w:pStyle w:val="Akapitzlist"/>
+        <w:numPr>
+          <w:ilvl w:val="0"/>
+          <w:numId w:val="4"/>
+        </w:numPr>
+        <w:spacing w:line="360" w:lineRule="auto"/>
+        <w:jc w:val="both"/>
+        <w:rPr>
+          <w:i/>
+          <w:iCs/>
+        </w:rPr>
+      </w:pPr>
+      <w:r>
+        <w:rPr>
+          <w:i/>
+          <w:iCs/>
+        </w:rPr>
+        <w:t>opisem oczekiwanego stanu końcowego”</w:t>
+      </w:r>
+      <w:r>
+        <w:rPr>
+          <w:rStyle w:val="Odwoanieprzypisudolnego"/>
+          <w:i/>
+          <w:iCs/>
+        </w:rPr>
+        <w:footnoteReference w:id="6"/>
+      </w:r>
+    </w:p>
+    <w:p>
+      <w:pPr>
+        <w:spacing w:line="360" w:lineRule="auto"/>
+        <w:jc w:val="both"/>
+      </w:pPr>
+      <w:r>
+        <w:t xml:space="preserve">Diagram przypadków użycia składa się z graficznego odwzorowania aktorów systemu oraz samych przypadków użycia, </w:t>
+      </w:r>
+      <w:r>
+        <w:t>w których to aktorzy biorą udział</w:t>
+      </w:r>
+      <w:r>
+        <w:rPr>
+          <w:rStyle w:val="Odwoanieprzypisudolnego"/>
+        </w:rPr>
+        <w:footnoteReference w:id="7"/>
+      </w:r>
+      <w:r>
+        <w:t xml:space="preserve">. </w:t>
+      </w:r>
+      <w:r>
+        <w:t xml:space="preserve">Ponadto, diagram może zawierać również dwa dodatkowe typy relacji: </w:t>
+      </w:r>
+      <w:proofErr w:type="spellStart"/>
+      <w:r>
+        <w:rPr>
+          <w:i/>
+          <w:iCs/>
+        </w:rPr>
+        <w:t>extend</w:t>
+      </w:r>
+      <w:proofErr w:type="spellEnd"/>
+      <w:r>
+        <w:t xml:space="preserve"> oraz </w:t>
+      </w:r>
+      <w:proofErr w:type="spellStart"/>
+      <w:r>
+        <w:rPr>
+          <w:i/>
+          <w:iCs/>
+        </w:rPr>
+        <w:t>include</w:t>
+      </w:r>
+      <w:proofErr w:type="spellEnd"/>
+      <w:r>
+        <w:rPr>
+          <w:rStyle w:val="Odwoanieprzypisudolnego"/>
+          <w:i/>
+          <w:iCs/>
+        </w:rPr>
+        <w:footnoteReference w:id="8"/>
+      </w:r>
+      <w:r>
+        <w:t>. Pierwszy rozszerza przypadek użycia o scenariusz alternatywny. Drugi zaś oznacza, że jeden z przypadków użycia składa się z jednego lub kilku innych.</w:t>
+      </w:r>
+    </w:p>
+    <w:p>
+      <w:pPr>
+        <w:spacing w:line="360" w:lineRule="auto"/>
+        <w:ind w:firstLine="708"/>
+        <w:jc w:val="both"/>
+      </w:pPr>
+      <w:r>
+        <w:t xml:space="preserve">Na podstawie </w:t>
+      </w:r>
+      <w:r>
+        <w:t xml:space="preserve">opisanych zasad, </w:t>
+      </w:r>
+      <w:r>
+        <w:t>utworzonego diagramu modeli domenowych</w:t>
+      </w:r>
+      <w:r>
+        <w:br/>
+      </w:r>
+      <w:r>
+        <w:rPr>
+          <w:rFonts w:cs="Times New Roman"/>
+          <w:szCs w:val="24"/>
+        </w:rPr>
+        <w:t>na rysunku 1.1</w:t>
+      </w:r>
+      <w:r>
+        <w:rPr>
+          <w:rFonts w:cs="Times New Roman"/>
+          <w:szCs w:val="24"/>
+        </w:rPr>
+        <w:t>, oraz opisu wymagań biznesowych, wykonany został diagram przypadków użycia – rysunek 1.2</w:t>
+      </w:r>
+      <w:r>
+        <w:t>,</w:t>
+      </w:r>
+      <w:r>
+        <w:t xml:space="preserve"> który</w:t>
+      </w:r>
+      <w:r>
+        <w:t xml:space="preserve"> zawiera trzech aktorów. Pierwszym z nich jest pacjent. Ma on możliwość umówienia się na wizyty u lekarza. Częścią tego przypadku użycia jest również sprawdzenie dostępności lekarzy. Pacjent ma również możliwość odwołać umówioną wcześniej wizytę u lekarza. W celu odwołania wizyty, użytkownik musi najpierw znaleźć swoją wizytę w systemie poprzez sprawdzenie swoich wizyt lekarskich. Kolejnym aktorem jest lekarz. Ma on możliwość wprowadzić swój grafik dostępności oraz sprawdzić kalendarz wizyt z pacjentami. Ostatni aktor to recepcjonista. Jego zadaniem jest potwierdzić obecność pacjent tuż przed wizytą lekarską. Aby to zrobić, recepcjonista musi mieć możliwość sprawdzenia kalendarza umówionych wizyt.</w:t>
+      </w:r>
+    </w:p>
+    <w:p>
+      <w:pPr>
+        <w:spacing w:line="360" w:lineRule="auto"/>
+        <w:ind w:firstLine="708"/>
+        <w:jc w:val="both"/>
+        <w:rPr>
+          <w:rFonts w:cs="Times New Roman"/>
+          <w:szCs w:val="24"/>
+        </w:rPr>
+      </w:pPr>
+    </w:p>
+    <w:p>
+      <w:pPr>
+        <w:keepNext/>
+      </w:pPr>
+      <w:r>
+        <w:lastRenderedPageBreak/>
+        <w:drawing>
+          <wp:inline distT="0" distB="0" distL="0" distR="0" wp14:anchorId="1CD677FB" wp14:editId="49DE4403">
+            <wp:extent cx="5760085" cy="3298825"/>
+            <wp:effectExtent l="0" t="0" r="0" b="0"/>
+            <wp:docPr id="978810021" name="Obraz 1"/>
+            <wp:cNvGraphicFramePr>
+              <a:graphicFrameLocks xmlns:a="http://schemas.openxmlformats.org/drawingml/2006/main" noChangeAspect="1"/>
+            </wp:cNvGraphicFramePr>
+            <a:graphic xmlns:a="http://schemas.openxmlformats.org/drawingml/2006/main">
+              <a:graphicData uri="http://schemas.openxmlformats.org/drawingml/2006/picture">
+                <pic:pic xmlns:pic="http://schemas.openxmlformats.org/drawingml/2006/picture">
+                  <pic:nvPicPr>
+                    <pic:cNvPr id="978810021" name=""/>
+                    <pic:cNvPicPr/>
+                  </pic:nvPicPr>
+                  <pic:blipFill>
+                    <a:blip r:embed="rId9"/>
+                    <a:stretch>
+                      <a:fillRect/>
+                    </a:stretch>
+                  </pic:blipFill>
+                  <pic:spPr>
+                    <a:xfrm>
+                      <a:off x="0" y="0"/>
+                      <a:ext cx="5760085" cy="3298825"/>
+                    </a:xfrm>
+                    <a:prstGeom prst="rect">
+                      <a:avLst/>
+                    </a:prstGeom>
+                  </pic:spPr>
+                </pic:pic>
+              </a:graphicData>
+            </a:graphic>
+          </wp:inline>
+        </w:drawing>
+      </w:r>
+    </w:p>
+    <w:p>
+      <w:pPr>
+        <w:pStyle w:val="Legenda"/>
+        <w:jc w:val="center"/>
+      </w:pPr>
+      <w:r>
+        <w:t xml:space="preserve">Rys. </w:t>
+      </w:r>
+      <w:r>
+        <w:fldChar w:fldCharType="begin"/>
+      </w:r>
+      <w:r>
+        <w:instrText xml:space="preserve"> STYLEREF 1 \s </w:instrText>
+      </w:r>
+      <w:r>
+        <w:fldChar w:fldCharType="separate"/>
+      </w:r>
+      <w:r>
+        <w:t>1</w:t>
+      </w:r>
+      <w:r>
+        <w:fldChar w:fldCharType="end"/>
+      </w:r>
+      <w:r>
+        <w:t>.</w:t>
+      </w:r>
+      <w:r>
+        <w:fldChar w:fldCharType="begin"/>
+      </w:r>
+      <w:r>
+        <w:instrText xml:space="preserve"> SEQ Rys. \* ARABIC \s 1 </w:instrText>
+      </w:r>
+      <w:r>
+        <w:fldChar w:fldCharType="separate"/>
+      </w:r>
+      <w:r>
+        <w:t>2</w:t>
+      </w:r>
+      <w:r>
+        <w:fldChar w:fldCharType="end"/>
+      </w:r>
+      <w:r>
+        <w:t xml:space="preserve"> Diagram przypadków użycia</w:t>
+      </w:r>
+    </w:p>
+    <w:p>
+      <w:pPr>
+        <w:spacing w:line="360" w:lineRule="auto"/>
+      </w:pPr>
+    </w:p>
+    <w:p>
+      <w:pPr>
+        <w:spacing w:line="360" w:lineRule="auto"/>
+      </w:pPr>
+    </w:p>
+    <w:p>
+      <w:pPr>
+        <w:spacing w:line="360" w:lineRule="auto"/>
+      </w:pPr>
+    </w:p>
+    <w:p>
+      <w:pPr>
+        <w:spacing w:line="360" w:lineRule="auto"/>
+      </w:pPr>
+    </w:p>
+    <w:p>
+      <w:pPr>
+        <w:spacing w:line="360" w:lineRule="auto"/>
+      </w:pPr>
+    </w:p>
+    <w:p>
+      <w:pPr>
+        <w:spacing w:line="360" w:lineRule="auto"/>
+      </w:pPr>
+    </w:p>
+    <w:p>
+      <w:pPr>
+        <w:spacing w:line="360" w:lineRule="auto"/>
+      </w:pPr>
+    </w:p>
+    <w:p>
+      <w:pPr>
+        <w:spacing w:line="360" w:lineRule="auto"/>
+      </w:pPr>
+    </w:p>
+    <w:p>
+      <w:pPr>
+        <w:spacing w:line="360" w:lineRule="auto"/>
+      </w:pPr>
+    </w:p>
+    <w:p>
+      <w:pPr>
+        <w:spacing w:line="360" w:lineRule="auto"/>
+      </w:pPr>
+    </w:p>
+    <w:p>
+      <w:pPr>
+        <w:spacing w:line="360" w:lineRule="auto"/>
+      </w:pPr>
+    </w:p>
+    <w:p>
+      <w:pPr>
+        <w:spacing w:line="360" w:lineRule="auto"/>
+      </w:pPr>
+    </w:p>
+    <w:p>
+      <w:pPr>
+        <w:spacing w:line="360" w:lineRule="auto"/>
+      </w:pPr>
+    </w:p>
+    <w:p>
+      <w:pPr>
+        <w:spacing w:line="360" w:lineRule="auto"/>
+      </w:pPr>
+    </w:p>
+    <w:p>
+      <w:pPr>
+        <w:pStyle w:val="Nagwek2"/>
+        <w:numPr>
+          <w:ilvl w:val="1"/>
+          <w:numId w:val="2"/>
+        </w:numPr>
+        <w:spacing w:line="360" w:lineRule="auto"/>
+        <w:rPr>
+          <w:rFonts w:ascii="Times New Roman" w:hAnsi="Times New Roman" w:cs="Times New Roman"/>
+        </w:rPr>
+      </w:pPr>
+      <w:r>
+        <w:rPr>
+          <w:rFonts w:ascii="Times New Roman" w:hAnsi="Times New Roman" w:cs="Times New Roman"/>
+        </w:rPr>
+        <w:lastRenderedPageBreak/>
         <w:t xml:space="preserve">Diagram </w:t>
       </w:r>
       <w:r>
         <w:rPr>
           <w:rFonts w:ascii="Times New Roman" w:hAnsi="Times New Roman" w:cs="Times New Roman"/>
         </w:rPr>
-        <w:t>przypadków użycia</w:t>
-      </w:r>
-      <w:bookmarkEnd w:id="4"/>
-    </w:p>
-    <w:p>
-      <w:pPr>
-        <w:ind w:firstLine="708"/>
-      </w:pPr>
-      <w:r>
-        <w:t>Kiedy utworzony już został diagram modeli domenowych, można rozpocząć tworzenie</w:t>
-      </w:r>
-      <w:r>
-        <w:t xml:space="preserve"> diagramu</w:t>
-      </w:r>
-      <w:r>
-        <w:t xml:space="preserve"> przypadków użycia. </w:t>
-      </w:r>
-      <w:r>
-        <w:t xml:space="preserve">Podobnie jak z tym pierwszym, istnieją pewne dobre praktyki, których warto się trzymać. </w:t>
-      </w:r>
-      <w:r>
-        <w:t>Są to odpowiednio:</w:t>
-      </w:r>
+        <w:t>klas</w:t>
+      </w:r>
+    </w:p>
+    <w:p>
+      <w:pPr>
+        <w:spacing w:line="360" w:lineRule="auto"/>
+        <w:jc w:val="both"/>
+      </w:pPr>
     </w:p>
     <w:sectPr>
-      <w:footerReference w:type="default" r:id="rId9"/>
+      <w:footerReference w:type="default" r:id="rId10"/>
       <w:pgSz w:w="11906" w:h="16838"/>
       <w:pgMar w:top="1418" w:right="1134" w:bottom="1418" w:left="1701" w:header="709" w:footer="709" w:gutter="0"/>
       <w:cols w:space="708"/>
@@ -1849,16 +2139,23 @@
         <w:footnoteRef/>
       </w:r>
       <w:r>
-        <w:t xml:space="preserve"> Karl E Wiegers, Joy Beatty, </w:t>
-      </w:r>
-      <w:r>
-        <w:t>Specyfikacja oprogramowania. Inżynieria wymagań. Wydanie III</w:t>
-      </w:r>
-      <w:r>
-        <w:t xml:space="preserve">, Helion, </w:t>
-      </w:r>
-      <w:r>
-        <w:t>2014</w:t>
+        <w:t xml:space="preserve"> Karl E </w:t>
+      </w:r>
+      <w:proofErr w:type="spellStart"/>
+      <w:r>
+        <w:t>Wiegers</w:t>
+      </w:r>
+      <w:proofErr w:type="spellEnd"/>
+      <w:r>
+        <w:t xml:space="preserve">, Joy </w:t>
+      </w:r>
+      <w:proofErr w:type="spellStart"/>
+      <w:r>
+        <w:t>Beatty</w:t>
+      </w:r>
+      <w:proofErr w:type="spellEnd"/>
+      <w:r>
+        <w:t>, Specyfikacja oprogramowania. Inżynieria wymagań. Wydanie III, Helion, 2014</w:t>
       </w:r>
       <w:r>
         <w:t>, s. 35</w:t>
@@ -1877,22 +2174,23 @@
         <w:footnoteRef/>
       </w:r>
       <w:r>
-        <w:t xml:space="preserve"> </w:t>
-      </w:r>
-      <w:r>
-        <w:t xml:space="preserve">Karl E Wiegers, Joy Beatty, </w:t>
-      </w:r>
-      <w:r>
-        <w:t>Specyfikacja oprogramowania. Inżynieria wymagań. Wydanie III</w:t>
-      </w:r>
-      <w:r>
-        <w:t xml:space="preserve">, Helion, </w:t>
-      </w:r>
-      <w:r>
-        <w:t>2014</w:t>
-      </w:r>
-      <w:r>
-        <w:t>, s. 35</w:t>
+        <w:t xml:space="preserve"> Karl E </w:t>
+      </w:r>
+      <w:proofErr w:type="spellStart"/>
+      <w:r>
+        <w:t>Wiegers</w:t>
+      </w:r>
+      <w:proofErr w:type="spellEnd"/>
+      <w:r>
+        <w:t xml:space="preserve">, Joy </w:t>
+      </w:r>
+      <w:proofErr w:type="spellStart"/>
+      <w:r>
+        <w:t>Beatty</w:t>
+      </w:r>
+      <w:proofErr w:type="spellEnd"/>
+      <w:r>
+        <w:t>, Specyfikacja oprogramowania. Inżynieria wymagań. Wydanie III, Helion, 2014, s. 35</w:t>
       </w:r>
     </w:p>
   </w:footnote>
@@ -1900,9 +2198,6 @@
     <w:p>
       <w:pPr>
         <w:pStyle w:val="Tekstprzypisudolnego"/>
-        <w:rPr>
-          <w:lang w:val="en-GB"/>
-        </w:rPr>
       </w:pPr>
       <w:r>
         <w:rPr>
@@ -1911,82 +2206,55 @@
         <w:footnoteRef/>
       </w:r>
       <w:r>
-        <w:rPr>
-          <w:lang w:val="en-GB"/>
-        </w:rPr>
         <w:t xml:space="preserve"> </w:t>
       </w:r>
-      <w:r>
-        <w:rPr>
-          <w:lang w:val="en-GB"/>
-        </w:rPr>
-        <w:t>Doug Rosenberg</w:t>
-      </w:r>
-      <w:r>
-        <w:rPr>
-          <w:lang w:val="en-GB"/>
-        </w:rPr>
-        <w:t xml:space="preserve">, </w:t>
-      </w:r>
-      <w:r>
-        <w:rPr>
-          <w:lang w:val="en-GB"/>
-        </w:rPr>
-        <w:t>Matt Stephens</w:t>
-      </w:r>
-      <w:r>
-        <w:rPr>
-          <w:lang w:val="en-GB"/>
-        </w:rPr>
-        <w:t xml:space="preserve">, </w:t>
-      </w:r>
-      <w:r>
-        <w:rPr>
-          <w:lang w:val="en-GB"/>
-        </w:rPr>
-        <w:t>Use Case Driven</w:t>
-      </w:r>
-      <w:r>
-        <w:rPr>
-          <w:lang w:val="en-GB"/>
-        </w:rPr>
-        <w:t xml:space="preserve"> </w:t>
-      </w:r>
-      <w:r>
-        <w:rPr>
-          <w:lang w:val="en-GB"/>
-        </w:rPr>
-        <w:t>Object Modeling</w:t>
-      </w:r>
-      <w:r>
-        <w:rPr>
-          <w:lang w:val="en-GB"/>
-        </w:rPr>
-        <w:t xml:space="preserve"> </w:t>
-      </w:r>
-      <w:r>
-        <w:rPr>
-          <w:lang w:val="en-GB"/>
-        </w:rPr>
-        <w:t>with UML</w:t>
-      </w:r>
-      <w:r>
-        <w:rPr>
-          <w:lang w:val="en-GB"/>
-        </w:rPr>
+      <w:proofErr w:type="spellStart"/>
+      <w:r>
+        <w:t>Doug</w:t>
+      </w:r>
+      <w:proofErr w:type="spellEnd"/>
+      <w:r>
+        <w:t xml:space="preserve"> Rosenberg, Matt Stephens, </w:t>
+      </w:r>
+      <w:proofErr w:type="spellStart"/>
+      <w:r>
+        <w:t>Use</w:t>
+      </w:r>
+      <w:proofErr w:type="spellEnd"/>
+      <w:r>
+        <w:t xml:space="preserve"> Case </w:t>
+      </w:r>
+      <w:proofErr w:type="spellStart"/>
+      <w:r>
+        <w:t>Driven</w:t>
+      </w:r>
+      <w:proofErr w:type="spellEnd"/>
+      <w:r>
+        <w:t xml:space="preserve"> Object Modeling with UML. </w:t>
+      </w:r>
+      <w:proofErr w:type="spellStart"/>
+      <w:r>
+        <w:t>Theory</w:t>
+      </w:r>
+      <w:proofErr w:type="spellEnd"/>
+      <w:r>
+        <w:t xml:space="preserve"> and </w:t>
+      </w:r>
+      <w:proofErr w:type="spellStart"/>
+      <w:r>
+        <w:t>Practice</w:t>
+      </w:r>
+      <w:proofErr w:type="spellEnd"/>
+      <w:r>
         <w:t xml:space="preserve">. </w:t>
       </w:r>
-      <w:r>
-        <w:rPr>
-          <w:lang w:val="en-GB"/>
-        </w:rPr>
-        <w:t>Theory and Practice</w:t>
-      </w:r>
-      <w:r>
-        <w:rPr>
-          <w:lang w:val="en-GB"/>
-        </w:rPr>
-        <w:t>. Appress, 2007, s. 25</w:t>
+      <w:proofErr w:type="spellStart"/>
+      <w:r>
+        <w:t>Appress</w:t>
+      </w:r>
+      <w:proofErr w:type="spellEnd"/>
+      <w:r>
+        <w:t>, 2007, s. 25</w:t>
       </w:r>
     </w:p>
   </w:footnote>
@@ -2002,88 +2270,231 @@
         <w:footnoteRef/>
       </w:r>
       <w:r>
-        <w:rPr>
-          <w:lang w:val="en-GB"/>
-        </w:rPr>
         <w:t xml:space="preserve"> </w:t>
       </w:r>
-      <w:r>
-        <w:rPr>
-          <w:lang w:val="en-GB"/>
-        </w:rPr>
-        <w:t>Doug Rosenberg</w:t>
-      </w:r>
-      <w:r>
-        <w:rPr>
-          <w:lang w:val="en-GB"/>
-        </w:rPr>
+      <w:proofErr w:type="spellStart"/>
+      <w:r>
+        <w:t>Doug</w:t>
+      </w:r>
+      <w:proofErr w:type="spellEnd"/>
+      <w:r>
+        <w:t xml:space="preserve"> Rosenberg, Matt Stephens, </w:t>
+      </w:r>
+      <w:proofErr w:type="spellStart"/>
+      <w:r>
+        <w:t>Use</w:t>
+      </w:r>
+      <w:proofErr w:type="spellEnd"/>
+      <w:r>
+        <w:t xml:space="preserve"> Case </w:t>
+      </w:r>
+      <w:proofErr w:type="spellStart"/>
+      <w:r>
+        <w:t>Driven</w:t>
+      </w:r>
+      <w:proofErr w:type="spellEnd"/>
+      <w:r>
+        <w:t xml:space="preserve"> Object Modeling with UML. </w:t>
+      </w:r>
+      <w:proofErr w:type="spellStart"/>
+      <w:r>
+        <w:t>Theory</w:t>
+      </w:r>
+      <w:proofErr w:type="spellEnd"/>
+      <w:r>
+        <w:t xml:space="preserve"> and </w:t>
+      </w:r>
+      <w:proofErr w:type="spellStart"/>
+      <w:r>
+        <w:t>Practice</w:t>
+      </w:r>
+      <w:proofErr w:type="spellEnd"/>
+      <w:r>
+        <w:t xml:space="preserve">. </w:t>
+      </w:r>
+      <w:proofErr w:type="spellStart"/>
+      <w:r>
+        <w:t>Appress</w:t>
+      </w:r>
+      <w:proofErr w:type="spellEnd"/>
+      <w:r>
+        <w:t>, 2007, s. 26</w:t>
+      </w:r>
+    </w:p>
+  </w:footnote>
+  <w:footnote w:id="5">
+    <w:p>
+      <w:pPr>
+        <w:pStyle w:val="Tekstprzypisudolnego"/>
+      </w:pPr>
+      <w:r>
+        <w:rPr>
+          <w:rStyle w:val="Odwoanieprzypisudolnego"/>
+        </w:rPr>
+        <w:footnoteRef/>
+      </w:r>
+      <w:r>
+        <w:t xml:space="preserve"> </w:t>
+      </w:r>
+      <w:proofErr w:type="spellStart"/>
+      <w:r>
+        <w:t>Doug</w:t>
+      </w:r>
+      <w:proofErr w:type="spellEnd"/>
+      <w:r>
+        <w:t xml:space="preserve"> Rosenberg, Matt Stephens, </w:t>
+      </w:r>
+      <w:proofErr w:type="spellStart"/>
+      <w:r>
+        <w:t>Use</w:t>
+      </w:r>
+      <w:proofErr w:type="spellEnd"/>
+      <w:r>
+        <w:t xml:space="preserve"> Case </w:t>
+      </w:r>
+      <w:proofErr w:type="spellStart"/>
+      <w:r>
+        <w:t>Driven</w:t>
+      </w:r>
+      <w:proofErr w:type="spellEnd"/>
+      <w:r>
+        <w:t xml:space="preserve"> Object Modeling with UML. </w:t>
+      </w:r>
+      <w:proofErr w:type="spellStart"/>
+      <w:r>
+        <w:t>Theory</w:t>
+      </w:r>
+      <w:proofErr w:type="spellEnd"/>
+      <w:r>
+        <w:t xml:space="preserve"> and </w:t>
+      </w:r>
+      <w:proofErr w:type="spellStart"/>
+      <w:r>
+        <w:t>Practice</w:t>
+      </w:r>
+      <w:proofErr w:type="spellEnd"/>
+      <w:r>
+        <w:t xml:space="preserve">. </w:t>
+      </w:r>
+      <w:proofErr w:type="spellStart"/>
+      <w:r>
+        <w:t>Appress</w:t>
+      </w:r>
+      <w:proofErr w:type="spellEnd"/>
+      <w:r>
+        <w:t xml:space="preserve">, 2007, s. </w:t>
+      </w:r>
+      <w:r>
+        <w:t>49</w:t>
+      </w:r>
+    </w:p>
+  </w:footnote>
+  <w:footnote w:id="6">
+    <w:p>
+      <w:pPr>
+        <w:pStyle w:val="Tekstprzypisudolnego"/>
+      </w:pPr>
+      <w:r>
+        <w:rPr>
+          <w:rStyle w:val="Odwoanieprzypisudolnego"/>
+        </w:rPr>
+        <w:footnoteRef/>
+      </w:r>
+      <w:r>
+        <w:t xml:space="preserve"> Jarosław </w:t>
+      </w:r>
+      <w:proofErr w:type="spellStart"/>
+      <w:r>
+        <w:t>Żeliński</w:t>
+      </w:r>
+      <w:proofErr w:type="spellEnd"/>
+      <w:r>
         <w:t xml:space="preserve">, </w:t>
       </w:r>
       <w:r>
-        <w:rPr>
-          <w:lang w:val="en-GB"/>
-        </w:rPr>
-        <w:t>Matt Stephens</w:t>
-      </w:r>
-      <w:r>
-        <w:rPr>
-          <w:lang w:val="en-GB"/>
-        </w:rPr>
-        <w:t xml:space="preserve">, </w:t>
-      </w:r>
-      <w:r>
-        <w:rPr>
-          <w:lang w:val="en-GB"/>
-        </w:rPr>
-        <w:t>Use Case Driven</w:t>
-      </w:r>
-      <w:r>
-        <w:rPr>
-          <w:lang w:val="en-GB"/>
-        </w:rPr>
+        <w:t>Analiza Biznesowa. Praktyczne modelowanie organizacji</w:t>
+      </w:r>
+      <w:r>
+        <w:t xml:space="preserve">, Helion, 201, s. </w:t>
+      </w:r>
+      <w:r>
+        <w:t>74</w:t>
+      </w:r>
+    </w:p>
+  </w:footnote>
+  <w:footnote w:id="7">
+    <w:p>
+      <w:pPr>
+        <w:pStyle w:val="Tekstprzypisudolnego"/>
+      </w:pPr>
+      <w:r>
+        <w:rPr>
+          <w:rStyle w:val="Odwoanieprzypisudolnego"/>
+        </w:rPr>
+        <w:footnoteRef/>
+      </w:r>
+      <w:r>
         <w:t xml:space="preserve"> </w:t>
       </w:r>
       <w:r>
-        <w:rPr>
-          <w:lang w:val="en-GB"/>
-        </w:rPr>
-        <w:t>Object Modeling</w:t>
-      </w:r>
-      <w:r>
-        <w:rPr>
-          <w:lang w:val="en-GB"/>
-        </w:rPr>
+        <w:t xml:space="preserve">Karl E </w:t>
+      </w:r>
+      <w:proofErr w:type="spellStart"/>
+      <w:r>
+        <w:t>Wiegers</w:t>
+      </w:r>
+      <w:proofErr w:type="spellEnd"/>
+      <w:r>
+        <w:t xml:space="preserve">, Joy </w:t>
+      </w:r>
+      <w:proofErr w:type="spellStart"/>
+      <w:r>
+        <w:t>Beatty</w:t>
+      </w:r>
+      <w:proofErr w:type="spellEnd"/>
+      <w:r>
+        <w:t xml:space="preserve">, Specyfikacja oprogramowania. Inżynieria wymagań. Wydanie III, Helion, 2014, s. </w:t>
+      </w:r>
+      <w:r>
+        <w:t>172</w:t>
+      </w:r>
+    </w:p>
+  </w:footnote>
+  <w:footnote w:id="8">
+    <w:p>
+      <w:pPr>
+        <w:pStyle w:val="Tekstprzypisudolnego"/>
+      </w:pPr>
+      <w:r>
+        <w:rPr>
+          <w:rStyle w:val="Odwoanieprzypisudolnego"/>
+        </w:rPr>
+        <w:footnoteRef/>
+      </w:r>
+      <w:r>
         <w:t xml:space="preserve"> </w:t>
       </w:r>
       <w:r>
-        <w:rPr>
-          <w:lang w:val="en-GB"/>
-        </w:rPr>
-        <w:t>with UML</w:t>
-      </w:r>
-      <w:r>
-        <w:rPr>
-          <w:lang w:val="en-GB"/>
-        </w:rPr>
-        <w:t xml:space="preserve">. </w:t>
-      </w:r>
-      <w:r>
-        <w:rPr>
-          <w:lang w:val="en-GB"/>
-        </w:rPr>
-        <w:t>Theory and Practice</w:t>
-      </w:r>
-      <w:r>
-        <w:rPr>
-          <w:lang w:val="en-GB"/>
-        </w:rPr>
-        <w:t>. Appress, 2007, s. 2</w:t>
-      </w:r>
-      <w:r>
-        <w:rPr>
-          <w:lang w:val="en-GB"/>
-        </w:rPr>
-        <w:t>6</w:t>
+        <w:t xml:space="preserve">Karl E </w:t>
+      </w:r>
+      <w:proofErr w:type="spellStart"/>
+      <w:r>
+        <w:t>Wiegers</w:t>
+      </w:r>
+      <w:proofErr w:type="spellEnd"/>
+      <w:r>
+        <w:t xml:space="preserve">, Joy </w:t>
+      </w:r>
+      <w:proofErr w:type="spellStart"/>
+      <w:r>
+        <w:t>Beatty</w:t>
+      </w:r>
+      <w:proofErr w:type="spellEnd"/>
+      <w:r>
+        <w:t>, Specyfikacja oprogramowania. Inżynieria wymagań. Wydanie III, Helion, 2014, s. 17</w:t>
+      </w:r>
+      <w:r>
+        <w:t>9</w:t>
       </w:r>
     </w:p>
   </w:footnote>
@@ -2093,6 +2504,96 @@
 <file path=word/numbering.xml><?xml version="1.0" encoding="utf-8"?>
 <w:numbering xmlns:wpc="http://schemas.microsoft.com/office/word/2010/wordprocessingCanvas" xmlns:cx="http://schemas.microsoft.com/office/drawing/2014/chartex" xmlns:cx1="http://schemas.microsoft.com/office/drawing/2015/9/8/chartex" xmlns:cx2="http://schemas.microsoft.com/office/drawing/2015/10/21/chartex" xmlns:cx3="http://schemas.microsoft.com/office/drawing/2016/5/9/chartex" xmlns:cx4="http://schemas.microsoft.com/office/drawing/2016/5/10/chartex" xmlns:cx5="http://schemas.microsoft.com/office/drawing/2016/5/11/chartex" xmlns:cx6="http://schemas.microsoft.com/office/drawing/2016/5/12/chartex" xmlns:cx7="http://schemas.microsoft.com/office/drawing/2016/5/13/chartex" xmlns:cx8="http://schemas.microsoft.com/office/drawing/2016/5/14/chartex" xmlns:mc="http://schemas.openxmlformats.org/markup-compatibility/2006" xmlns:aink="http://schemas.microsoft.com/office/drawing/2016/ink" xmlns:am3d="http://schemas.microsoft.com/office/drawing/2017/model3d" xmlns:o="urn:schemas-microsoft-com:office:office" xmlns:oel="http://schemas.microsoft.com/office/2019/extlst" xmlns:r="http://schemas.openxmlformats.org/officeDocument/2006/relationships" xmlns:m="http://schemas.openxmlformats.org/officeDocument/2006/math" xmlns:v="urn:schemas-microsoft-com:vml" xmlns:wp14="http://schemas.microsoft.com/office/word/2010/wordprocessingDrawing" xmlns:wp="http://schemas.openxmlformats.org/drawingml/2006/wordprocessingDrawing" xmlns:w10="urn:schemas-microsoft-com:office:word" xmlns:w="http://schemas.openxmlformats.org/wordprocessingml/2006/main" xmlns:w14="http://schemas.microsoft.com/office/word/2010/wordml" xmlns:w15="http://schemas.microsoft.com/office/word/2012/wordml" xmlns:w16cex="http://schemas.microsoft.com/office/word/2018/wordml/cex" xmlns:w16cid="http://schemas.microsoft.com/office/word/2016/wordml/cid" xmlns:w16="http://schemas.microsoft.com/office/word/2018/wordml" xmlns:w16sdtdh="http://schemas.microsoft.com/office/word/2020/wordml/sdtdatahash" xmlns:w16se="http://schemas.microsoft.com/office/word/2015/wordml/symex" xmlns:wpg="http://schemas.microsoft.com/office/word/2010/wordprocessingGroup" xmlns:wpi="http://schemas.microsoft.com/office/word/2010/wordprocessingInk" xmlns:wne="http://schemas.microsoft.com/office/word/2006/wordml" xmlns:wps="http://schemas.microsoft.com/office/word/2010/wordprocessingShape" mc:Ignorable="w14 w15 w16se w16cid w16 w16cex w16sdtdh wp14">
   <w:abstractNum w:abstractNumId="0" w15:restartNumberingAfterBreak="0">
+    <w:nsid w:val="078E00B9"/>
+    <w:multiLevelType w:val="hybridMultilevel"/>
+    <w:tmpl w:val="4B14B8C2"/>
+    <w:lvl w:ilvl="0" w:tplc="6E98303E">
+      <w:start w:val="1"/>
+      <w:numFmt w:val="decimal"/>
+      <w:lvlText w:val="%1)"/>
+      <w:lvlJc w:val="left"/>
+      <w:pPr>
+        <w:ind w:left="1068" w:hanging="360"/>
+      </w:pPr>
+      <w:rPr>
+        <w:rFonts w:hint="default"/>
+        <w:i/>
+      </w:rPr>
+    </w:lvl>
+    <w:lvl w:ilvl="1" w:tplc="04150019" w:tentative="1">
+      <w:start w:val="1"/>
+      <w:numFmt w:val="lowerLetter"/>
+      <w:lvlText w:val="%2."/>
+      <w:lvlJc w:val="left"/>
+      <w:pPr>
+        <w:ind w:left="1788" w:hanging="360"/>
+      </w:pPr>
+    </w:lvl>
+    <w:lvl w:ilvl="2" w:tplc="0415001B" w:tentative="1">
+      <w:start w:val="1"/>
+      <w:numFmt w:val="lowerRoman"/>
+      <w:lvlText w:val="%3."/>
+      <w:lvlJc w:val="right"/>
+      <w:pPr>
+        <w:ind w:left="2508" w:hanging="180"/>
+      </w:pPr>
+    </w:lvl>
+    <w:lvl w:ilvl="3" w:tplc="0415000F" w:tentative="1">
+      <w:start w:val="1"/>
+      <w:numFmt w:val="decimal"/>
+      <w:lvlText w:val="%4."/>
+      <w:lvlJc w:val="left"/>
+      <w:pPr>
+        <w:ind w:left="3228" w:hanging="360"/>
+      </w:pPr>
+    </w:lvl>
+    <w:lvl w:ilvl="4" w:tplc="04150019" w:tentative="1">
+      <w:start w:val="1"/>
+      <w:numFmt w:val="lowerLetter"/>
+      <w:lvlText w:val="%5."/>
+      <w:lvlJc w:val="left"/>
+      <w:pPr>
+        <w:ind w:left="3948" w:hanging="360"/>
+      </w:pPr>
+    </w:lvl>
+    <w:lvl w:ilvl="5" w:tplc="0415001B" w:tentative="1">
+      <w:start w:val="1"/>
+      <w:numFmt w:val="lowerRoman"/>
+      <w:lvlText w:val="%6."/>
+      <w:lvlJc w:val="right"/>
+      <w:pPr>
+        <w:ind w:left="4668" w:hanging="180"/>
+      </w:pPr>
+    </w:lvl>
+    <w:lvl w:ilvl="6" w:tplc="0415000F" w:tentative="1">
+      <w:start w:val="1"/>
+      <w:numFmt w:val="decimal"/>
+      <w:lvlText w:val="%7."/>
+      <w:lvlJc w:val="left"/>
+      <w:pPr>
+        <w:ind w:left="5388" w:hanging="360"/>
+      </w:pPr>
+    </w:lvl>
+    <w:lvl w:ilvl="7" w:tplc="04150019" w:tentative="1">
+      <w:start w:val="1"/>
+      <w:numFmt w:val="lowerLetter"/>
+      <w:lvlText w:val="%8."/>
+      <w:lvlJc w:val="left"/>
+      <w:pPr>
+        <w:ind w:left="6108" w:hanging="360"/>
+      </w:pPr>
+    </w:lvl>
+    <w:lvl w:ilvl="8" w:tplc="0415001B" w:tentative="1">
+      <w:start w:val="1"/>
+      <w:numFmt w:val="lowerRoman"/>
+      <w:lvlText w:val="%9."/>
+      <w:lvlJc w:val="right"/>
+      <w:pPr>
+        <w:ind w:left="6828" w:hanging="180"/>
+      </w:pPr>
+    </w:lvl>
+  </w:abstractNum>
+  <w:abstractNum w:abstractNumId="1" w15:restartNumberingAfterBreak="0">
     <w:nsid w:val="182B4DCE"/>
     <w:multiLevelType w:val="multilevel"/>
     <w:tmpl w:val="155CEDD0"/>
@@ -2213,7 +2714,7 @@
       </w:rPr>
     </w:lvl>
   </w:abstractNum>
-  <w:abstractNum w:abstractNumId="1" w15:restartNumberingAfterBreak="0">
+  <w:abstractNum w:abstractNumId="2" w15:restartNumberingAfterBreak="0">
     <w:nsid w:val="281A237F"/>
     <w:multiLevelType w:val="hybridMultilevel"/>
     <w:tmpl w:val="5F1051F0"/>
@@ -2302,7 +2803,7 @@
       </w:pPr>
     </w:lvl>
   </w:abstractNum>
-  <w:abstractNum w:abstractNumId="2" w15:restartNumberingAfterBreak="0">
+  <w:abstractNum w:abstractNumId="3" w15:restartNumberingAfterBreak="0">
     <w:nsid w:val="7AF606A5"/>
     <w:multiLevelType w:val="hybridMultilevel"/>
     <w:tmpl w:val="39D2A0DA"/>
@@ -2416,13 +2917,16 @@
     </w:lvl>
   </w:abstractNum>
   <w:num w:numId="1" w16cid:durableId="1810705498">
+    <w:abstractNumId w:val="2"/>
+  </w:num>
+  <w:num w:numId="2" w16cid:durableId="1749034881">
     <w:abstractNumId w:val="1"/>
   </w:num>
-  <w:num w:numId="2" w16cid:durableId="1749034881">
+  <w:num w:numId="3" w16cid:durableId="29648895">
+    <w:abstractNumId w:val="3"/>
+  </w:num>
+  <w:num w:numId="4" w16cid:durableId="2089836875">
     <w:abstractNumId w:val="0"/>
-  </w:num>
-  <w:num w:numId="3" w16cid:durableId="29648895">
-    <w:abstractNumId w:val="2"/>
   </w:num>
 </w:numbering>
 </file>
@@ -2879,6 +3383,7 @@
   <w:style w:type="character" w:default="1" w:styleId="Domylnaczcionkaakapitu">
     <w:name w:val="Default Paragraph Font"/>
     <w:uiPriority w:val="1"/>
+    <w:semiHidden/>
     <w:unhideWhenUsed/>
   </w:style>
   <w:style w:type="table" w:default="1" w:styleId="Standardowy">

</xml_diff>

<commit_message>
Diagram klas - in progress
</commit_message>
<xml_diff>
--- a/docs/Praca Dyplomowa.docx
+++ b/docs/Praca Dyplomowa.docx
@@ -789,7 +789,21 @@
           <w:rFonts w:cs="Times New Roman"/>
           <w:szCs w:val="24"/>
         </w:rPr>
-        <w:t xml:space="preserve"> najszybciej jak tylko się da, oraz nie muszą być o tym informowani przez pracowników z recepcji. Pracownicy na recepcji powinni tylko i wyłącznie weryfikować tożsamość oraz obecność pacjentów gotowych na wizytę</w:t>
+        <w:t xml:space="preserve"> najszybciej jak tylko się da, oraz nie muszą być o tym informowani przez pracowników z recepcji. </w:t>
+      </w:r>
+      <w:r>
+        <w:rPr>
+          <w:rFonts w:cs="Times New Roman"/>
+          <w:szCs w:val="24"/>
+        </w:rPr>
+        <w:t>Recepcjoniści</w:t>
+      </w:r>
+      <w:r>
+        <w:rPr>
+          <w:rFonts w:cs="Times New Roman"/>
+          <w:szCs w:val="24"/>
+        </w:rPr>
+        <w:t xml:space="preserve"> powinni tylko i wyłącznie weryfikować tożsamość oraz obecność pacjentów gotowych na wizytę</w:t>
       </w:r>
       <w:r>
         <w:rPr>
@@ -1376,13 +1390,16 @@
       <w:pPr>
         <w:keepNext/>
         <w:spacing w:line="360" w:lineRule="auto"/>
-        <w:jc w:val="both"/>
-      </w:pPr>
-      <w:r>
+        <w:jc w:val="center"/>
+      </w:pPr>
+      <w:r>
+        <w:rPr>
+          <w:noProof/>
+        </w:rPr>
         <w:lastRenderedPageBreak/>
         <w:drawing>
-          <wp:inline distT="0" distB="0" distL="0" distR="0" wp14:anchorId="66E90067" wp14:editId="6437F318">
-            <wp:extent cx="5760085" cy="4442460"/>
+          <wp:inline distT="0" distB="0" distL="0" distR="0" wp14:anchorId="66E90067" wp14:editId="52BB8CA1">
+            <wp:extent cx="5760085" cy="4345438"/>
             <wp:effectExtent l="0" t="0" r="0" b="0"/>
             <wp:docPr id="339950773" name="Obraz 1"/>
             <wp:cNvGraphicFramePr>
@@ -1392,11 +1409,17 @@
               <a:graphicData uri="http://schemas.openxmlformats.org/drawingml/2006/picture">
                 <pic:pic xmlns:pic="http://schemas.openxmlformats.org/drawingml/2006/picture">
                   <pic:nvPicPr>
-                    <pic:cNvPr id="339950773" name=""/>
+                    <pic:cNvPr id="339950773" name="Obraz 1"/>
                     <pic:cNvPicPr/>
                   </pic:nvPicPr>
                   <pic:blipFill>
-                    <a:blip r:embed="rId8"/>
+                    <a:blip r:embed="rId8">
+                      <a:extLst>
+                        <a:ext uri="{28A0092B-C50C-407E-A947-70E740481C1C}">
+                          <a14:useLocalDpi xmlns:a14="http://schemas.microsoft.com/office/drawing/2010/main" val="0"/>
+                        </a:ext>
+                      </a:extLst>
+                    </a:blip>
                     <a:stretch>
                       <a:fillRect/>
                     </a:stretch>
@@ -1404,7 +1427,7 @@
                   <pic:spPr>
                     <a:xfrm>
                       <a:off x="0" y="0"/>
-                      <a:ext cx="5760085" cy="4442460"/>
+                      <a:ext cx="5760085" cy="4345438"/>
                     </a:xfrm>
                     <a:prstGeom prst="rect">
                       <a:avLst/>
@@ -1807,14 +1830,7 @@
           <w:rFonts w:cs="Times New Roman"/>
           <w:szCs w:val="24"/>
         </w:rPr>
-        <w:t>na rysunku 1.1</w:t>
-      </w:r>
-      <w:r>
-        <w:rPr>
-          <w:rFonts w:cs="Times New Roman"/>
-          <w:szCs w:val="24"/>
-        </w:rPr>
-        <w:t>, oraz opisu wymagań biznesowych, wykonany został diagram przypadków użycia – rysunek 1.2</w:t>
+        <w:t>na rysunku 1.1, oraz opisu wymagań biznesowych, wykonany został diagram przypadków użycia – rysunek 1.2</w:t>
       </w:r>
       <w:r>
         <w:t>,</w:t>
@@ -1824,6 +1840,9 @@
       </w:r>
       <w:r>
         <w:t xml:space="preserve"> zawiera trzech aktorów. Pierwszym z nich jest pacjent. Ma on możliwość umówienia się na wizyty u lekarza. Częścią tego przypadku użycia jest również sprawdzenie dostępności lekarzy. Pacjent ma również możliwość odwołać umówioną wcześniej wizytę u lekarza. W celu odwołania wizyty, użytkownik musi najpierw znaleźć swoją wizytę w systemie poprzez sprawdzenie swoich wizyt lekarskich. Kolejnym aktorem jest lekarz. Ma on możliwość wprowadzić swój grafik dostępności oraz sprawdzić kalendarz wizyt z pacjentami. Ostatni aktor to recepcjonista. Jego zadaniem jest potwierdzić obecność pacjent tuż przed wizytą lekarską. Aby to zrobić, recepcjonista musi mieć możliwość sprawdzenia kalendarza umówionych wizyt.</w:t>
+      </w:r>
+      <w:r>
+        <w:t xml:space="preserve"> Ponadto, funkcją recepcjonisty jest również zarządzanie rejestrem lekarzy oraz rejestrem pacjentów.</w:t>
       </w:r>
     </w:p>
     <w:p>
@@ -1840,13 +1859,17 @@
     <w:p>
       <w:pPr>
         <w:keepNext/>
-      </w:pPr>
-      <w:r>
+        <w:jc w:val="center"/>
+      </w:pPr>
+      <w:r>
+        <w:rPr>
+          <w:noProof/>
+        </w:rPr>
         <w:lastRenderedPageBreak/>
         <w:drawing>
-          <wp:inline distT="0" distB="0" distL="0" distR="0" wp14:anchorId="1CD677FB" wp14:editId="49DE4403">
-            <wp:extent cx="5760085" cy="3298825"/>
-            <wp:effectExtent l="0" t="0" r="0" b="0"/>
+          <wp:inline distT="0" distB="0" distL="0" distR="0" wp14:anchorId="1CD677FB" wp14:editId="0983418A">
+            <wp:extent cx="5775960" cy="3841402"/>
+            <wp:effectExtent l="0" t="0" r="0" b="6985"/>
             <wp:docPr id="978810021" name="Obraz 1"/>
             <wp:cNvGraphicFramePr>
               <a:graphicFrameLocks xmlns:a="http://schemas.openxmlformats.org/drawingml/2006/main" noChangeAspect="1"/>
@@ -1855,11 +1878,17 @@
               <a:graphicData uri="http://schemas.openxmlformats.org/drawingml/2006/picture">
                 <pic:pic xmlns:pic="http://schemas.openxmlformats.org/drawingml/2006/picture">
                   <pic:nvPicPr>
-                    <pic:cNvPr id="978810021" name=""/>
+                    <pic:cNvPr id="978810021" name="Obraz 1"/>
                     <pic:cNvPicPr/>
                   </pic:nvPicPr>
                   <pic:blipFill>
-                    <a:blip r:embed="rId9"/>
+                    <a:blip r:embed="rId9">
+                      <a:extLst>
+                        <a:ext uri="{28A0092B-C50C-407E-A947-70E740481C1C}">
+                          <a14:useLocalDpi xmlns:a14="http://schemas.microsoft.com/office/drawing/2010/main" val="0"/>
+                        </a:ext>
+                      </a:extLst>
+                    </a:blip>
                     <a:stretch>
                       <a:fillRect/>
                     </a:stretch>
@@ -1867,7 +1896,7 @@
                   <pic:spPr>
                     <a:xfrm>
                       <a:off x="0" y="0"/>
-                      <a:ext cx="5760085" cy="3298825"/>
+                      <a:ext cx="5785847" cy="3847977"/>
                     </a:xfrm>
                     <a:prstGeom prst="rect">
                       <a:avLst/>
@@ -2011,7 +2040,6 @@
         <w:rPr>
           <w:rFonts w:ascii="Times New Roman" w:hAnsi="Times New Roman" w:cs="Times New Roman"/>
         </w:rPr>
-        <w:lastRenderedPageBreak/>
         <w:t xml:space="preserve">Diagram </w:t>
       </w:r>
       <w:r>
@@ -2198,6 +2226,9 @@
     <w:p>
       <w:pPr>
         <w:pStyle w:val="Tekstprzypisudolnego"/>
+        <w:rPr>
+          <w:lang w:val="en-GB"/>
+        </w:rPr>
       </w:pPr>
       <w:r>
         <w:rPr>
@@ -2206,55 +2237,10 @@
         <w:footnoteRef/>
       </w:r>
       <w:r>
-        <w:t xml:space="preserve"> </w:t>
-      </w:r>
-      <w:proofErr w:type="spellStart"/>
-      <w:r>
-        <w:t>Doug</w:t>
-      </w:r>
-      <w:proofErr w:type="spellEnd"/>
-      <w:r>
-        <w:t xml:space="preserve"> Rosenberg, Matt Stephens, </w:t>
-      </w:r>
-      <w:proofErr w:type="spellStart"/>
-      <w:r>
-        <w:t>Use</w:t>
-      </w:r>
-      <w:proofErr w:type="spellEnd"/>
-      <w:r>
-        <w:t xml:space="preserve"> Case </w:t>
-      </w:r>
-      <w:proofErr w:type="spellStart"/>
-      <w:r>
-        <w:t>Driven</w:t>
-      </w:r>
-      <w:proofErr w:type="spellEnd"/>
-      <w:r>
-        <w:t xml:space="preserve"> Object Modeling with UML. </w:t>
-      </w:r>
-      <w:proofErr w:type="spellStart"/>
-      <w:r>
-        <w:t>Theory</w:t>
-      </w:r>
-      <w:proofErr w:type="spellEnd"/>
-      <w:r>
-        <w:t xml:space="preserve"> and </w:t>
-      </w:r>
-      <w:proofErr w:type="spellStart"/>
-      <w:r>
-        <w:t>Practice</w:t>
-      </w:r>
-      <w:proofErr w:type="spellEnd"/>
-      <w:r>
-        <w:t xml:space="preserve">. </w:t>
-      </w:r>
-      <w:proofErr w:type="spellStart"/>
-      <w:r>
-        <w:t>Appress</w:t>
-      </w:r>
-      <w:proofErr w:type="spellEnd"/>
-      <w:r>
-        <w:t>, 2007, s. 25</w:t>
+        <w:rPr>
+          <w:lang w:val="en-GB"/>
+        </w:rPr>
+        <w:t xml:space="preserve"> Doug Rosenberg, Matt Stephens, Use Case Driven Object Modeling with UML. Theory and Practice. Appress, 2007, s. 25</w:t>
       </w:r>
     </w:p>
   </w:footnote>
@@ -2262,6 +2248,9 @@
     <w:p>
       <w:pPr>
         <w:pStyle w:val="Tekstprzypisudolnego"/>
+        <w:rPr>
+          <w:lang w:val="en-GB"/>
+        </w:rPr>
       </w:pPr>
       <w:r>
         <w:rPr>
@@ -2270,55 +2259,10 @@
         <w:footnoteRef/>
       </w:r>
       <w:r>
-        <w:t xml:space="preserve"> </w:t>
-      </w:r>
-      <w:proofErr w:type="spellStart"/>
-      <w:r>
-        <w:t>Doug</w:t>
-      </w:r>
-      <w:proofErr w:type="spellEnd"/>
-      <w:r>
-        <w:t xml:space="preserve"> Rosenberg, Matt Stephens, </w:t>
-      </w:r>
-      <w:proofErr w:type="spellStart"/>
-      <w:r>
-        <w:t>Use</w:t>
-      </w:r>
-      <w:proofErr w:type="spellEnd"/>
-      <w:r>
-        <w:t xml:space="preserve"> Case </w:t>
-      </w:r>
-      <w:proofErr w:type="spellStart"/>
-      <w:r>
-        <w:t>Driven</w:t>
-      </w:r>
-      <w:proofErr w:type="spellEnd"/>
-      <w:r>
-        <w:t xml:space="preserve"> Object Modeling with UML. </w:t>
-      </w:r>
-      <w:proofErr w:type="spellStart"/>
-      <w:r>
-        <w:t>Theory</w:t>
-      </w:r>
-      <w:proofErr w:type="spellEnd"/>
-      <w:r>
-        <w:t xml:space="preserve"> and </w:t>
-      </w:r>
-      <w:proofErr w:type="spellStart"/>
-      <w:r>
-        <w:t>Practice</w:t>
-      </w:r>
-      <w:proofErr w:type="spellEnd"/>
-      <w:r>
-        <w:t xml:space="preserve">. </w:t>
-      </w:r>
-      <w:proofErr w:type="spellStart"/>
-      <w:r>
-        <w:t>Appress</w:t>
-      </w:r>
-      <w:proofErr w:type="spellEnd"/>
-      <w:r>
-        <w:t>, 2007, s. 26</w:t>
+        <w:rPr>
+          <w:lang w:val="en-GB"/>
+        </w:rPr>
+        <w:t xml:space="preserve"> Doug Rosenberg, Matt Stephens, Use Case Driven Object Modeling with UML. Theory and Practice. Appress, 2007, s. 26</w:t>
       </w:r>
     </w:p>
   </w:footnote>
@@ -2334,58 +2278,34 @@
         <w:footnoteRef/>
       </w:r>
       <w:r>
-        <w:t xml:space="preserve"> </w:t>
+        <w:rPr>
+          <w:lang w:val="en-GB"/>
+        </w:rPr>
+        <w:t xml:space="preserve"> Doug Rosenberg, Matt Stephens, Use Case Driven Object Modeling with UML. </w:t>
       </w:r>
       <w:proofErr w:type="spellStart"/>
       <w:r>
-        <w:t>Doug</w:t>
+        <w:t>Theory</w:t>
       </w:r>
       <w:proofErr w:type="spellEnd"/>
       <w:r>
-        <w:t xml:space="preserve"> Rosenberg, Matt Stephens, </w:t>
+        <w:t xml:space="preserve"> and </w:t>
       </w:r>
       <w:proofErr w:type="spellStart"/>
       <w:r>
-        <w:t>Use</w:t>
+        <w:t>Practice</w:t>
       </w:r>
       <w:proofErr w:type="spellEnd"/>
       <w:r>
-        <w:t xml:space="preserve"> Case </w:t>
+        <w:t xml:space="preserve">. </w:t>
       </w:r>
       <w:proofErr w:type="spellStart"/>
       <w:r>
-        <w:t>Driven</w:t>
+        <w:t>Appress</w:t>
       </w:r>
       <w:proofErr w:type="spellEnd"/>
       <w:r>
-        <w:t xml:space="preserve"> Object Modeling with UML. </w:t>
-      </w:r>
-      <w:proofErr w:type="spellStart"/>
-      <w:r>
-        <w:t>Theory</w:t>
-      </w:r>
-      <w:proofErr w:type="spellEnd"/>
-      <w:r>
-        <w:t xml:space="preserve"> and </w:t>
-      </w:r>
-      <w:proofErr w:type="spellStart"/>
-      <w:r>
-        <w:t>Practice</w:t>
-      </w:r>
-      <w:proofErr w:type="spellEnd"/>
-      <w:r>
-        <w:t xml:space="preserve">. </w:t>
-      </w:r>
-      <w:proofErr w:type="spellStart"/>
-      <w:r>
-        <w:t>Appress</w:t>
-      </w:r>
-      <w:proofErr w:type="spellEnd"/>
-      <w:r>
-        <w:t xml:space="preserve">, 2007, s. </w:t>
-      </w:r>
-      <w:r>
-        <w:t>49</w:t>
+        <w:t>, 2007, s. 49</w:t>
       </w:r>
     </w:p>
   </w:footnote>
@@ -2409,16 +2329,7 @@
       </w:r>
       <w:proofErr w:type="spellEnd"/>
       <w:r>
-        <w:t xml:space="preserve">, </w:t>
-      </w:r>
-      <w:r>
-        <w:t>Analiza Biznesowa. Praktyczne modelowanie organizacji</w:t>
-      </w:r>
-      <w:r>
-        <w:t xml:space="preserve">, Helion, 201, s. </w:t>
-      </w:r>
-      <w:r>
-        <w:t>74</w:t>
+        <w:t>, Analiza Biznesowa. Praktyczne modelowanie organizacji, Helion, 201, s. 74</w:t>
       </w:r>
     </w:p>
   </w:footnote>
@@ -2434,10 +2345,7 @@
         <w:footnoteRef/>
       </w:r>
       <w:r>
-        <w:t xml:space="preserve"> </w:t>
-      </w:r>
-      <w:r>
-        <w:t xml:space="preserve">Karl E </w:t>
+        <w:t xml:space="preserve"> Karl E </w:t>
       </w:r>
       <w:proofErr w:type="spellStart"/>
       <w:r>
@@ -2453,10 +2361,7 @@
       </w:r>
       <w:proofErr w:type="spellEnd"/>
       <w:r>
-        <w:t xml:space="preserve">, Specyfikacja oprogramowania. Inżynieria wymagań. Wydanie III, Helion, 2014, s. </w:t>
-      </w:r>
-      <w:r>
-        <w:t>172</w:t>
+        <w:t>, Specyfikacja oprogramowania. Inżynieria wymagań. Wydanie III, Helion, 2014, s. 172</w:t>
       </w:r>
     </w:p>
   </w:footnote>
@@ -2472,10 +2377,7 @@
         <w:footnoteRef/>
       </w:r>
       <w:r>
-        <w:t xml:space="preserve"> </w:t>
-      </w:r>
-      <w:r>
-        <w:t xml:space="preserve">Karl E </w:t>
+        <w:t xml:space="preserve"> Karl E </w:t>
       </w:r>
       <w:proofErr w:type="spellStart"/>
       <w:r>
@@ -2491,10 +2393,7 @@
       </w:r>
       <w:proofErr w:type="spellEnd"/>
       <w:r>
-        <w:t>, Specyfikacja oprogramowania. Inżynieria wymagań. Wydanie III, Helion, 2014, s. 17</w:t>
-      </w:r>
-      <w:r>
-        <w:t>9</w:t>
+        <w:t>, Specyfikacja oprogramowania. Inżynieria wymagań. Wydanie III, Helion, 2014, s. 179</w:t>
       </w:r>
     </w:p>
   </w:footnote>
@@ -3383,7 +3282,6 @@
   <w:style w:type="character" w:default="1" w:styleId="Domylnaczcionkaakapitu">
     <w:name w:val="Default Paragraph Font"/>
     <w:uiPriority w:val="1"/>
-    <w:semiHidden/>
     <w:unhideWhenUsed/>
   </w:style>
   <w:style w:type="table" w:default="1" w:styleId="Standardowy">

</xml_diff>

<commit_message>
Diagram klas v2 wip
</commit_message>
<xml_diff>
--- a/docs/Praca Dyplomowa.docx
+++ b/docs/Praca Dyplomowa.docx
@@ -1475,6 +1475,7 @@
       <w:r>
         <w:rPr>
           <w:rFonts w:cs="Times New Roman"/>
+          <w:noProof/>
         </w:rPr>
         <w:t>1</w:t>
       </w:r>
@@ -1511,6 +1512,7 @@
       <w:r>
         <w:rPr>
           <w:rFonts w:cs="Times New Roman"/>
+          <w:noProof/>
         </w:rPr>
         <w:t>1</w:t>
       </w:r>
@@ -1927,6 +1929,9 @@
         <w:fldChar w:fldCharType="separate"/>
       </w:r>
       <w:r>
+        <w:rPr>
+          <w:noProof/>
+        </w:rPr>
         <w:t>1</w:t>
       </w:r>
       <w:r>
@@ -1945,6 +1950,9 @@
         <w:fldChar w:fldCharType="separate"/>
       </w:r>
       <w:r>
+        <w:rPr>
+          <w:noProof/>
+        </w:rPr>
         <w:t>2</w:t>
       </w:r>
       <w:r>
@@ -2052,11 +2060,158 @@
     <w:p>
       <w:pPr>
         <w:spacing w:line="360" w:lineRule="auto"/>
+        <w:ind w:firstLine="708"/>
         <w:jc w:val="both"/>
       </w:pPr>
+      <w:r>
+        <w:t xml:space="preserve">Zwieńczeniem </w:t>
+      </w:r>
+      <w:r>
+        <w:t>analizy wymagań jest diagram klas przedstawiony na rysunku nr 1.3. „</w:t>
+      </w:r>
+      <w:r>
+        <w:rPr>
+          <w:i/>
+          <w:iCs/>
+        </w:rPr>
+        <w:t>Diagram klas to graficzny sposób odwzorowania klas zidentyfikowanych</w:t>
+      </w:r>
+      <w:r>
+        <w:rPr>
+          <w:i/>
+          <w:iCs/>
+        </w:rPr>
+        <w:t xml:space="preserve"> </w:t>
+      </w:r>
+      <w:r>
+        <w:rPr>
+          <w:i/>
+          <w:iCs/>
+        </w:rPr>
+        <w:t>podczas zorientowanej obiektowo analizy oraz zachodzących między nimi relacji</w:t>
+      </w:r>
+      <w:r>
+        <w:t>”</w:t>
+      </w:r>
+      <w:r>
+        <w:rPr>
+          <w:rStyle w:val="Odwoanieprzypisudolnego"/>
+        </w:rPr>
+        <w:footnoteReference w:id="9"/>
+      </w:r>
+      <w:r>
+        <w:t>. Analiza ta została wykonana na podstawie opisu wymagań biznesowych, diagramu modeli domenowych (rysunek nr 1.1) oraz diagramu przypadków użycia (rysunek nr 1.2). Wyodrębnionych zostało sześć klas</w:t>
+      </w:r>
+      <w:r>
+        <w:t xml:space="preserve">. W skład każdej z nich wchodzi identyfikator. Będzie to atrybut szczególnie przydatny przy operacjach na bazie danych. Pierwszą klasą jest Pacjent. </w:t>
+      </w:r>
+      <w:r>
+        <w:t xml:space="preserve">Ma on przypisane </w:t>
+      </w:r>
+    </w:p>
+    <w:p>
+      <w:pPr>
+        <w:keepNext/>
+        <w:spacing w:line="360" w:lineRule="auto"/>
+        <w:jc w:val="center"/>
+      </w:pPr>
+      <w:r>
+        <w:drawing>
+          <wp:inline distT="0" distB="0" distL="0" distR="0" wp14:anchorId="2D8384BC" wp14:editId="2A44453A">
+            <wp:extent cx="5760085" cy="3219450"/>
+            <wp:effectExtent l="0" t="0" r="0" b="0"/>
+            <wp:docPr id="1023057965" name="Obraz 1"/>
+            <wp:cNvGraphicFramePr>
+              <a:graphicFrameLocks xmlns:a="http://schemas.openxmlformats.org/drawingml/2006/main" noChangeAspect="1"/>
+            </wp:cNvGraphicFramePr>
+            <a:graphic xmlns:a="http://schemas.openxmlformats.org/drawingml/2006/main">
+              <a:graphicData uri="http://schemas.openxmlformats.org/drawingml/2006/picture">
+                <pic:pic xmlns:pic="http://schemas.openxmlformats.org/drawingml/2006/picture">
+                  <pic:nvPicPr>
+                    <pic:cNvPr id="1023057965" name=""/>
+                    <pic:cNvPicPr/>
+                  </pic:nvPicPr>
+                  <pic:blipFill>
+                    <a:blip r:embed="rId10"/>
+                    <a:stretch>
+                      <a:fillRect/>
+                    </a:stretch>
+                  </pic:blipFill>
+                  <pic:spPr>
+                    <a:xfrm>
+                      <a:off x="0" y="0"/>
+                      <a:ext cx="5760085" cy="3219450"/>
+                    </a:xfrm>
+                    <a:prstGeom prst="rect">
+                      <a:avLst/>
+                    </a:prstGeom>
+                  </pic:spPr>
+                </pic:pic>
+              </a:graphicData>
+            </a:graphic>
+          </wp:inline>
+        </w:drawing>
+      </w:r>
+    </w:p>
+    <w:p>
+      <w:pPr>
+        <w:pStyle w:val="Legenda"/>
+        <w:jc w:val="center"/>
+      </w:pPr>
+      <w:r>
+        <w:t xml:space="preserve">Rys. </w:t>
+      </w:r>
+      <w:r>
+        <w:fldChar w:fldCharType="begin"/>
+      </w:r>
+      <w:r>
+        <w:instrText xml:space="preserve"> STYLEREF 1 \s </w:instrText>
+      </w:r>
+      <w:r>
+        <w:fldChar w:fldCharType="separate"/>
+      </w:r>
+      <w:r>
+        <w:rPr>
+          <w:noProof/>
+        </w:rPr>
+        <w:t>1</w:t>
+      </w:r>
+      <w:r>
+        <w:fldChar w:fldCharType="end"/>
+      </w:r>
+      <w:r>
+        <w:t>.</w:t>
+      </w:r>
+      <w:r>
+        <w:fldChar w:fldCharType="begin"/>
+      </w:r>
+      <w:r>
+        <w:instrText xml:space="preserve"> SEQ Rys. \* ARABIC \s 1 </w:instrText>
+      </w:r>
+      <w:r>
+        <w:fldChar w:fldCharType="separate"/>
+      </w:r>
+      <w:r>
+        <w:rPr>
+          <w:noProof/>
+        </w:rPr>
+        <w:t>3</w:t>
+      </w:r>
+      <w:r>
+        <w:fldChar w:fldCharType="end"/>
+      </w:r>
+      <w:r>
+        <w:t xml:space="preserve"> Diagram klas</w:t>
+      </w:r>
+    </w:p>
+    <w:p>
+      <w:pPr>
+        <w:spacing w:line="360" w:lineRule="auto"/>
+        <w:jc w:val="both"/>
+      </w:pPr>
     </w:p>
     <w:sectPr>
-      <w:footerReference w:type="default" r:id="rId10"/>
+      <w:footerReference w:type="default" r:id="rId11"/>
       <w:pgSz w:w="11906" w:h="16838"/>
       <w:pgMar w:top="1418" w:right="1134" w:bottom="1418" w:left="1701" w:header="709" w:footer="709" w:gutter="0"/>
       <w:cols w:space="708"/>
@@ -2394,6 +2549,44 @@
       <w:proofErr w:type="spellEnd"/>
       <w:r>
         <w:t>, Specyfikacja oprogramowania. Inżynieria wymagań. Wydanie III, Helion, 2014, s. 179</w:t>
+      </w:r>
+    </w:p>
+  </w:footnote>
+  <w:footnote w:id="9">
+    <w:p>
+      <w:pPr>
+        <w:pStyle w:val="Tekstprzypisudolnego"/>
+      </w:pPr>
+      <w:r>
+        <w:rPr>
+          <w:rStyle w:val="Odwoanieprzypisudolnego"/>
+        </w:rPr>
+        <w:footnoteRef/>
+      </w:r>
+      <w:r>
+        <w:t xml:space="preserve"> </w:t>
+      </w:r>
+      <w:r>
+        <w:t xml:space="preserve">Karl E </w:t>
+      </w:r>
+      <w:proofErr w:type="spellStart"/>
+      <w:r>
+        <w:t>Wiegers</w:t>
+      </w:r>
+      <w:proofErr w:type="spellEnd"/>
+      <w:r>
+        <w:t xml:space="preserve">, Joy </w:t>
+      </w:r>
+      <w:proofErr w:type="spellStart"/>
+      <w:r>
+        <w:t>Beatty</w:t>
+      </w:r>
+      <w:proofErr w:type="spellEnd"/>
+      <w:r>
+        <w:t xml:space="preserve">, Specyfikacja oprogramowania. Inżynieria wymagań. Wydanie III, Helion, 2014, s. </w:t>
+      </w:r>
+      <w:r>
+        <w:t>261</w:t>
       </w:r>
     </w:p>
   </w:footnote>
@@ -3282,6 +3475,7 @@
   <w:style w:type="character" w:default="1" w:styleId="Domylnaczcionkaakapitu">
     <w:name w:val="Default Paragraph Font"/>
     <w:uiPriority w:val="1"/>
+    <w:semiHidden/>
     <w:unhideWhenUsed/>
   </w:style>
   <w:style w:type="table" w:default="1" w:styleId="Standardowy">

</xml_diff>

<commit_message>
backend - bazowa struktura bazy danych, encje, dto, kontrolery, serwisy oraz kontrolery utworzone
</commit_message>
<xml_diff>
--- a/docs/Praca Dyplomowa.docx
+++ b/docs/Praca Dyplomowa.docx
@@ -1,6 +1,6 @@
 
 <file path=word/document.xml><?xml version="1.0" encoding="utf-8"?>
-<w:document xmlns:wpc="http://schemas.microsoft.com/office/word/2010/wordprocessingCanvas" xmlns:cx="http://schemas.microsoft.com/office/drawing/2014/chartex" xmlns:cx1="http://schemas.microsoft.com/office/drawing/2015/9/8/chartex" xmlns:cx2="http://schemas.microsoft.com/office/drawing/2015/10/21/chartex" xmlns:cx3="http://schemas.microsoft.com/office/drawing/2016/5/9/chartex" xmlns:cx4="http://schemas.microsoft.com/office/drawing/2016/5/10/chartex" xmlns:cx5="http://schemas.microsoft.com/office/drawing/2016/5/11/chartex" xmlns:cx6="http://schemas.microsoft.com/office/drawing/2016/5/12/chartex" xmlns:cx7="http://schemas.microsoft.com/office/drawing/2016/5/13/chartex" xmlns:cx8="http://schemas.microsoft.com/office/drawing/2016/5/14/chartex" xmlns:mc="http://schemas.openxmlformats.org/markup-compatibility/2006" xmlns:aink="http://schemas.microsoft.com/office/drawing/2016/ink" xmlns:am3d="http://schemas.microsoft.com/office/drawing/2017/model3d" xmlns:o="urn:schemas-microsoft-com:office:office" xmlns:oel="http://schemas.microsoft.com/office/2019/extlst" xmlns:r="http://schemas.openxmlformats.org/officeDocument/2006/relationships" xmlns:m="http://schemas.openxmlformats.org/officeDocument/2006/math" xmlns:v="urn:schemas-microsoft-com:vml" xmlns:wp14="http://schemas.microsoft.com/office/word/2010/wordprocessingDrawing" xmlns:wp="http://schemas.openxmlformats.org/drawingml/2006/wordprocessingDrawing" xmlns:w10="urn:schemas-microsoft-com:office:word" xmlns:w="http://schemas.openxmlformats.org/wordprocessingml/2006/main" xmlns:w14="http://schemas.microsoft.com/office/word/2010/wordml" xmlns:w15="http://schemas.microsoft.com/office/word/2012/wordml" xmlns:w16cex="http://schemas.microsoft.com/office/word/2018/wordml/cex" xmlns:w16cid="http://schemas.microsoft.com/office/word/2016/wordml/cid" xmlns:w16="http://schemas.microsoft.com/office/word/2018/wordml" xmlns:w16sdtdh="http://schemas.microsoft.com/office/word/2020/wordml/sdtdatahash" xmlns:w16se="http://schemas.microsoft.com/office/word/2015/wordml/symex" xmlns:wpg="http://schemas.microsoft.com/office/word/2010/wordprocessingGroup" xmlns:wpi="http://schemas.microsoft.com/office/word/2010/wordprocessingInk" xmlns:wne="http://schemas.microsoft.com/office/word/2006/wordml" xmlns:wps="http://schemas.microsoft.com/office/word/2010/wordprocessingShape" mc:Ignorable="w14 w15 w16se w16cid w16 w16cex w16sdtdh wp14">
+<w:document xmlns:wpc="http://schemas.microsoft.com/office/word/2010/wordprocessingCanvas" xmlns:cx="http://schemas.microsoft.com/office/drawing/2014/chartex" xmlns:cx1="http://schemas.microsoft.com/office/drawing/2015/9/8/chartex" xmlns:cx2="http://schemas.microsoft.com/office/drawing/2015/10/21/chartex" xmlns:cx3="http://schemas.microsoft.com/office/drawing/2016/5/9/chartex" xmlns:cx4="http://schemas.microsoft.com/office/drawing/2016/5/10/chartex" xmlns:cx5="http://schemas.microsoft.com/office/drawing/2016/5/11/chartex" xmlns:cx6="http://schemas.microsoft.com/office/drawing/2016/5/12/chartex" xmlns:cx7="http://schemas.microsoft.com/office/drawing/2016/5/13/chartex" xmlns:cx8="http://schemas.microsoft.com/office/drawing/2016/5/14/chartex" xmlns:mc="http://schemas.openxmlformats.org/markup-compatibility/2006" xmlns:aink="http://schemas.microsoft.com/office/drawing/2016/ink" xmlns:am3d="http://schemas.microsoft.com/office/drawing/2017/model3d" xmlns:o="urn:schemas-microsoft-com:office:office" xmlns:oel="http://schemas.microsoft.com/office/2019/extlst" xmlns:r="http://schemas.openxmlformats.org/officeDocument/2006/relationships" xmlns:m="http://schemas.openxmlformats.org/officeDocument/2006/math" xmlns:v="urn:schemas-microsoft-com:vml" xmlns:wp14="http://schemas.microsoft.com/office/word/2010/wordprocessingDrawing" xmlns:wp="http://schemas.openxmlformats.org/drawingml/2006/wordprocessingDrawing" xmlns:w10="urn:schemas-microsoft-com:office:word" xmlns:w="http://schemas.openxmlformats.org/wordprocessingml/2006/main" xmlns:w14="http://schemas.microsoft.com/office/word/2010/wordml" xmlns:w15="http://schemas.microsoft.com/office/word/2012/wordml" xmlns:w16cex="http://schemas.microsoft.com/office/word/2018/wordml/cex" xmlns:w16cid="http://schemas.microsoft.com/office/word/2016/wordml/cid" xmlns:w16="http://schemas.microsoft.com/office/word/2018/wordml" xmlns:w16du="http://schemas.microsoft.com/office/word/2023/wordml/word16du" xmlns:w16sdtdh="http://schemas.microsoft.com/office/word/2020/wordml/sdtdatahash" xmlns:w16sdtfl="http://schemas.microsoft.com/office/word/2024/wordml/sdtformatlock" xmlns:w16se="http://schemas.microsoft.com/office/word/2015/wordml/symex" xmlns:wpg="http://schemas.microsoft.com/office/word/2010/wordprocessingGroup" xmlns:wpi="http://schemas.microsoft.com/office/word/2010/wordprocessingInk" xmlns:wne="http://schemas.microsoft.com/office/word/2006/wordml" xmlns:wps="http://schemas.microsoft.com/office/word/2010/wordprocessingShape" mc:Ignorable="w14 w15 w16se w16cid w16 w16cex w16sdtdh w16sdtfl w16du wp14">
   <w:body>
     <w:sdt>
       <w:sdtPr>
@@ -2133,13 +2133,7 @@
         <w:t xml:space="preserve"> zaś oznacza, że jeden z przypadków użycia składa się z jednego lub kilku innych</w:t>
       </w:r>
       <w:r>
-        <w:t xml:space="preserve"> </w:t>
-      </w:r>
-      <w:r>
-        <w:t>scenariusz</w:t>
-      </w:r>
-      <w:r>
-        <w:t>y</w:t>
+        <w:t xml:space="preserve"> scenariuszy</w:t>
       </w:r>
     </w:p>
     <w:p>
@@ -2318,45 +2312,25 @@
       <w:r>
         <w:t xml:space="preserve">Rys. </w:t>
       </w:r>
-      <w:r>
-        <w:fldChar w:fldCharType="begin"/>
-      </w:r>
-      <w:r>
-        <w:instrText xml:space="preserve"> STYLEREF 1 \s </w:instrText>
-      </w:r>
-      <w:r>
-        <w:fldChar w:fldCharType="separate"/>
-      </w:r>
-      <w:r>
-        <w:rPr>
-          <w:noProof/>
-        </w:rPr>
-        <w:t>1</w:t>
-      </w:r>
-      <w:r>
-        <w:fldChar w:fldCharType="end"/>
-      </w:r>
+      <w:fldSimple w:instr=" STYLEREF 1 \s ">
+        <w:r>
+          <w:rPr>
+            <w:noProof/>
+          </w:rPr>
+          <w:t>1</w:t>
+        </w:r>
+      </w:fldSimple>
       <w:r>
         <w:t>.</w:t>
       </w:r>
-      <w:r>
-        <w:fldChar w:fldCharType="begin"/>
-      </w:r>
-      <w:r>
-        <w:instrText xml:space="preserve"> SEQ Rys. \* ARABIC \s 1 </w:instrText>
-      </w:r>
-      <w:r>
-        <w:fldChar w:fldCharType="separate"/>
-      </w:r>
-      <w:r>
-        <w:rPr>
-          <w:noProof/>
-        </w:rPr>
-        <w:t>2</w:t>
-      </w:r>
-      <w:r>
-        <w:fldChar w:fldCharType="end"/>
-      </w:r>
+      <w:fldSimple w:instr=" SEQ Rys. \* ARABIC \s 1 ">
+        <w:r>
+          <w:rPr>
+            <w:noProof/>
+          </w:rPr>
+          <w:t>2</w:t>
+        </w:r>
+      </w:fldSimple>
       <w:r>
         <w:t xml:space="preserve"> Diagram przypadków użycia</w:t>
       </w:r>
@@ -2463,9 +2437,6 @@
         <w:spacing w:line="360" w:lineRule="auto"/>
         <w:ind w:firstLine="708"/>
         <w:jc w:val="both"/>
-        <w:rPr>
-          <w:lang w:val="en-GB"/>
-        </w:rPr>
       </w:pPr>
       <w:r>
         <w:t xml:space="preserve">Zwieńczeniem </w:t>
@@ -2976,14 +2947,7 @@
           <w:i/>
           <w:iCs/>
         </w:rPr>
-        <w:t xml:space="preserve"> </w:t>
-      </w:r>
-      <w:r>
-        <w:rPr>
-          <w:i/>
-          <w:iCs/>
-        </w:rPr>
-        <w:t>Data, Czas dostępności od</w:t>
+        <w:t xml:space="preserve"> Czas dostępności od</w:t>
       </w:r>
       <w:r>
         <w:t xml:space="preserve"> oraz </w:t>
@@ -3011,8 +2975,8 @@
         </w:rPr>
         <w:lastRenderedPageBreak/>
         <w:drawing>
-          <wp:inline distT="0" distB="0" distL="0" distR="0" wp14:anchorId="2D8384BC" wp14:editId="6F183923">
-            <wp:extent cx="5357199" cy="3219450"/>
+          <wp:inline distT="0" distB="0" distL="0" distR="0" wp14:anchorId="2D8384BC" wp14:editId="2F265270">
+            <wp:extent cx="4762506" cy="2879925"/>
             <wp:effectExtent l="0" t="0" r="0" b="0"/>
             <wp:docPr id="1023057965" name="Obraz 1"/>
             <wp:cNvGraphicFramePr>
@@ -3026,7 +2990,7 @@
                     <pic:cNvPicPr/>
                   </pic:nvPicPr>
                   <pic:blipFill>
-                    <a:blip r:embed="rId10">
+                    <a:blip r:embed="rId10" cstate="print">
                       <a:extLst>
                         <a:ext uri="{28A0092B-C50C-407E-A947-70E740481C1C}">
                           <a14:useLocalDpi xmlns:a14="http://schemas.microsoft.com/office/drawing/2010/main" val="0"/>
@@ -3040,7 +3004,7 @@
                   <pic:spPr>
                     <a:xfrm>
                       <a:off x="0" y="0"/>
-                      <a:ext cx="5357199" cy="3219450"/>
+                      <a:ext cx="4762506" cy="2879925"/>
                     </a:xfrm>
                     <a:prstGeom prst="rect">
                       <a:avLst/>
@@ -3061,45 +3025,25 @@
       <w:r>
         <w:t xml:space="preserve">Rys. </w:t>
       </w:r>
-      <w:r>
-        <w:fldChar w:fldCharType="begin"/>
-      </w:r>
-      <w:r>
-        <w:instrText xml:space="preserve"> STYLEREF 1 \s </w:instrText>
-      </w:r>
-      <w:r>
-        <w:fldChar w:fldCharType="separate"/>
-      </w:r>
-      <w:r>
-        <w:rPr>
-          <w:noProof/>
-        </w:rPr>
-        <w:t>1</w:t>
-      </w:r>
-      <w:r>
-        <w:fldChar w:fldCharType="end"/>
-      </w:r>
+      <w:fldSimple w:instr=" STYLEREF 1 \s ">
+        <w:r>
+          <w:rPr>
+            <w:noProof/>
+          </w:rPr>
+          <w:t>1</w:t>
+        </w:r>
+      </w:fldSimple>
       <w:r>
         <w:t>.</w:t>
       </w:r>
-      <w:r>
-        <w:fldChar w:fldCharType="begin"/>
-      </w:r>
-      <w:r>
-        <w:instrText xml:space="preserve"> SEQ Rys. \* ARABIC \s 1 </w:instrText>
-      </w:r>
-      <w:r>
-        <w:fldChar w:fldCharType="separate"/>
-      </w:r>
-      <w:r>
-        <w:rPr>
-          <w:noProof/>
-        </w:rPr>
-        <w:t>3</w:t>
-      </w:r>
-      <w:r>
-        <w:fldChar w:fldCharType="end"/>
-      </w:r>
+      <w:fldSimple w:instr=" SEQ Rys. \* ARABIC \s 1 ">
+        <w:r>
+          <w:rPr>
+            <w:noProof/>
+          </w:rPr>
+          <w:t>3</w:t>
+        </w:r>
+      </w:fldSimple>
       <w:r>
         <w:t xml:space="preserve"> Diagram klas</w:t>
       </w:r>
@@ -3267,7 +3211,7 @@
 </file>
 
 <file path=word/endnotes.xml><?xml version="1.0" encoding="utf-8"?>
-<w:endnotes xmlns:wpc="http://schemas.microsoft.com/office/word/2010/wordprocessingCanvas" xmlns:cx="http://schemas.microsoft.com/office/drawing/2014/chartex" xmlns:cx1="http://schemas.microsoft.com/office/drawing/2015/9/8/chartex" xmlns:cx2="http://schemas.microsoft.com/office/drawing/2015/10/21/chartex" xmlns:cx3="http://schemas.microsoft.com/office/drawing/2016/5/9/chartex" xmlns:cx4="http://schemas.microsoft.com/office/drawing/2016/5/10/chartex" xmlns:cx5="http://schemas.microsoft.com/office/drawing/2016/5/11/chartex" xmlns:cx6="http://schemas.microsoft.com/office/drawing/2016/5/12/chartex" xmlns:cx7="http://schemas.microsoft.com/office/drawing/2016/5/13/chartex" xmlns:cx8="http://schemas.microsoft.com/office/drawing/2016/5/14/chartex" xmlns:mc="http://schemas.openxmlformats.org/markup-compatibility/2006" xmlns:aink="http://schemas.microsoft.com/office/drawing/2016/ink" xmlns:am3d="http://schemas.microsoft.com/office/drawing/2017/model3d" xmlns:o="urn:schemas-microsoft-com:office:office" xmlns:oel="http://schemas.microsoft.com/office/2019/extlst" xmlns:r="http://schemas.openxmlformats.org/officeDocument/2006/relationships" xmlns:m="http://schemas.openxmlformats.org/officeDocument/2006/math" xmlns:v="urn:schemas-microsoft-com:vml" xmlns:wp14="http://schemas.microsoft.com/office/word/2010/wordprocessingDrawing" xmlns:wp="http://schemas.openxmlformats.org/drawingml/2006/wordprocessingDrawing" xmlns:w10="urn:schemas-microsoft-com:office:word" xmlns:w="http://schemas.openxmlformats.org/wordprocessingml/2006/main" xmlns:w14="http://schemas.microsoft.com/office/word/2010/wordml" xmlns:w15="http://schemas.microsoft.com/office/word/2012/wordml" xmlns:w16cex="http://schemas.microsoft.com/office/word/2018/wordml/cex" xmlns:w16cid="http://schemas.microsoft.com/office/word/2016/wordml/cid" xmlns:w16="http://schemas.microsoft.com/office/word/2018/wordml" xmlns:w16sdtdh="http://schemas.microsoft.com/office/word/2020/wordml/sdtdatahash" xmlns:w16se="http://schemas.microsoft.com/office/word/2015/wordml/symex" xmlns:wpg="http://schemas.microsoft.com/office/word/2010/wordprocessingGroup" xmlns:wpi="http://schemas.microsoft.com/office/word/2010/wordprocessingInk" xmlns:wne="http://schemas.microsoft.com/office/word/2006/wordml" xmlns:wps="http://schemas.microsoft.com/office/word/2010/wordprocessingShape" mc:Ignorable="w14 w15 w16se w16cid w16 w16cex w16sdtdh wp14">
+<w:endnotes xmlns:wpc="http://schemas.microsoft.com/office/word/2010/wordprocessingCanvas" xmlns:cx="http://schemas.microsoft.com/office/drawing/2014/chartex" xmlns:cx1="http://schemas.microsoft.com/office/drawing/2015/9/8/chartex" xmlns:cx2="http://schemas.microsoft.com/office/drawing/2015/10/21/chartex" xmlns:cx3="http://schemas.microsoft.com/office/drawing/2016/5/9/chartex" xmlns:cx4="http://schemas.microsoft.com/office/drawing/2016/5/10/chartex" xmlns:cx5="http://schemas.microsoft.com/office/drawing/2016/5/11/chartex" xmlns:cx6="http://schemas.microsoft.com/office/drawing/2016/5/12/chartex" xmlns:cx7="http://schemas.microsoft.com/office/drawing/2016/5/13/chartex" xmlns:cx8="http://schemas.microsoft.com/office/drawing/2016/5/14/chartex" xmlns:mc="http://schemas.openxmlformats.org/markup-compatibility/2006" xmlns:aink="http://schemas.microsoft.com/office/drawing/2016/ink" xmlns:am3d="http://schemas.microsoft.com/office/drawing/2017/model3d" xmlns:o="urn:schemas-microsoft-com:office:office" xmlns:oel="http://schemas.microsoft.com/office/2019/extlst" xmlns:r="http://schemas.openxmlformats.org/officeDocument/2006/relationships" xmlns:m="http://schemas.openxmlformats.org/officeDocument/2006/math" xmlns:v="urn:schemas-microsoft-com:vml" xmlns:wp14="http://schemas.microsoft.com/office/word/2010/wordprocessingDrawing" xmlns:wp="http://schemas.openxmlformats.org/drawingml/2006/wordprocessingDrawing" xmlns:w10="urn:schemas-microsoft-com:office:word" xmlns:w="http://schemas.openxmlformats.org/wordprocessingml/2006/main" xmlns:w14="http://schemas.microsoft.com/office/word/2010/wordml" xmlns:w15="http://schemas.microsoft.com/office/word/2012/wordml" xmlns:w16cex="http://schemas.microsoft.com/office/word/2018/wordml/cex" xmlns:w16cid="http://schemas.microsoft.com/office/word/2016/wordml/cid" xmlns:w16="http://schemas.microsoft.com/office/word/2018/wordml" xmlns:w16du="http://schemas.microsoft.com/office/word/2023/wordml/word16du" xmlns:w16sdtdh="http://schemas.microsoft.com/office/word/2020/wordml/sdtdatahash" xmlns:w16sdtfl="http://schemas.microsoft.com/office/word/2024/wordml/sdtformatlock" xmlns:w16se="http://schemas.microsoft.com/office/word/2015/wordml/symex" xmlns:wpg="http://schemas.microsoft.com/office/word/2010/wordprocessingGroup" xmlns:wpi="http://schemas.microsoft.com/office/word/2010/wordprocessingInk" xmlns:wne="http://schemas.microsoft.com/office/word/2006/wordml" xmlns:wps="http://schemas.microsoft.com/office/word/2010/wordprocessingShape" mc:Ignorable="w14 w15 w16se w16cid w16 w16cex w16sdtdh w16sdtfl w16du wp14">
   <w:endnote w:type="separator" w:id="-1">
     <w:p>
       <w:pPr>
@@ -3292,7 +3236,7 @@
 </file>
 
 <file path=word/footer1.xml><?xml version="1.0" encoding="utf-8"?>
-<w:ftr xmlns:wpc="http://schemas.microsoft.com/office/word/2010/wordprocessingCanvas" xmlns:cx="http://schemas.microsoft.com/office/drawing/2014/chartex" xmlns:cx1="http://schemas.microsoft.com/office/drawing/2015/9/8/chartex" xmlns:cx2="http://schemas.microsoft.com/office/drawing/2015/10/21/chartex" xmlns:cx3="http://schemas.microsoft.com/office/drawing/2016/5/9/chartex" xmlns:cx4="http://schemas.microsoft.com/office/drawing/2016/5/10/chartex" xmlns:cx5="http://schemas.microsoft.com/office/drawing/2016/5/11/chartex" xmlns:cx6="http://schemas.microsoft.com/office/drawing/2016/5/12/chartex" xmlns:cx7="http://schemas.microsoft.com/office/drawing/2016/5/13/chartex" xmlns:cx8="http://schemas.microsoft.com/office/drawing/2016/5/14/chartex" xmlns:mc="http://schemas.openxmlformats.org/markup-compatibility/2006" xmlns:aink="http://schemas.microsoft.com/office/drawing/2016/ink" xmlns:am3d="http://schemas.microsoft.com/office/drawing/2017/model3d" xmlns:o="urn:schemas-microsoft-com:office:office" xmlns:oel="http://schemas.microsoft.com/office/2019/extlst" xmlns:r="http://schemas.openxmlformats.org/officeDocument/2006/relationships" xmlns:m="http://schemas.openxmlformats.org/officeDocument/2006/math" xmlns:v="urn:schemas-microsoft-com:vml" xmlns:wp14="http://schemas.microsoft.com/office/word/2010/wordprocessingDrawing" xmlns:wp="http://schemas.openxmlformats.org/drawingml/2006/wordprocessingDrawing" xmlns:w10="urn:schemas-microsoft-com:office:word" xmlns:w="http://schemas.openxmlformats.org/wordprocessingml/2006/main" xmlns:w14="http://schemas.microsoft.com/office/word/2010/wordml" xmlns:w15="http://schemas.microsoft.com/office/word/2012/wordml" xmlns:w16cex="http://schemas.microsoft.com/office/word/2018/wordml/cex" xmlns:w16cid="http://schemas.microsoft.com/office/word/2016/wordml/cid" xmlns:w16="http://schemas.microsoft.com/office/word/2018/wordml" xmlns:w16sdtdh="http://schemas.microsoft.com/office/word/2020/wordml/sdtdatahash" xmlns:w16se="http://schemas.microsoft.com/office/word/2015/wordml/symex" xmlns:wpg="http://schemas.microsoft.com/office/word/2010/wordprocessingGroup" xmlns:wpi="http://schemas.microsoft.com/office/word/2010/wordprocessingInk" xmlns:wne="http://schemas.microsoft.com/office/word/2006/wordml" xmlns:wps="http://schemas.microsoft.com/office/word/2010/wordprocessingShape" mc:Ignorable="w14 w15 w16se w16cid w16 w16cex w16sdtdh wp14">
+<w:ftr xmlns:wpc="http://schemas.microsoft.com/office/word/2010/wordprocessingCanvas" xmlns:cx="http://schemas.microsoft.com/office/drawing/2014/chartex" xmlns:cx1="http://schemas.microsoft.com/office/drawing/2015/9/8/chartex" xmlns:cx2="http://schemas.microsoft.com/office/drawing/2015/10/21/chartex" xmlns:cx3="http://schemas.microsoft.com/office/drawing/2016/5/9/chartex" xmlns:cx4="http://schemas.microsoft.com/office/drawing/2016/5/10/chartex" xmlns:cx5="http://schemas.microsoft.com/office/drawing/2016/5/11/chartex" xmlns:cx6="http://schemas.microsoft.com/office/drawing/2016/5/12/chartex" xmlns:cx7="http://schemas.microsoft.com/office/drawing/2016/5/13/chartex" xmlns:cx8="http://schemas.microsoft.com/office/drawing/2016/5/14/chartex" xmlns:mc="http://schemas.openxmlformats.org/markup-compatibility/2006" xmlns:aink="http://schemas.microsoft.com/office/drawing/2016/ink" xmlns:am3d="http://schemas.microsoft.com/office/drawing/2017/model3d" xmlns:o="urn:schemas-microsoft-com:office:office" xmlns:oel="http://schemas.microsoft.com/office/2019/extlst" xmlns:r="http://schemas.openxmlformats.org/officeDocument/2006/relationships" xmlns:m="http://schemas.openxmlformats.org/officeDocument/2006/math" xmlns:v="urn:schemas-microsoft-com:vml" xmlns:wp14="http://schemas.microsoft.com/office/word/2010/wordprocessingDrawing" xmlns:wp="http://schemas.openxmlformats.org/drawingml/2006/wordprocessingDrawing" xmlns:w10="urn:schemas-microsoft-com:office:word" xmlns:w="http://schemas.openxmlformats.org/wordprocessingml/2006/main" xmlns:w14="http://schemas.microsoft.com/office/word/2010/wordml" xmlns:w15="http://schemas.microsoft.com/office/word/2012/wordml" xmlns:w16cex="http://schemas.microsoft.com/office/word/2018/wordml/cex" xmlns:w16cid="http://schemas.microsoft.com/office/word/2016/wordml/cid" xmlns:w16="http://schemas.microsoft.com/office/word/2018/wordml" xmlns:w16du="http://schemas.microsoft.com/office/word/2023/wordml/word16du" xmlns:w16sdtdh="http://schemas.microsoft.com/office/word/2020/wordml/sdtdatahash" xmlns:w16sdtfl="http://schemas.microsoft.com/office/word/2024/wordml/sdtformatlock" xmlns:w16se="http://schemas.microsoft.com/office/word/2015/wordml/symex" xmlns:wpg="http://schemas.microsoft.com/office/word/2010/wordprocessingGroup" xmlns:wpi="http://schemas.microsoft.com/office/word/2010/wordprocessingInk" xmlns:wne="http://schemas.microsoft.com/office/word/2006/wordml" xmlns:wps="http://schemas.microsoft.com/office/word/2010/wordprocessingShape" mc:Ignorable="w14 w15 w16se w16cid w16 w16cex w16sdtdh w16sdtfl w16du wp14">
   <w:sdt>
     <w:sdtPr>
       <w:id w:val="1213470396"/>
@@ -3334,7 +3278,7 @@
 </file>
 
 <file path=word/footnotes.xml><?xml version="1.0" encoding="utf-8"?>
-<w:footnotes xmlns:wpc="http://schemas.microsoft.com/office/word/2010/wordprocessingCanvas" xmlns:cx="http://schemas.microsoft.com/office/drawing/2014/chartex" xmlns:cx1="http://schemas.microsoft.com/office/drawing/2015/9/8/chartex" xmlns:cx2="http://schemas.microsoft.com/office/drawing/2015/10/21/chartex" xmlns:cx3="http://schemas.microsoft.com/office/drawing/2016/5/9/chartex" xmlns:cx4="http://schemas.microsoft.com/office/drawing/2016/5/10/chartex" xmlns:cx5="http://schemas.microsoft.com/office/drawing/2016/5/11/chartex" xmlns:cx6="http://schemas.microsoft.com/office/drawing/2016/5/12/chartex" xmlns:cx7="http://schemas.microsoft.com/office/drawing/2016/5/13/chartex" xmlns:cx8="http://schemas.microsoft.com/office/drawing/2016/5/14/chartex" xmlns:mc="http://schemas.openxmlformats.org/markup-compatibility/2006" xmlns:aink="http://schemas.microsoft.com/office/drawing/2016/ink" xmlns:am3d="http://schemas.microsoft.com/office/drawing/2017/model3d" xmlns:o="urn:schemas-microsoft-com:office:office" xmlns:oel="http://schemas.microsoft.com/office/2019/extlst" xmlns:r="http://schemas.openxmlformats.org/officeDocument/2006/relationships" xmlns:m="http://schemas.openxmlformats.org/officeDocument/2006/math" xmlns:v="urn:schemas-microsoft-com:vml" xmlns:wp14="http://schemas.microsoft.com/office/word/2010/wordprocessingDrawing" xmlns:wp="http://schemas.openxmlformats.org/drawingml/2006/wordprocessingDrawing" xmlns:w10="urn:schemas-microsoft-com:office:word" xmlns:w="http://schemas.openxmlformats.org/wordprocessingml/2006/main" xmlns:w14="http://schemas.microsoft.com/office/word/2010/wordml" xmlns:w15="http://schemas.microsoft.com/office/word/2012/wordml" xmlns:w16cex="http://schemas.microsoft.com/office/word/2018/wordml/cex" xmlns:w16cid="http://schemas.microsoft.com/office/word/2016/wordml/cid" xmlns:w16="http://schemas.microsoft.com/office/word/2018/wordml" xmlns:w16sdtdh="http://schemas.microsoft.com/office/word/2020/wordml/sdtdatahash" xmlns:w16se="http://schemas.microsoft.com/office/word/2015/wordml/symex" xmlns:wpg="http://schemas.microsoft.com/office/word/2010/wordprocessingGroup" xmlns:wpi="http://schemas.microsoft.com/office/word/2010/wordprocessingInk" xmlns:wne="http://schemas.microsoft.com/office/word/2006/wordml" xmlns:wps="http://schemas.microsoft.com/office/word/2010/wordprocessingShape" mc:Ignorable="w14 w15 w16se w16cid w16 w16cex w16sdtdh wp14">
+<w:footnotes xmlns:wpc="http://schemas.microsoft.com/office/word/2010/wordprocessingCanvas" xmlns:cx="http://schemas.microsoft.com/office/drawing/2014/chartex" xmlns:cx1="http://schemas.microsoft.com/office/drawing/2015/9/8/chartex" xmlns:cx2="http://schemas.microsoft.com/office/drawing/2015/10/21/chartex" xmlns:cx3="http://schemas.microsoft.com/office/drawing/2016/5/9/chartex" xmlns:cx4="http://schemas.microsoft.com/office/drawing/2016/5/10/chartex" xmlns:cx5="http://schemas.microsoft.com/office/drawing/2016/5/11/chartex" xmlns:cx6="http://schemas.microsoft.com/office/drawing/2016/5/12/chartex" xmlns:cx7="http://schemas.microsoft.com/office/drawing/2016/5/13/chartex" xmlns:cx8="http://schemas.microsoft.com/office/drawing/2016/5/14/chartex" xmlns:mc="http://schemas.openxmlformats.org/markup-compatibility/2006" xmlns:aink="http://schemas.microsoft.com/office/drawing/2016/ink" xmlns:am3d="http://schemas.microsoft.com/office/drawing/2017/model3d" xmlns:o="urn:schemas-microsoft-com:office:office" xmlns:oel="http://schemas.microsoft.com/office/2019/extlst" xmlns:r="http://schemas.openxmlformats.org/officeDocument/2006/relationships" xmlns:m="http://schemas.openxmlformats.org/officeDocument/2006/math" xmlns:v="urn:schemas-microsoft-com:vml" xmlns:wp14="http://schemas.microsoft.com/office/word/2010/wordprocessingDrawing" xmlns:wp="http://schemas.openxmlformats.org/drawingml/2006/wordprocessingDrawing" xmlns:w10="urn:schemas-microsoft-com:office:word" xmlns:w="http://schemas.openxmlformats.org/wordprocessingml/2006/main" xmlns:w14="http://schemas.microsoft.com/office/word/2010/wordml" xmlns:w15="http://schemas.microsoft.com/office/word/2012/wordml" xmlns:w16cex="http://schemas.microsoft.com/office/word/2018/wordml/cex" xmlns:w16cid="http://schemas.microsoft.com/office/word/2016/wordml/cid" xmlns:w16="http://schemas.microsoft.com/office/word/2018/wordml" xmlns:w16du="http://schemas.microsoft.com/office/word/2023/wordml/word16du" xmlns:w16sdtdh="http://schemas.microsoft.com/office/word/2020/wordml/sdtdatahash" xmlns:w16sdtfl="http://schemas.microsoft.com/office/word/2024/wordml/sdtformatlock" xmlns:w16se="http://schemas.microsoft.com/office/word/2015/wordml/symex" xmlns:wpg="http://schemas.microsoft.com/office/word/2010/wordprocessingGroup" xmlns:wpi="http://schemas.microsoft.com/office/word/2010/wordprocessingInk" xmlns:wne="http://schemas.microsoft.com/office/word/2006/wordml" xmlns:wps="http://schemas.microsoft.com/office/word/2010/wordprocessingShape" mc:Ignorable="w14 w15 w16se w16cid w16 w16cex w16sdtdh w16sdtfl w16du wp14">
   <w:footnote w:type="separator" w:id="-1">
     <w:p>
       <w:pPr>
@@ -3440,7 +3384,35 @@
         <w:rPr>
           <w:lang w:val="en-GB"/>
         </w:rPr>
-        <w:t xml:space="preserve"> Doug Rosenberg, Matt Stephens, Use Case Driven Object Modeling with UML. Theory and Practice. Appress, 2007, s. 25</w:t>
+        <w:t xml:space="preserve"> Doug Rosenberg, Matt Stephens, Use Case Driven Object </w:t>
+      </w:r>
+      <w:proofErr w:type="spellStart"/>
+      <w:r>
+        <w:rPr>
+          <w:lang w:val="en-GB"/>
+        </w:rPr>
+        <w:t>Modeling</w:t>
+      </w:r>
+      <w:proofErr w:type="spellEnd"/>
+      <w:r>
+        <w:rPr>
+          <w:lang w:val="en-GB"/>
+        </w:rPr>
+        <w:t xml:space="preserve"> with UML. Theory and Practice. </w:t>
+      </w:r>
+      <w:proofErr w:type="spellStart"/>
+      <w:r>
+        <w:rPr>
+          <w:lang w:val="en-GB"/>
+        </w:rPr>
+        <w:t>Appress</w:t>
+      </w:r>
+      <w:proofErr w:type="spellEnd"/>
+      <w:r>
+        <w:rPr>
+          <w:lang w:val="en-GB"/>
+        </w:rPr>
+        <w:t>, 2007, s. 25</w:t>
       </w:r>
     </w:p>
   </w:footnote>
@@ -3462,7 +3434,35 @@
         <w:rPr>
           <w:lang w:val="en-GB"/>
         </w:rPr>
-        <w:t xml:space="preserve"> Doug Rosenberg, Matt Stephens, Use Case Driven Object Modeling with UML. Theory and Practice. Appress, 2007, s. 26</w:t>
+        <w:t xml:space="preserve"> Doug Rosenberg, Matt Stephens, Use Case Driven Object </w:t>
+      </w:r>
+      <w:proofErr w:type="spellStart"/>
+      <w:r>
+        <w:rPr>
+          <w:lang w:val="en-GB"/>
+        </w:rPr>
+        <w:t>Modeling</w:t>
+      </w:r>
+      <w:proofErr w:type="spellEnd"/>
+      <w:r>
+        <w:rPr>
+          <w:lang w:val="en-GB"/>
+        </w:rPr>
+        <w:t xml:space="preserve"> with UML. Theory and Practice. </w:t>
+      </w:r>
+      <w:proofErr w:type="spellStart"/>
+      <w:r>
+        <w:rPr>
+          <w:lang w:val="en-GB"/>
+        </w:rPr>
+        <w:t>Appress</w:t>
+      </w:r>
+      <w:proofErr w:type="spellEnd"/>
+      <w:r>
+        <w:rPr>
+          <w:lang w:val="en-GB"/>
+        </w:rPr>
+        <w:t>, 2007, s. 26</w:t>
       </w:r>
     </w:p>
   </w:footnote>
@@ -3481,7 +3481,21 @@
         <w:rPr>
           <w:lang w:val="en-GB"/>
         </w:rPr>
-        <w:t xml:space="preserve"> Doug Rosenberg, Matt Stephens, Use Case Driven Object Modeling with UML. </w:t>
+        <w:t xml:space="preserve"> Doug Rosenberg, Matt Stephens, Use Case Driven Object </w:t>
+      </w:r>
+      <w:proofErr w:type="spellStart"/>
+      <w:r>
+        <w:rPr>
+          <w:lang w:val="en-GB"/>
+        </w:rPr>
+        <w:t>Modeling</w:t>
+      </w:r>
+      <w:proofErr w:type="spellEnd"/>
+      <w:r>
+        <w:rPr>
+          <w:lang w:val="en-GB"/>
+        </w:rPr>
+        <w:t xml:space="preserve"> with UML. </w:t>
       </w:r>
       <w:proofErr w:type="spellStart"/>
       <w:r>
@@ -3639,7 +3653,7 @@
 </file>
 
 <file path=word/numbering.xml><?xml version="1.0" encoding="utf-8"?>
-<w:numbering xmlns:wpc="http://schemas.microsoft.com/office/word/2010/wordprocessingCanvas" xmlns:cx="http://schemas.microsoft.com/office/drawing/2014/chartex" xmlns:cx1="http://schemas.microsoft.com/office/drawing/2015/9/8/chartex" xmlns:cx2="http://schemas.microsoft.com/office/drawing/2015/10/21/chartex" xmlns:cx3="http://schemas.microsoft.com/office/drawing/2016/5/9/chartex" xmlns:cx4="http://schemas.microsoft.com/office/drawing/2016/5/10/chartex" xmlns:cx5="http://schemas.microsoft.com/office/drawing/2016/5/11/chartex" xmlns:cx6="http://schemas.microsoft.com/office/drawing/2016/5/12/chartex" xmlns:cx7="http://schemas.microsoft.com/office/drawing/2016/5/13/chartex" xmlns:cx8="http://schemas.microsoft.com/office/drawing/2016/5/14/chartex" xmlns:mc="http://schemas.openxmlformats.org/markup-compatibility/2006" xmlns:aink="http://schemas.microsoft.com/office/drawing/2016/ink" xmlns:am3d="http://schemas.microsoft.com/office/drawing/2017/model3d" xmlns:o="urn:schemas-microsoft-com:office:office" xmlns:oel="http://schemas.microsoft.com/office/2019/extlst" xmlns:r="http://schemas.openxmlformats.org/officeDocument/2006/relationships" xmlns:m="http://schemas.openxmlformats.org/officeDocument/2006/math" xmlns:v="urn:schemas-microsoft-com:vml" xmlns:wp14="http://schemas.microsoft.com/office/word/2010/wordprocessingDrawing" xmlns:wp="http://schemas.openxmlformats.org/drawingml/2006/wordprocessingDrawing" xmlns:w10="urn:schemas-microsoft-com:office:word" xmlns:w="http://schemas.openxmlformats.org/wordprocessingml/2006/main" xmlns:w14="http://schemas.microsoft.com/office/word/2010/wordml" xmlns:w15="http://schemas.microsoft.com/office/word/2012/wordml" xmlns:w16cex="http://schemas.microsoft.com/office/word/2018/wordml/cex" xmlns:w16cid="http://schemas.microsoft.com/office/word/2016/wordml/cid" xmlns:w16="http://schemas.microsoft.com/office/word/2018/wordml" xmlns:w16sdtdh="http://schemas.microsoft.com/office/word/2020/wordml/sdtdatahash" xmlns:w16se="http://schemas.microsoft.com/office/word/2015/wordml/symex" xmlns:wpg="http://schemas.microsoft.com/office/word/2010/wordprocessingGroup" xmlns:wpi="http://schemas.microsoft.com/office/word/2010/wordprocessingInk" xmlns:wne="http://schemas.microsoft.com/office/word/2006/wordml" xmlns:wps="http://schemas.microsoft.com/office/word/2010/wordprocessingShape" mc:Ignorable="w14 w15 w16se w16cid w16 w16cex w16sdtdh wp14">
+<w:numbering xmlns:wpc="http://schemas.microsoft.com/office/word/2010/wordprocessingCanvas" xmlns:cx="http://schemas.microsoft.com/office/drawing/2014/chartex" xmlns:cx1="http://schemas.microsoft.com/office/drawing/2015/9/8/chartex" xmlns:cx2="http://schemas.microsoft.com/office/drawing/2015/10/21/chartex" xmlns:cx3="http://schemas.microsoft.com/office/drawing/2016/5/9/chartex" xmlns:cx4="http://schemas.microsoft.com/office/drawing/2016/5/10/chartex" xmlns:cx5="http://schemas.microsoft.com/office/drawing/2016/5/11/chartex" xmlns:cx6="http://schemas.microsoft.com/office/drawing/2016/5/12/chartex" xmlns:cx7="http://schemas.microsoft.com/office/drawing/2016/5/13/chartex" xmlns:cx8="http://schemas.microsoft.com/office/drawing/2016/5/14/chartex" xmlns:mc="http://schemas.openxmlformats.org/markup-compatibility/2006" xmlns:aink="http://schemas.microsoft.com/office/drawing/2016/ink" xmlns:am3d="http://schemas.microsoft.com/office/drawing/2017/model3d" xmlns:o="urn:schemas-microsoft-com:office:office" xmlns:oel="http://schemas.microsoft.com/office/2019/extlst" xmlns:r="http://schemas.openxmlformats.org/officeDocument/2006/relationships" xmlns:m="http://schemas.openxmlformats.org/officeDocument/2006/math" xmlns:v="urn:schemas-microsoft-com:vml" xmlns:wp14="http://schemas.microsoft.com/office/word/2010/wordprocessingDrawing" xmlns:wp="http://schemas.openxmlformats.org/drawingml/2006/wordprocessingDrawing" xmlns:w10="urn:schemas-microsoft-com:office:word" xmlns:w="http://schemas.openxmlformats.org/wordprocessingml/2006/main" xmlns:w14="http://schemas.microsoft.com/office/word/2010/wordml" xmlns:w15="http://schemas.microsoft.com/office/word/2012/wordml" xmlns:w16cex="http://schemas.microsoft.com/office/word/2018/wordml/cex" xmlns:w16cid="http://schemas.microsoft.com/office/word/2016/wordml/cid" xmlns:w16="http://schemas.microsoft.com/office/word/2018/wordml" xmlns:w16du="http://schemas.microsoft.com/office/word/2023/wordml/word16du" xmlns:w16sdtdh="http://schemas.microsoft.com/office/word/2020/wordml/sdtdatahash" xmlns:w16sdtfl="http://schemas.microsoft.com/office/word/2024/wordml/sdtformatlock" xmlns:w16se="http://schemas.microsoft.com/office/word/2015/wordml/symex" xmlns:wpg="http://schemas.microsoft.com/office/word/2010/wordprocessingGroup" xmlns:wpi="http://schemas.microsoft.com/office/word/2010/wordprocessingInk" xmlns:wne="http://schemas.microsoft.com/office/word/2006/wordml" xmlns:wps="http://schemas.microsoft.com/office/word/2010/wordprocessingShape" mc:Ignorable="w14 w15 w16se w16cid w16 w16cex w16sdtdh w16sdtfl w16du wp14">
   <w:abstractNum w:abstractNumId="0" w15:restartNumberingAfterBreak="0">
     <w:nsid w:val="078E00B9"/>
     <w:multiLevelType w:val="hybridMultilevel"/>
@@ -4069,7 +4083,7 @@
 </file>
 
 <file path=word/styles.xml><?xml version="1.0" encoding="utf-8"?>
-<w:styles xmlns:mc="http://schemas.openxmlformats.org/markup-compatibility/2006" xmlns:r="http://schemas.openxmlformats.org/officeDocument/2006/relationships" xmlns:w="http://schemas.openxmlformats.org/wordprocessingml/2006/main" xmlns:w14="http://schemas.microsoft.com/office/word/2010/wordml" xmlns:w15="http://schemas.microsoft.com/office/word/2012/wordml" xmlns:w16cex="http://schemas.microsoft.com/office/word/2018/wordml/cex" xmlns:w16cid="http://schemas.microsoft.com/office/word/2016/wordml/cid" xmlns:w16="http://schemas.microsoft.com/office/word/2018/wordml" xmlns:w16sdtdh="http://schemas.microsoft.com/office/word/2020/wordml/sdtdatahash" xmlns:w16se="http://schemas.microsoft.com/office/word/2015/wordml/symex" mc:Ignorable="w14 w15 w16se w16cid w16 w16cex w16sdtdh">
+<w:styles xmlns:mc="http://schemas.openxmlformats.org/markup-compatibility/2006" xmlns:r="http://schemas.openxmlformats.org/officeDocument/2006/relationships" xmlns:w="http://schemas.openxmlformats.org/wordprocessingml/2006/main" xmlns:w14="http://schemas.microsoft.com/office/word/2010/wordml" xmlns:w15="http://schemas.microsoft.com/office/word/2012/wordml" xmlns:w16cex="http://schemas.microsoft.com/office/word/2018/wordml/cex" xmlns:w16cid="http://schemas.microsoft.com/office/word/2016/wordml/cid" xmlns:w16="http://schemas.microsoft.com/office/word/2018/wordml" xmlns:w16du="http://schemas.microsoft.com/office/word/2023/wordml/word16du" xmlns:w16sdtdh="http://schemas.microsoft.com/office/word/2020/wordml/sdtdatahash" xmlns:w16sdtfl="http://schemas.microsoft.com/office/word/2024/wordml/sdtformatlock" xmlns:w16se="http://schemas.microsoft.com/office/word/2015/wordml/symex" mc:Ignorable="w14 w15 w16se w16cid w16 w16cex w16sdtdh w16sdtfl w16du">
   <w:docDefaults>
     <w:rPrDefault>
       <w:rPr>

</xml_diff>